<commit_message>
Videre arbeid på arbeidskrav
</commit_message>
<xml_diff>
--- a/eksamen_del1/Eksamen_databasesystemer_ida_emil.docx
+++ b/eksamen_del1/Eksamen_databasesystemer_ida_emil.docx
@@ -1,6 +1,6 @@
 
 <file path=word/document.xml><?xml version="1.0" encoding="utf-8"?>
-<w:document xmlns:wpc="http://schemas.microsoft.com/office/word/2010/wordprocessingCanvas" xmlns:cx="http://schemas.microsoft.com/office/drawing/2014/chartex" xmlns:cx1="http://schemas.microsoft.com/office/drawing/2015/9/8/chartex" xmlns:cx2="http://schemas.microsoft.com/office/drawing/2015/10/21/chartex" xmlns:cx3="http://schemas.microsoft.com/office/drawing/2016/5/9/chartex" xmlns:cx4="http://schemas.microsoft.com/office/drawing/2016/5/10/chartex" xmlns:cx5="http://schemas.microsoft.com/office/drawing/2016/5/11/chartex" xmlns:cx6="http://schemas.microsoft.com/office/drawing/2016/5/12/chartex" xmlns:cx7="http://schemas.microsoft.com/office/drawing/2016/5/13/chartex" xmlns:cx8="http://schemas.microsoft.com/office/drawing/2016/5/14/chartex" xmlns:mc="http://schemas.openxmlformats.org/markup-compatibility/2006" xmlns:aink="http://schemas.microsoft.com/office/drawing/2016/ink" xmlns:am3d="http://schemas.microsoft.com/office/drawing/2017/model3d" xmlns:o="urn:schemas-microsoft-com:office:office" xmlns:oel="http://schemas.microsoft.com/office/2019/extlst" xmlns:r="http://schemas.openxmlformats.org/officeDocument/2006/relationships" xmlns:m="http://schemas.openxmlformats.org/officeDocument/2006/math" xmlns:v="urn:schemas-microsoft-com:vml" xmlns:wp14="http://schemas.microsoft.com/office/word/2010/wordprocessingDrawing" xmlns:wp="http://schemas.openxmlformats.org/drawingml/2006/wordprocessingDrawing" xmlns:w10="urn:schemas-microsoft-com:office:word" xmlns:w="http://schemas.openxmlformats.org/wordprocessingml/2006/main" xmlns:w14="http://schemas.microsoft.com/office/word/2010/wordml" xmlns:w15="http://schemas.microsoft.com/office/word/2012/wordml" xmlns:w16cex="http://schemas.microsoft.com/office/word/2018/wordml/cex" xmlns:w16cid="http://schemas.microsoft.com/office/word/2016/wordml/cid" xmlns:w16="http://schemas.microsoft.com/office/word/2018/wordml" xmlns:w16du="http://schemas.microsoft.com/office/word/2023/wordml/word16du" xmlns:w16sdtdh="http://schemas.microsoft.com/office/word/2020/wordml/sdtdatahash" xmlns:w16se="http://schemas.microsoft.com/office/word/2015/wordml/symex" xmlns:wpg="http://schemas.microsoft.com/office/word/2010/wordprocessingGroup" xmlns:wpi="http://schemas.microsoft.com/office/word/2010/wordprocessingInk" xmlns:wne="http://schemas.microsoft.com/office/word/2006/wordml" xmlns:wps="http://schemas.microsoft.com/office/word/2010/wordprocessingShape" mc:Ignorable="w14 w15 w16se w16cid w16 w16cex w16sdtdh w16du wp14">
+<w:document xmlns:wpc="http://schemas.microsoft.com/office/word/2010/wordprocessingCanvas" xmlns:cx="http://schemas.microsoft.com/office/drawing/2014/chartex" xmlns:cx1="http://schemas.microsoft.com/office/drawing/2015/9/8/chartex" xmlns:cx2="http://schemas.microsoft.com/office/drawing/2015/10/21/chartex" xmlns:cx3="http://schemas.microsoft.com/office/drawing/2016/5/9/chartex" xmlns:cx4="http://schemas.microsoft.com/office/drawing/2016/5/10/chartex" xmlns:cx5="http://schemas.microsoft.com/office/drawing/2016/5/11/chartex" xmlns:cx6="http://schemas.microsoft.com/office/drawing/2016/5/12/chartex" xmlns:cx7="http://schemas.microsoft.com/office/drawing/2016/5/13/chartex" xmlns:cx8="http://schemas.microsoft.com/office/drawing/2016/5/14/chartex" xmlns:mc="http://schemas.openxmlformats.org/markup-compatibility/2006" xmlns:aink="http://schemas.microsoft.com/office/drawing/2016/ink" xmlns:am3d="http://schemas.microsoft.com/office/drawing/2017/model3d" xmlns:o="urn:schemas-microsoft-com:office:office" xmlns:oel="http://schemas.microsoft.com/office/2019/extlst" xmlns:r="http://schemas.openxmlformats.org/officeDocument/2006/relationships" xmlns:m="http://schemas.openxmlformats.org/officeDocument/2006/math" xmlns:v="urn:schemas-microsoft-com:vml" xmlns:wp14="http://schemas.microsoft.com/office/word/2010/wordprocessingDrawing" xmlns:wp="http://schemas.openxmlformats.org/drawingml/2006/wordprocessingDrawing" xmlns:w10="urn:schemas-microsoft-com:office:word" xmlns:w="http://schemas.openxmlformats.org/wordprocessingml/2006/main" xmlns:w14="http://schemas.microsoft.com/office/word/2010/wordml" xmlns:w15="http://schemas.microsoft.com/office/word/2012/wordml" xmlns:w16cex="http://schemas.microsoft.com/office/word/2018/wordml/cex" xmlns:w16cid="http://schemas.microsoft.com/office/word/2016/wordml/cid" xmlns:w16="http://schemas.microsoft.com/office/word/2018/wordml" xmlns:w16sdtdh="http://schemas.microsoft.com/office/word/2020/wordml/sdtdatahash" xmlns:w16se="http://schemas.microsoft.com/office/word/2015/wordml/symex" xmlns:wpg="http://schemas.microsoft.com/office/word/2010/wordprocessingGroup" xmlns:wpi="http://schemas.microsoft.com/office/word/2010/wordprocessingInk" xmlns:wne="http://schemas.microsoft.com/office/word/2006/wordml" xmlns:wps="http://schemas.microsoft.com/office/word/2010/wordprocessingShape" mc:Ignorable="w14 w15 w16se w16cid w16 w16cex w16sdtdh wp14">
   <w:body>
     <w:p>
       <w:pPr>
@@ -74,11 +74,632 @@
     </w:p>
     <w:p>
       <w:pPr>
-        <w:pStyle w:val="ListParagraph"/>
+        <w:pStyle w:val="Listeavsnitt"/>
+        <w:numPr>
+          <w:ilvl w:val="0"/>
+          <w:numId w:val="4"/>
+        </w:numPr>
+        <w:spacing w:line="360" w:lineRule="auto"/>
+        <w:rPr>
+          <w:rFonts w:ascii="Arial" w:hAnsi="Arial" w:cs="Arial"/>
+          <w:i/>
+          <w:iCs/>
+          <w:sz w:val="28"/>
+          <w:szCs w:val="28"/>
+        </w:rPr>
+      </w:pPr>
+      <w:r>
+        <w:rPr>
+          <w:rFonts w:ascii="Arial" w:hAnsi="Arial" w:cs="Arial"/>
+          <w:i/>
+          <w:iCs/>
+          <w:sz w:val="28"/>
+          <w:szCs w:val="28"/>
+        </w:rPr>
+        <w:t xml:space="preserve">Brukere </w:t>
+      </w:r>
+      <w:r>
+        <w:rPr>
+          <w:rFonts w:ascii="Arial" w:hAnsi="Arial" w:cs="Arial"/>
+          <w:i/>
+          <w:iCs/>
+          <w:sz w:val="28"/>
+          <w:szCs w:val="28"/>
+        </w:rPr>
+        <w:t>–</w:t>
+      </w:r>
+      <w:r>
+        <w:rPr>
+          <w:rFonts w:ascii="Arial" w:hAnsi="Arial" w:cs="Arial"/>
+          <w:i/>
+          <w:iCs/>
+          <w:sz w:val="28"/>
+          <w:szCs w:val="28"/>
+        </w:rPr>
+        <w:t xml:space="preserve"> </w:t>
+      </w:r>
+      <w:r>
+        <w:rPr>
+          <w:rFonts w:ascii="Arial" w:hAnsi="Arial" w:cs="Arial"/>
+          <w:i/>
+          <w:iCs/>
+          <w:sz w:val="28"/>
+          <w:szCs w:val="28"/>
+        </w:rPr>
+        <w:t>Brukeradministrasjon</w:t>
+      </w:r>
+    </w:p>
+    <w:p>
+      <w:pPr>
+        <w:pStyle w:val="Listeavsnitt"/>
+        <w:numPr>
+          <w:ilvl w:val="0"/>
+          <w:numId w:val="5"/>
+        </w:numPr>
+        <w:spacing w:line="360" w:lineRule="auto"/>
+        <w:rPr>
+          <w:rFonts w:ascii="Arial" w:hAnsi="Arial" w:cs="Arial"/>
+          <w:sz w:val="24"/>
+          <w:szCs w:val="24"/>
+        </w:rPr>
+      </w:pPr>
+      <w:r>
+        <w:rPr>
+          <w:rFonts w:ascii="Arial" w:hAnsi="Arial" w:cs="Arial"/>
+          <w:sz w:val="24"/>
+          <w:szCs w:val="24"/>
+        </w:rPr>
+        <w:t xml:space="preserve">Databasesystemet skal </w:t>
+      </w:r>
+      <w:r>
+        <w:rPr>
+          <w:rFonts w:ascii="Arial" w:hAnsi="Arial" w:cs="Arial"/>
+          <w:sz w:val="24"/>
+          <w:szCs w:val="24"/>
+        </w:rPr>
+        <w:t xml:space="preserve">ha brukere </w:t>
+      </w:r>
+      <w:r>
+        <w:rPr>
+          <w:rFonts w:ascii="Arial" w:hAnsi="Arial" w:cs="Arial"/>
+          <w:sz w:val="24"/>
+          <w:szCs w:val="24"/>
+        </w:rPr>
+        <w:t xml:space="preserve">med unik ID i tillegg </w:t>
+      </w:r>
+      <w:r>
+        <w:rPr>
+          <w:rFonts w:ascii="Arial" w:hAnsi="Arial" w:cs="Arial"/>
+          <w:sz w:val="24"/>
+          <w:szCs w:val="24"/>
+        </w:rPr>
+        <w:t xml:space="preserve">til </w:t>
+      </w:r>
+      <w:r>
+        <w:rPr>
+          <w:rFonts w:ascii="Arial" w:hAnsi="Arial" w:cs="Arial"/>
+          <w:sz w:val="24"/>
+          <w:szCs w:val="24"/>
+        </w:rPr>
+        <w:t>relevant informasjon som «fornavn», «etternavn», «alder» og kjønn.</w:t>
+      </w:r>
+    </w:p>
+    <w:p>
+      <w:pPr>
+        <w:pStyle w:val="Listeavsnitt"/>
+        <w:numPr>
+          <w:ilvl w:val="0"/>
+          <w:numId w:val="5"/>
+        </w:numPr>
+        <w:spacing w:line="360" w:lineRule="auto"/>
+        <w:rPr>
+          <w:rFonts w:ascii="Arial" w:hAnsi="Arial" w:cs="Arial"/>
+          <w:sz w:val="24"/>
+          <w:szCs w:val="24"/>
+        </w:rPr>
+      </w:pPr>
+      <w:r>
+        <w:rPr>
+          <w:rFonts w:ascii="Arial" w:hAnsi="Arial" w:cs="Arial"/>
+          <w:sz w:val="24"/>
+          <w:szCs w:val="24"/>
+        </w:rPr>
+        <w:t xml:space="preserve">Brukerne skal også differansieres </w:t>
+      </w:r>
+      <w:r>
+        <w:rPr>
+          <w:rFonts w:ascii="Arial" w:hAnsi="Arial" w:cs="Arial"/>
+          <w:sz w:val="24"/>
+          <w:szCs w:val="24"/>
+        </w:rPr>
+        <w:t>ved å enten være av brukertypen</w:t>
+      </w:r>
+      <w:r>
+        <w:rPr>
+          <w:rFonts w:ascii="Arial" w:hAnsi="Arial" w:cs="Arial"/>
+          <w:sz w:val="24"/>
+          <w:szCs w:val="24"/>
+        </w:rPr>
+        <w:t xml:space="preserve"> «utøver» eller «trener». </w:t>
+      </w:r>
+    </w:p>
+    <w:p>
+      <w:pPr>
+        <w:pStyle w:val="Listeavsnitt"/>
+        <w:numPr>
+          <w:ilvl w:val="0"/>
+          <w:numId w:val="4"/>
+        </w:numPr>
+        <w:spacing w:line="360" w:lineRule="auto"/>
+        <w:rPr>
+          <w:rFonts w:ascii="Arial" w:hAnsi="Arial" w:cs="Arial"/>
+          <w:i/>
+          <w:iCs/>
+          <w:sz w:val="28"/>
+          <w:szCs w:val="28"/>
+        </w:rPr>
+      </w:pPr>
+      <w:r>
+        <w:rPr>
+          <w:rFonts w:ascii="Arial" w:hAnsi="Arial" w:cs="Arial"/>
+          <w:i/>
+          <w:iCs/>
+          <w:sz w:val="28"/>
+          <w:szCs w:val="28"/>
+        </w:rPr>
+        <w:t>Økt</w:t>
+      </w:r>
+      <w:r>
+        <w:rPr>
+          <w:rFonts w:ascii="Arial" w:hAnsi="Arial" w:cs="Arial"/>
+          <w:i/>
+          <w:iCs/>
+          <w:sz w:val="28"/>
+          <w:szCs w:val="28"/>
+        </w:rPr>
+        <w:t xml:space="preserve"> </w:t>
+      </w:r>
+      <w:r>
+        <w:rPr>
+          <w:rFonts w:ascii="Arial" w:hAnsi="Arial" w:cs="Arial"/>
+          <w:i/>
+          <w:iCs/>
+          <w:sz w:val="28"/>
+          <w:szCs w:val="28"/>
+        </w:rPr>
+        <w:t>–</w:t>
+      </w:r>
+      <w:r>
+        <w:rPr>
+          <w:rFonts w:ascii="Arial" w:hAnsi="Arial" w:cs="Arial"/>
+          <w:i/>
+          <w:iCs/>
+          <w:sz w:val="28"/>
+          <w:szCs w:val="28"/>
+        </w:rPr>
+        <w:t xml:space="preserve"> </w:t>
+      </w:r>
+      <w:r>
+        <w:rPr>
+          <w:rFonts w:ascii="Arial" w:hAnsi="Arial" w:cs="Arial"/>
+          <w:i/>
+          <w:iCs/>
+          <w:sz w:val="28"/>
+          <w:szCs w:val="28"/>
+        </w:rPr>
+        <w:t>Overblikk over kommende/tidligere økter</w:t>
+      </w:r>
+    </w:p>
+    <w:p>
+      <w:pPr>
+        <w:pStyle w:val="Listeavsnitt"/>
+        <w:numPr>
+          <w:ilvl w:val="0"/>
+          <w:numId w:val="5"/>
+        </w:numPr>
+        <w:spacing w:line="360" w:lineRule="auto"/>
+        <w:rPr>
+          <w:rFonts w:ascii="Arial" w:hAnsi="Arial" w:cs="Arial"/>
+          <w:sz w:val="24"/>
+          <w:szCs w:val="24"/>
+        </w:rPr>
+      </w:pPr>
+      <w:r>
+        <w:rPr>
+          <w:rFonts w:ascii="Arial" w:hAnsi="Arial" w:cs="Arial"/>
+          <w:sz w:val="24"/>
+          <w:szCs w:val="24"/>
+        </w:rPr>
+        <w:t xml:space="preserve">Tabellen «økt» skal si </w:t>
+      </w:r>
+      <w:r>
+        <w:rPr>
+          <w:rFonts w:ascii="Arial" w:hAnsi="Arial" w:cs="Arial"/>
+          <w:sz w:val="24"/>
+          <w:szCs w:val="24"/>
+        </w:rPr>
+        <w:t xml:space="preserve">hvordan type økt </w:t>
+      </w:r>
+      <w:r>
+        <w:rPr>
+          <w:rFonts w:ascii="Arial" w:hAnsi="Arial" w:cs="Arial"/>
+          <w:sz w:val="24"/>
+          <w:szCs w:val="24"/>
+        </w:rPr>
+        <w:t>en utøver skal gjøre</w:t>
+      </w:r>
+      <w:r>
+        <w:rPr>
+          <w:rFonts w:ascii="Arial" w:hAnsi="Arial" w:cs="Arial"/>
+          <w:sz w:val="24"/>
+          <w:szCs w:val="24"/>
+        </w:rPr>
+        <w:t xml:space="preserve">, og da også per økt. </w:t>
+      </w:r>
+    </w:p>
+    <w:p>
+      <w:pPr>
+        <w:pStyle w:val="Listeavsnitt"/>
+        <w:numPr>
+          <w:ilvl w:val="0"/>
+          <w:numId w:val="5"/>
+        </w:numPr>
+        <w:spacing w:line="360" w:lineRule="auto"/>
+        <w:rPr>
+          <w:rFonts w:ascii="Arial" w:hAnsi="Arial" w:cs="Arial"/>
+          <w:sz w:val="24"/>
+          <w:szCs w:val="24"/>
+        </w:rPr>
+      </w:pPr>
+      <w:r>
+        <w:rPr>
+          <w:rFonts w:ascii="Arial" w:hAnsi="Arial" w:cs="Arial"/>
+          <w:sz w:val="24"/>
+          <w:szCs w:val="24"/>
+        </w:rPr>
+        <w:t>Hver økt får sin egen ID</w:t>
+      </w:r>
+      <w:r>
+        <w:rPr>
+          <w:rFonts w:ascii="Arial" w:hAnsi="Arial" w:cs="Arial"/>
+          <w:sz w:val="24"/>
+          <w:szCs w:val="24"/>
+        </w:rPr>
+        <w:t>, med «økttype», «dato» i tillegg til «brukerid» som sier noe om hvilke bruker som skal gjøre hvilke økt til hvilken dato.</w:t>
+      </w:r>
+    </w:p>
+    <w:p>
+      <w:pPr>
+        <w:pStyle w:val="Listeavsnitt"/>
+        <w:numPr>
+          <w:ilvl w:val="0"/>
+          <w:numId w:val="5"/>
+        </w:numPr>
+        <w:spacing w:line="360" w:lineRule="auto"/>
+        <w:rPr>
+          <w:rFonts w:ascii="Arial" w:hAnsi="Arial" w:cs="Arial"/>
+          <w:sz w:val="24"/>
+          <w:szCs w:val="24"/>
+        </w:rPr>
+      </w:pPr>
+      <w:r>
+        <w:rPr>
+          <w:rFonts w:ascii="Arial" w:hAnsi="Arial" w:cs="Arial"/>
+          <w:sz w:val="24"/>
+          <w:szCs w:val="24"/>
+        </w:rPr>
+        <w:t>En økt kan være en kondisjonsøkt, en styrkeøkt eller en konkurranse.</w:t>
+      </w:r>
+    </w:p>
+    <w:p>
+      <w:pPr>
+        <w:pStyle w:val="Listeavsnitt"/>
+        <w:numPr>
+          <w:ilvl w:val="0"/>
+          <w:numId w:val="4"/>
+        </w:numPr>
+        <w:spacing w:line="360" w:lineRule="auto"/>
+        <w:rPr>
+          <w:rFonts w:ascii="Arial" w:hAnsi="Arial" w:cs="Arial"/>
+          <w:i/>
+          <w:iCs/>
+          <w:sz w:val="28"/>
+          <w:szCs w:val="28"/>
+        </w:rPr>
+      </w:pPr>
+      <w:r>
+        <w:rPr>
+          <w:rFonts w:ascii="Arial" w:hAnsi="Arial" w:cs="Arial"/>
+          <w:i/>
+          <w:iCs/>
+          <w:sz w:val="28"/>
+          <w:szCs w:val="28"/>
+        </w:rPr>
+        <w:t>Øvelser</w:t>
+      </w:r>
+      <w:r>
+        <w:rPr>
+          <w:rFonts w:ascii="Arial" w:hAnsi="Arial" w:cs="Arial"/>
+          <w:i/>
+          <w:iCs/>
+          <w:sz w:val="28"/>
+          <w:szCs w:val="28"/>
+        </w:rPr>
+        <w:t xml:space="preserve"> – Oversikt over øvelser</w:t>
+      </w:r>
+    </w:p>
+    <w:p>
+      <w:pPr>
+        <w:pStyle w:val="Listeavsnitt"/>
+        <w:numPr>
+          <w:ilvl w:val="0"/>
+          <w:numId w:val="5"/>
+        </w:numPr>
+        <w:spacing w:line="360" w:lineRule="auto"/>
+        <w:rPr>
+          <w:rFonts w:ascii="Arial" w:hAnsi="Arial" w:cs="Arial"/>
+          <w:sz w:val="24"/>
+          <w:szCs w:val="24"/>
+        </w:rPr>
+      </w:pPr>
+      <w:r>
+        <w:rPr>
+          <w:rFonts w:ascii="Arial" w:hAnsi="Arial" w:cs="Arial"/>
+          <w:sz w:val="24"/>
+          <w:szCs w:val="24"/>
+        </w:rPr>
+        <w:t xml:space="preserve">Tabellen </w:t>
+      </w:r>
+      <w:r>
+        <w:rPr>
+          <w:rFonts w:ascii="Arial" w:hAnsi="Arial" w:cs="Arial"/>
+          <w:sz w:val="24"/>
+          <w:szCs w:val="24"/>
+        </w:rPr>
+        <w:t>«</w:t>
+      </w:r>
+      <w:r>
+        <w:rPr>
+          <w:rFonts w:ascii="Arial" w:hAnsi="Arial" w:cs="Arial"/>
+          <w:sz w:val="24"/>
+          <w:szCs w:val="24"/>
+        </w:rPr>
+        <w:t>øvelser</w:t>
+      </w:r>
+      <w:r>
+        <w:rPr>
+          <w:rFonts w:ascii="Arial" w:hAnsi="Arial" w:cs="Arial"/>
+          <w:sz w:val="24"/>
+          <w:szCs w:val="24"/>
+        </w:rPr>
+        <w:t xml:space="preserve">» </w:t>
+      </w:r>
+      <w:r>
+        <w:rPr>
+          <w:rFonts w:ascii="Arial" w:hAnsi="Arial" w:cs="Arial"/>
+          <w:sz w:val="24"/>
+          <w:szCs w:val="24"/>
+        </w:rPr>
+        <w:t>skal inneholde alle øvelsene en utøver</w:t>
+      </w:r>
+      <w:r>
+        <w:rPr>
+          <w:rFonts w:ascii="Arial" w:hAnsi="Arial" w:cs="Arial"/>
+          <w:sz w:val="24"/>
+          <w:szCs w:val="24"/>
+        </w:rPr>
+        <w:t xml:space="preserve"> kan gjøre, eller som en trener kan tildele. </w:t>
+      </w:r>
+    </w:p>
+    <w:p>
+      <w:pPr>
+        <w:pStyle w:val="Listeavsnitt"/>
+        <w:numPr>
+          <w:ilvl w:val="0"/>
+          <w:numId w:val="5"/>
+        </w:numPr>
+        <w:spacing w:line="360" w:lineRule="auto"/>
+        <w:rPr>
+          <w:rFonts w:ascii="Arial" w:hAnsi="Arial" w:cs="Arial"/>
+          <w:sz w:val="24"/>
+          <w:szCs w:val="24"/>
+        </w:rPr>
+      </w:pPr>
+      <w:r>
+        <w:rPr>
+          <w:rFonts w:ascii="Arial" w:hAnsi="Arial" w:cs="Arial"/>
+          <w:sz w:val="24"/>
+          <w:szCs w:val="24"/>
+        </w:rPr>
+        <w:t xml:space="preserve">Hver øvelse får sin egen ID, samt </w:t>
+      </w:r>
+      <w:r>
+        <w:rPr>
+          <w:rFonts w:ascii="Arial" w:hAnsi="Arial" w:cs="Arial"/>
+          <w:sz w:val="24"/>
+          <w:szCs w:val="24"/>
+        </w:rPr>
+        <w:t>navn av øvelen og en beskrivelse av hvordan en øvelse skal gjennomføres.</w:t>
+      </w:r>
+    </w:p>
+    <w:p>
+      <w:pPr>
+        <w:pStyle w:val="Listeavsnitt"/>
+        <w:numPr>
+          <w:ilvl w:val="0"/>
+          <w:numId w:val="4"/>
+        </w:numPr>
+        <w:spacing w:line="360" w:lineRule="auto"/>
+        <w:rPr>
+          <w:rFonts w:ascii="Arial" w:hAnsi="Arial" w:cs="Arial"/>
+          <w:i/>
+          <w:iCs/>
+          <w:sz w:val="28"/>
+          <w:szCs w:val="28"/>
+        </w:rPr>
+      </w:pPr>
+      <w:r>
+        <w:rPr>
+          <w:rFonts w:ascii="Arial" w:hAnsi="Arial" w:cs="Arial"/>
+          <w:i/>
+          <w:iCs/>
+          <w:sz w:val="28"/>
+          <w:szCs w:val="28"/>
+        </w:rPr>
+        <w:t>Øvelselogg – Logg av treningsøkt</w:t>
+      </w:r>
+      <w:r>
+        <w:rPr>
+          <w:rFonts w:ascii="Arial" w:hAnsi="Arial" w:cs="Arial"/>
+          <w:i/>
+          <w:iCs/>
+          <w:sz w:val="28"/>
+          <w:szCs w:val="28"/>
+        </w:rPr>
+        <w:t>(treningsøvelser)</w:t>
+      </w:r>
+    </w:p>
+    <w:p>
+      <w:pPr>
+        <w:pStyle w:val="Listeavsnitt"/>
+        <w:numPr>
+          <w:ilvl w:val="0"/>
+          <w:numId w:val="5"/>
+        </w:numPr>
+        <w:spacing w:line="360" w:lineRule="auto"/>
+        <w:rPr>
+          <w:rFonts w:ascii="Arial" w:hAnsi="Arial" w:cs="Arial"/>
+          <w:sz w:val="24"/>
+          <w:szCs w:val="24"/>
+        </w:rPr>
+      </w:pPr>
+      <w:r>
+        <w:rPr>
+          <w:rFonts w:ascii="Arial" w:hAnsi="Arial" w:cs="Arial"/>
+          <w:sz w:val="24"/>
+          <w:szCs w:val="24"/>
+        </w:rPr>
+        <w:t xml:space="preserve">Tabellen «Øvelselogg» skal være logger over alle øvelser en utøver </w:t>
+      </w:r>
+      <w:r>
+        <w:rPr>
+          <w:rFonts w:ascii="Arial" w:hAnsi="Arial" w:cs="Arial"/>
+          <w:sz w:val="24"/>
+          <w:szCs w:val="24"/>
+        </w:rPr>
+        <w:t xml:space="preserve">gjør iløpet av en </w:t>
+      </w:r>
+      <w:r>
+        <w:rPr>
+          <w:rFonts w:ascii="Arial" w:hAnsi="Arial" w:cs="Arial"/>
+          <w:sz w:val="24"/>
+          <w:szCs w:val="24"/>
+        </w:rPr>
+        <w:t xml:space="preserve">økt. </w:t>
+      </w:r>
+    </w:p>
+    <w:p>
+      <w:pPr>
+        <w:pStyle w:val="Listeavsnitt"/>
+        <w:numPr>
+          <w:ilvl w:val="0"/>
+          <w:numId w:val="5"/>
+        </w:numPr>
+        <w:spacing w:line="360" w:lineRule="auto"/>
+        <w:rPr>
+          <w:rFonts w:ascii="Arial" w:hAnsi="Arial" w:cs="Arial"/>
+          <w:sz w:val="24"/>
+          <w:szCs w:val="24"/>
+        </w:rPr>
+      </w:pPr>
+      <w:r>
+        <w:rPr>
+          <w:rFonts w:ascii="Arial" w:hAnsi="Arial" w:cs="Arial"/>
+          <w:sz w:val="24"/>
+          <w:szCs w:val="24"/>
+        </w:rPr>
+        <w:t xml:space="preserve">Hver logg </w:t>
+      </w:r>
+      <w:r>
+        <w:rPr>
+          <w:rFonts w:ascii="Arial" w:hAnsi="Arial" w:cs="Arial"/>
+          <w:sz w:val="24"/>
+          <w:szCs w:val="24"/>
+        </w:rPr>
+        <w:t>skal ha sin egen ID og inneholde en «brukerid», «øvelseid»</w:t>
+      </w:r>
+      <w:r>
+        <w:rPr>
+          <w:rFonts w:ascii="Arial" w:hAnsi="Arial" w:cs="Arial"/>
+          <w:sz w:val="24"/>
+          <w:szCs w:val="24"/>
+        </w:rPr>
+        <w:t>,</w:t>
+      </w:r>
+      <w:r>
+        <w:rPr>
+          <w:rFonts w:ascii="Arial" w:hAnsi="Arial" w:cs="Arial"/>
+          <w:sz w:val="24"/>
+          <w:szCs w:val="24"/>
+        </w:rPr>
+        <w:t xml:space="preserve"> «dato».</w:t>
+      </w:r>
+      <w:r>
+        <w:rPr>
+          <w:rFonts w:ascii="Arial" w:hAnsi="Arial" w:cs="Arial"/>
+          <w:sz w:val="24"/>
+          <w:szCs w:val="24"/>
+        </w:rPr>
+        <w:t xml:space="preserve"> Og «puls-sone»</w:t>
+      </w:r>
+    </w:p>
+    <w:p>
+      <w:pPr>
+        <w:pStyle w:val="Listeavsnitt"/>
+        <w:numPr>
+          <w:ilvl w:val="0"/>
+          <w:numId w:val="5"/>
+        </w:numPr>
+        <w:spacing w:line="360" w:lineRule="auto"/>
+        <w:rPr>
+          <w:rFonts w:ascii="Arial" w:hAnsi="Arial" w:cs="Arial"/>
+          <w:sz w:val="24"/>
+          <w:szCs w:val="24"/>
+        </w:rPr>
+      </w:pPr>
+      <w:r>
+        <w:rPr>
+          <w:rFonts w:ascii="Arial" w:hAnsi="Arial" w:cs="Arial"/>
+          <w:sz w:val="24"/>
+          <w:szCs w:val="24"/>
+        </w:rPr>
+        <w:t xml:space="preserve">Avhengig av hvilke øvelse man har </w:t>
+      </w:r>
+      <w:r>
+        <w:rPr>
+          <w:rFonts w:ascii="Arial" w:hAnsi="Arial" w:cs="Arial"/>
+          <w:sz w:val="24"/>
+          <w:szCs w:val="24"/>
+        </w:rPr>
+        <w:t>gjort skal det også fylles inn repetisjoner</w:t>
+      </w:r>
+      <w:r>
+        <w:rPr>
+          <w:rFonts w:ascii="Arial" w:hAnsi="Arial" w:cs="Arial"/>
+          <w:sz w:val="24"/>
+          <w:szCs w:val="24"/>
+        </w:rPr>
+        <w:t xml:space="preserve"> og vekt, eller distanse.</w:t>
+      </w:r>
+    </w:p>
+    <w:p>
+      <w:pPr>
+        <w:pStyle w:val="Listeavsnitt"/>
         <w:numPr>
           <w:ilvl w:val="0"/>
           <w:numId w:val="3"/>
         </w:numPr>
+        <w:spacing w:line="360" w:lineRule="auto"/>
         <w:rPr>
           <w:rFonts w:ascii="Arial" w:hAnsi="Arial" w:cs="Arial"/>
           <w:b/>
@@ -95,16 +716,12 @@
           <w:sz w:val="24"/>
           <w:szCs w:val="24"/>
         </w:rPr>
-        <w:t>Brukere (Emil)</w:t>
-      </w:r>
-    </w:p>
-    <w:p>
-      <w:pPr>
-        <w:pStyle w:val="ListParagraph"/>
-        <w:numPr>
-          <w:ilvl w:val="0"/>
-          <w:numId w:val="3"/>
-        </w:numPr>
+        <w:br w:type="page"/>
+      </w:r>
+    </w:p>
+    <w:p>
+      <w:pPr>
+        <w:spacing w:line="360" w:lineRule="auto"/>
         <w:rPr>
           <w:rFonts w:ascii="Arial" w:hAnsi="Arial" w:cs="Arial"/>
           <w:b/>
@@ -113,7 +730,10 @@
           <w:szCs w:val="24"/>
         </w:rPr>
       </w:pPr>
-      <w:r>
+    </w:p>
+    <w:p>
+      <w:pPr>
+        <w:spacing w:line="360" w:lineRule="auto"/>
         <w:rPr>
           <w:rFonts w:ascii="Arial" w:hAnsi="Arial" w:cs="Arial"/>
           <w:b/>
@@ -121,16 +741,11 @@
           <w:sz w:val="24"/>
           <w:szCs w:val="24"/>
         </w:rPr>
-        <w:t>Økt (Emil)</w:t>
-      </w:r>
-    </w:p>
-    <w:p>
-      <w:pPr>
-        <w:pStyle w:val="ListParagraph"/>
-        <w:numPr>
-          <w:ilvl w:val="0"/>
-          <w:numId w:val="3"/>
-        </w:numPr>
+      </w:pPr>
+    </w:p>
+    <w:p>
+      <w:pPr>
+        <w:spacing w:line="360" w:lineRule="auto"/>
         <w:rPr>
           <w:rFonts w:ascii="Arial" w:hAnsi="Arial" w:cs="Arial"/>
           <w:b/>
@@ -139,7 +754,10 @@
           <w:szCs w:val="24"/>
         </w:rPr>
       </w:pPr>
-      <w:r>
+    </w:p>
+    <w:p>
+      <w:pPr>
+        <w:spacing w:line="360" w:lineRule="auto"/>
         <w:rPr>
           <w:rFonts w:ascii="Arial" w:hAnsi="Arial" w:cs="Arial"/>
           <w:b/>
@@ -147,16 +765,11 @@
           <w:sz w:val="24"/>
           <w:szCs w:val="24"/>
         </w:rPr>
-        <w:t>Øvelser (Emil)</w:t>
-      </w:r>
-    </w:p>
-    <w:p>
-      <w:pPr>
-        <w:pStyle w:val="ListParagraph"/>
-        <w:numPr>
-          <w:ilvl w:val="0"/>
-          <w:numId w:val="3"/>
-        </w:numPr>
+      </w:pPr>
+    </w:p>
+    <w:p>
+      <w:pPr>
+        <w:spacing w:line="360" w:lineRule="auto"/>
         <w:rPr>
           <w:rFonts w:ascii="Arial" w:hAnsi="Arial" w:cs="Arial"/>
           <w:b/>
@@ -173,45 +786,8 @@
           <w:sz w:val="24"/>
           <w:szCs w:val="24"/>
         </w:rPr>
-        <w:t>ØvelseLogg(Emil)</w:t>
-      </w:r>
-    </w:p>
-    <w:p>
-      <w:pPr>
-        <w:pStyle w:val="ListParagraph"/>
-        <w:numPr>
-          <w:ilvl w:val="0"/>
-          <w:numId w:val="3"/>
-        </w:numPr>
-        <w:rPr>
-          <w:rFonts w:ascii="Arial" w:hAnsi="Arial" w:cs="Arial"/>
-          <w:b/>
-          <w:bCs/>
-          <w:sz w:val="24"/>
-          <w:szCs w:val="24"/>
-        </w:rPr>
-      </w:pPr>
-      <w:r>
-        <w:rPr>
-          <w:rFonts w:ascii="Arial" w:hAnsi="Arial" w:cs="Arial"/>
-          <w:b/>
-          <w:bCs/>
-          <w:sz w:val="24"/>
-          <w:szCs w:val="24"/>
-        </w:rPr>
-        <w:br w:type="page"/>
-      </w:r>
-    </w:p>
-    <w:p>
-      <w:pPr>
-        <w:rPr>
-          <w:rFonts w:ascii="Arial" w:hAnsi="Arial" w:cs="Arial"/>
-          <w:b/>
-          <w:bCs/>
-          <w:sz w:val="24"/>
-          <w:szCs w:val="24"/>
-        </w:rPr>
-      </w:pPr>
+        <w:t>--------------------------------</w:t>
+      </w:r>
     </w:p>
     <w:p>
       <w:pPr>
@@ -234,7 +810,7 @@
           <w:sz w:val="24"/>
           <w:szCs w:val="24"/>
         </w:rPr>
-        <w:t>Brukeradministrasjon:</w:t>
+        <w:t>Treningsplaner:</w:t>
       </w:r>
       <w:r>
         <w:rPr>
@@ -264,7 +840,7 @@
           <w:sz w:val="24"/>
           <w:szCs w:val="24"/>
         </w:rPr>
-        <w:t>Systemet skal støtte registrering og administrasjon av både trenere og utøvere.</w:t>
+        <w:t>Trenere skal kunne opprette individuelle treningsplaner for hver utøver.</w:t>
       </w:r>
     </w:p>
     <w:p>
@@ -286,39 +862,39 @@
           <w:sz w:val="24"/>
           <w:szCs w:val="24"/>
         </w:rPr>
-        <w:t>Hver bruker skal ha et unikt brukernavn og tilhørende informasjon, inkludert brukertype (trener eller utøver).</w:t>
-      </w:r>
-    </w:p>
-    <w:p>
-      <w:pPr>
-        <w:numPr>
-          <w:ilvl w:val="0"/>
-          <w:numId w:val="1"/>
-        </w:numPr>
-        <w:spacing w:line="360" w:lineRule="auto"/>
-        <w:rPr>
-          <w:rFonts w:ascii="Arial" w:hAnsi="Arial" w:cs="Arial"/>
-          <w:sz w:val="24"/>
-          <w:szCs w:val="24"/>
-        </w:rPr>
-      </w:pPr>
-      <w:r>
-        <w:rPr>
-          <w:rFonts w:ascii="Arial" w:hAnsi="Arial" w:cs="Arial"/>
-          <w:b/>
-          <w:bCs/>
-          <w:sz w:val="24"/>
-          <w:szCs w:val="24"/>
-        </w:rPr>
-        <w:t>Treningsplaner:</w:t>
-      </w:r>
-      <w:r>
-        <w:rPr>
-          <w:rFonts w:ascii="Arial" w:hAnsi="Arial" w:cs="Arial"/>
-          <w:sz w:val="24"/>
-          <w:szCs w:val="24"/>
-        </w:rPr>
-        <w:t xml:space="preserve"> </w:t>
+        <w:t xml:space="preserve">Treningsplanene skal ha et navn og </w:t>
+      </w:r>
+      <w:r>
+        <w:rPr>
+          <w:rFonts w:ascii="Arial" w:hAnsi="Arial" w:cs="Arial"/>
+          <w:sz w:val="24"/>
+          <w:szCs w:val="24"/>
+        </w:rPr>
+        <w:t xml:space="preserve">skal </w:t>
+      </w:r>
+      <w:r>
+        <w:rPr>
+          <w:rFonts w:ascii="Arial" w:hAnsi="Arial" w:cs="Arial"/>
+          <w:sz w:val="24"/>
+          <w:szCs w:val="24"/>
+        </w:rPr>
+        <w:t xml:space="preserve">kunne </w:t>
+      </w:r>
+      <w:r>
+        <w:rPr>
+          <w:rFonts w:ascii="Arial" w:hAnsi="Arial" w:cs="Arial"/>
+          <w:sz w:val="24"/>
+          <w:szCs w:val="24"/>
+        </w:rPr>
+        <w:t>knyttes til en</w:t>
+      </w:r>
+      <w:r>
+        <w:rPr>
+          <w:rFonts w:ascii="Arial" w:hAnsi="Arial" w:cs="Arial"/>
+          <w:sz w:val="24"/>
+          <w:szCs w:val="24"/>
+        </w:rPr>
+        <w:t xml:space="preserve"> utøver.</w:t>
       </w:r>
     </w:p>
     <w:p>
@@ -340,7 +916,55 @@
           <w:sz w:val="24"/>
           <w:szCs w:val="24"/>
         </w:rPr>
-        <w:t>Trenere skal kunne opprette individuelle treningsplaner for hver utøver.</w:t>
+        <w:t xml:space="preserve">Treningsplanen skal vise hvilken </w:t>
+      </w:r>
+      <w:r>
+        <w:rPr>
+          <w:rFonts w:ascii="Arial" w:hAnsi="Arial" w:cs="Arial"/>
+          <w:sz w:val="24"/>
+          <w:szCs w:val="24"/>
+        </w:rPr>
+        <w:t>økt</w:t>
+      </w:r>
+      <w:r>
+        <w:rPr>
+          <w:rFonts w:ascii="Arial" w:hAnsi="Arial" w:cs="Arial"/>
+          <w:sz w:val="24"/>
+          <w:szCs w:val="24"/>
+        </w:rPr>
+        <w:t xml:space="preserve"> man </w:t>
+      </w:r>
+      <w:r>
+        <w:rPr>
+          <w:rFonts w:ascii="Arial" w:hAnsi="Arial" w:cs="Arial"/>
+          <w:sz w:val="24"/>
+          <w:szCs w:val="24"/>
+        </w:rPr>
+        <w:t xml:space="preserve">skal </w:t>
+      </w:r>
+      <w:r>
+        <w:rPr>
+          <w:rFonts w:ascii="Arial" w:hAnsi="Arial" w:cs="Arial"/>
+          <w:sz w:val="24"/>
+          <w:szCs w:val="24"/>
+        </w:rPr>
+        <w:t xml:space="preserve">utføre til </w:t>
+      </w:r>
+      <w:r>
+        <w:rPr>
+          <w:rFonts w:ascii="Arial" w:hAnsi="Arial" w:cs="Arial"/>
+          <w:sz w:val="24"/>
+          <w:szCs w:val="24"/>
+        </w:rPr>
+        <w:t>hvilken dag</w:t>
+      </w:r>
+      <w:r>
+        <w:rPr>
+          <w:rFonts w:ascii="Arial" w:hAnsi="Arial" w:cs="Arial"/>
+          <w:sz w:val="24"/>
+          <w:szCs w:val="24"/>
+        </w:rPr>
+        <w:t>.</w:t>
       </w:r>
     </w:p>
     <w:p>
@@ -362,310 +986,12 @@
           <w:sz w:val="24"/>
           <w:szCs w:val="24"/>
         </w:rPr>
-        <w:t xml:space="preserve">Treningsplanene skal ha et navn og </w:t>
-      </w:r>
-      <w:r>
-        <w:rPr>
-          <w:rFonts w:ascii="Arial" w:hAnsi="Arial" w:cs="Arial"/>
-          <w:sz w:val="24"/>
-          <w:szCs w:val="24"/>
-        </w:rPr>
-        <w:t xml:space="preserve">skal </w:t>
-      </w:r>
-      <w:r>
-        <w:rPr>
-          <w:rFonts w:ascii="Arial" w:hAnsi="Arial" w:cs="Arial"/>
-          <w:sz w:val="24"/>
-          <w:szCs w:val="24"/>
-        </w:rPr>
-        <w:t xml:space="preserve">kunne </w:t>
-      </w:r>
-      <w:r>
-        <w:rPr>
-          <w:rFonts w:ascii="Arial" w:hAnsi="Arial" w:cs="Arial"/>
-          <w:sz w:val="24"/>
-          <w:szCs w:val="24"/>
-        </w:rPr>
-        <w:t>knyttes til en</w:t>
-      </w:r>
-      <w:r>
-        <w:rPr>
-          <w:rFonts w:ascii="Arial" w:hAnsi="Arial" w:cs="Arial"/>
-          <w:sz w:val="24"/>
-          <w:szCs w:val="24"/>
-        </w:rPr>
-        <w:t xml:space="preserve"> utøver.</w:t>
-      </w:r>
-    </w:p>
-    <w:p>
-      <w:pPr>
-        <w:numPr>
-          <w:ilvl w:val="1"/>
-          <w:numId w:val="1"/>
-        </w:numPr>
-        <w:spacing w:line="276" w:lineRule="auto"/>
-        <w:rPr>
-          <w:rFonts w:ascii="Arial" w:hAnsi="Arial" w:cs="Arial"/>
-          <w:sz w:val="24"/>
-          <w:szCs w:val="24"/>
-        </w:rPr>
-      </w:pPr>
-      <w:r>
-        <w:rPr>
-          <w:rFonts w:ascii="Arial" w:hAnsi="Arial" w:cs="Arial"/>
-          <w:sz w:val="24"/>
-          <w:szCs w:val="24"/>
-        </w:rPr>
-        <w:t xml:space="preserve">Treningsplanen skal vise hvilken </w:t>
-      </w:r>
-      <w:r>
-        <w:rPr>
-          <w:rFonts w:ascii="Arial" w:hAnsi="Arial" w:cs="Arial"/>
-          <w:sz w:val="24"/>
-          <w:szCs w:val="24"/>
-        </w:rPr>
-        <w:t>økt</w:t>
-      </w:r>
-      <w:r>
-        <w:rPr>
-          <w:rFonts w:ascii="Arial" w:hAnsi="Arial" w:cs="Arial"/>
-          <w:sz w:val="24"/>
-          <w:szCs w:val="24"/>
-        </w:rPr>
-        <w:t xml:space="preserve"> man </w:t>
-      </w:r>
-      <w:r>
-        <w:rPr>
-          <w:rFonts w:ascii="Arial" w:hAnsi="Arial" w:cs="Arial"/>
-          <w:sz w:val="24"/>
-          <w:szCs w:val="24"/>
-        </w:rPr>
-        <w:t xml:space="preserve">skal </w:t>
-      </w:r>
-      <w:r>
-        <w:rPr>
-          <w:rFonts w:ascii="Arial" w:hAnsi="Arial" w:cs="Arial"/>
-          <w:sz w:val="24"/>
-          <w:szCs w:val="24"/>
-        </w:rPr>
-        <w:t xml:space="preserve">utføre til </w:t>
-      </w:r>
-      <w:r>
-        <w:rPr>
-          <w:rFonts w:ascii="Arial" w:hAnsi="Arial" w:cs="Arial"/>
-          <w:sz w:val="24"/>
-          <w:szCs w:val="24"/>
-        </w:rPr>
-        <w:t>hvilken dag</w:t>
-      </w:r>
-      <w:r>
-        <w:rPr>
-          <w:rFonts w:ascii="Arial" w:hAnsi="Arial" w:cs="Arial"/>
-          <w:sz w:val="24"/>
-          <w:szCs w:val="24"/>
-        </w:rPr>
-        <w:t>.</w:t>
-      </w:r>
-    </w:p>
-    <w:p>
-      <w:pPr>
-        <w:numPr>
-          <w:ilvl w:val="1"/>
-          <w:numId w:val="1"/>
-        </w:numPr>
-        <w:spacing w:line="360" w:lineRule="auto"/>
-        <w:rPr>
-          <w:rFonts w:ascii="Arial" w:hAnsi="Arial" w:cs="Arial"/>
-          <w:sz w:val="24"/>
-          <w:szCs w:val="24"/>
-        </w:rPr>
-      </w:pPr>
-      <w:r>
-        <w:rPr>
-          <w:rFonts w:ascii="Arial" w:hAnsi="Arial" w:cs="Arial"/>
-          <w:sz w:val="24"/>
-          <w:szCs w:val="24"/>
-        </w:rPr>
         <w:t>Det skal være mulig å legge til økter i en treningsplan, samt endre eller slette eksisterende økter.</w:t>
       </w:r>
     </w:p>
     <w:p>
       <w:pPr>
-        <w:numPr>
-          <w:ilvl w:val="0"/>
-          <w:numId w:val="1"/>
-        </w:numPr>
-        <w:spacing w:line="360" w:lineRule="auto"/>
-        <w:rPr>
-          <w:rFonts w:ascii="Arial" w:hAnsi="Arial" w:cs="Arial"/>
-          <w:sz w:val="24"/>
-          <w:szCs w:val="24"/>
-        </w:rPr>
-      </w:pPr>
-      <w:r>
-        <w:rPr>
-          <w:rFonts w:ascii="Arial" w:hAnsi="Arial" w:cs="Arial"/>
-          <w:b/>
-          <w:bCs/>
-          <w:sz w:val="24"/>
-          <w:szCs w:val="24"/>
-        </w:rPr>
-        <w:t>Økter:</w:t>
-      </w:r>
-      <w:r>
-        <w:rPr>
-          <w:rFonts w:ascii="Arial" w:hAnsi="Arial" w:cs="Arial"/>
-          <w:sz w:val="24"/>
-          <w:szCs w:val="24"/>
-        </w:rPr>
-        <w:t xml:space="preserve"> </w:t>
-      </w:r>
-    </w:p>
-    <w:p>
-      <w:pPr>
-        <w:numPr>
-          <w:ilvl w:val="1"/>
-          <w:numId w:val="1"/>
-        </w:numPr>
-        <w:spacing w:line="360" w:lineRule="auto"/>
-        <w:rPr>
-          <w:rFonts w:ascii="Arial" w:hAnsi="Arial" w:cs="Arial"/>
-          <w:sz w:val="24"/>
-          <w:szCs w:val="24"/>
-        </w:rPr>
-      </w:pPr>
-      <w:r>
-        <w:rPr>
-          <w:rFonts w:ascii="Arial" w:hAnsi="Arial" w:cs="Arial"/>
-          <w:sz w:val="24"/>
-          <w:szCs w:val="24"/>
-        </w:rPr>
-        <w:t>En økt kan være en kondisjonsøkt, en styrkeøkt eller en konkurranse.</w:t>
-      </w:r>
-    </w:p>
-    <w:p>
-      <w:pPr>
-        <w:numPr>
-          <w:ilvl w:val="1"/>
-          <w:numId w:val="1"/>
-        </w:numPr>
-        <w:spacing w:line="360" w:lineRule="auto"/>
-        <w:rPr>
-          <w:rFonts w:ascii="Arial" w:hAnsi="Arial" w:cs="Arial"/>
-          <w:sz w:val="24"/>
-          <w:szCs w:val="24"/>
-        </w:rPr>
-      </w:pPr>
-      <w:r>
-        <w:rPr>
-          <w:rFonts w:ascii="Arial" w:hAnsi="Arial" w:cs="Arial"/>
-          <w:sz w:val="24"/>
-          <w:szCs w:val="24"/>
-        </w:rPr>
-        <w:t>Økter skal inneholde informasjon som økttype, dato, notater og eventuelle kommentarer.</w:t>
-      </w:r>
-    </w:p>
-    <w:p>
-      <w:pPr>
-        <w:numPr>
-          <w:ilvl w:val="1"/>
-          <w:numId w:val="1"/>
-        </w:numPr>
-        <w:spacing w:line="360" w:lineRule="auto"/>
-        <w:rPr>
-          <w:rFonts w:ascii="Arial" w:hAnsi="Arial" w:cs="Arial"/>
-          <w:sz w:val="24"/>
-          <w:szCs w:val="24"/>
-        </w:rPr>
-      </w:pPr>
-      <w:r>
-        <w:rPr>
-          <w:rFonts w:ascii="Arial" w:hAnsi="Arial" w:cs="Arial"/>
-          <w:sz w:val="24"/>
-          <w:szCs w:val="24"/>
-        </w:rPr>
-        <w:t>Trenere skal kunne gjenbruke tidligere økter når de oppretter nye treningsplaner.</w:t>
-      </w:r>
-    </w:p>
-    <w:p>
-      <w:pPr>
-        <w:numPr>
-          <w:ilvl w:val="0"/>
-          <w:numId w:val="1"/>
-        </w:numPr>
-        <w:spacing w:line="360" w:lineRule="auto"/>
-        <w:rPr>
-          <w:rFonts w:ascii="Arial" w:hAnsi="Arial" w:cs="Arial"/>
-          <w:sz w:val="24"/>
-          <w:szCs w:val="24"/>
-        </w:rPr>
-      </w:pPr>
-      <w:r>
-        <w:rPr>
-          <w:rFonts w:ascii="Arial" w:hAnsi="Arial" w:cs="Arial"/>
-          <w:b/>
-          <w:bCs/>
-          <w:sz w:val="24"/>
-          <w:szCs w:val="24"/>
-        </w:rPr>
-        <w:t>Øvelser:</w:t>
-      </w:r>
-      <w:r>
-        <w:rPr>
-          <w:rFonts w:ascii="Arial" w:hAnsi="Arial" w:cs="Arial"/>
-          <w:sz w:val="24"/>
-          <w:szCs w:val="24"/>
-        </w:rPr>
-        <w:t xml:space="preserve"> </w:t>
-      </w:r>
-    </w:p>
-    <w:p>
-      <w:pPr>
-        <w:numPr>
-          <w:ilvl w:val="1"/>
-          <w:numId w:val="1"/>
-        </w:numPr>
-        <w:spacing w:line="360" w:lineRule="auto"/>
-        <w:rPr>
-          <w:rFonts w:ascii="Arial" w:hAnsi="Arial" w:cs="Arial"/>
-          <w:sz w:val="24"/>
-          <w:szCs w:val="24"/>
-        </w:rPr>
-      </w:pPr>
-      <w:r>
-        <w:rPr>
-          <w:rFonts w:ascii="Arial" w:hAnsi="Arial" w:cs="Arial"/>
-          <w:sz w:val="24"/>
-          <w:szCs w:val="24"/>
-        </w:rPr>
-        <w:t>Systemet skal inneholde en database med forskjellige øvelser, inkludert navn og beskrivelser.</w:t>
-      </w:r>
-    </w:p>
-    <w:p>
-      <w:pPr>
-        <w:numPr>
-          <w:ilvl w:val="1"/>
-          <w:numId w:val="1"/>
-        </w:numPr>
-        <w:spacing w:line="360" w:lineRule="auto"/>
-        <w:rPr>
-          <w:rFonts w:ascii="Arial" w:hAnsi="Arial" w:cs="Arial"/>
-          <w:sz w:val="24"/>
-          <w:szCs w:val="24"/>
-        </w:rPr>
-      </w:pPr>
-      <w:r>
-        <w:rPr>
-          <w:rFonts w:ascii="Arial" w:hAnsi="Arial" w:cs="Arial"/>
-          <w:sz w:val="24"/>
-          <w:szCs w:val="24"/>
-        </w:rPr>
-        <w:t>Øvelser skal være tilgjengelige for å bli inkludert i øktene, og trenere skal kunne søke etter og legge til øvelser i en økt.</w:t>
-      </w:r>
-    </w:p>
-    <w:p>
-      <w:pPr>
-        <w:pStyle w:val="ListParagraph"/>
+        <w:pStyle w:val="Listeavsnitt"/>
         <w:numPr>
           <w:ilvl w:val="0"/>
           <w:numId w:val="2"/>
@@ -759,6 +1085,34 @@
           <w14:ligatures w14:val="none"/>
         </w:rPr>
         <w:t>Fremgangsregistreringen skal inkludere informasjon om økter, slik at trenere og utøvere kan overvåke progresjonen over tid.</w:t>
+      </w:r>
+    </w:p>
+    <w:p>
+      <w:pPr>
+        <w:spacing w:before="100" w:beforeAutospacing="1" w:after="100" w:afterAutospacing="1" w:line="360" w:lineRule="auto"/>
+        <w:rPr>
+          <w:rFonts w:ascii="Arial" w:eastAsia="Times New Roman" w:hAnsi="Arial" w:cs="Arial"/>
+          <w:b/>
+          <w:bCs/>
+          <w:kern w:val="0"/>
+          <w:sz w:val="24"/>
+          <w:szCs w:val="24"/>
+          <w:lang w:eastAsia="nb-NO"/>
+          <w14:ligatures w14:val="none"/>
+        </w:rPr>
+      </w:pPr>
+      <w:r>
+        <w:rPr>
+          <w:rFonts w:ascii="Arial" w:eastAsia="Times New Roman" w:hAnsi="Arial" w:cs="Arial"/>
+          <w:b/>
+          <w:bCs/>
+          <w:kern w:val="0"/>
+          <w:sz w:val="24"/>
+          <w:szCs w:val="24"/>
+          <w:lang w:eastAsia="nb-NO"/>
+          <w14:ligatures w14:val="none"/>
+        </w:rPr>
+        <w:t>-----------------------------------</w:t>
       </w:r>
     </w:p>
     <w:p>
@@ -819,7 +1173,7 @@
 </file>
 
 <file path=word/endnotes.xml><?xml version="1.0" encoding="utf-8"?>
-<w:endnotes xmlns:wpc="http://schemas.microsoft.com/office/word/2010/wordprocessingCanvas" xmlns:cx="http://schemas.microsoft.com/office/drawing/2014/chartex" xmlns:cx1="http://schemas.microsoft.com/office/drawing/2015/9/8/chartex" xmlns:cx2="http://schemas.microsoft.com/office/drawing/2015/10/21/chartex" xmlns:cx3="http://schemas.microsoft.com/office/drawing/2016/5/9/chartex" xmlns:cx4="http://schemas.microsoft.com/office/drawing/2016/5/10/chartex" xmlns:cx5="http://schemas.microsoft.com/office/drawing/2016/5/11/chartex" xmlns:cx6="http://schemas.microsoft.com/office/drawing/2016/5/12/chartex" xmlns:cx7="http://schemas.microsoft.com/office/drawing/2016/5/13/chartex" xmlns:cx8="http://schemas.microsoft.com/office/drawing/2016/5/14/chartex" xmlns:mc="http://schemas.openxmlformats.org/markup-compatibility/2006" xmlns:aink="http://schemas.microsoft.com/office/drawing/2016/ink" xmlns:am3d="http://schemas.microsoft.com/office/drawing/2017/model3d" xmlns:o="urn:schemas-microsoft-com:office:office" xmlns:oel="http://schemas.microsoft.com/office/2019/extlst" xmlns:r="http://schemas.openxmlformats.org/officeDocument/2006/relationships" xmlns:m="http://schemas.openxmlformats.org/officeDocument/2006/math" xmlns:v="urn:schemas-microsoft-com:vml" xmlns:wp14="http://schemas.microsoft.com/office/word/2010/wordprocessingDrawing" xmlns:wp="http://schemas.openxmlformats.org/drawingml/2006/wordprocessingDrawing" xmlns:w10="urn:schemas-microsoft-com:office:word" xmlns:w="http://schemas.openxmlformats.org/wordprocessingml/2006/main" xmlns:w14="http://schemas.microsoft.com/office/word/2010/wordml" xmlns:w15="http://schemas.microsoft.com/office/word/2012/wordml" xmlns:w16cex="http://schemas.microsoft.com/office/word/2018/wordml/cex" xmlns:w16cid="http://schemas.microsoft.com/office/word/2016/wordml/cid" xmlns:w16="http://schemas.microsoft.com/office/word/2018/wordml" xmlns:w16du="http://schemas.microsoft.com/office/word/2023/wordml/word16du" xmlns:w16sdtdh="http://schemas.microsoft.com/office/word/2020/wordml/sdtdatahash" xmlns:w16se="http://schemas.microsoft.com/office/word/2015/wordml/symex" xmlns:wpg="http://schemas.microsoft.com/office/word/2010/wordprocessingGroup" xmlns:wpi="http://schemas.microsoft.com/office/word/2010/wordprocessingInk" xmlns:wne="http://schemas.microsoft.com/office/word/2006/wordml" xmlns:wps="http://schemas.microsoft.com/office/word/2010/wordprocessingShape" mc:Ignorable="w14 w15 w16se w16cid w16 w16cex w16sdtdh w16du wp14">
+<w:endnotes xmlns:wpc="http://schemas.microsoft.com/office/word/2010/wordprocessingCanvas" xmlns:cx="http://schemas.microsoft.com/office/drawing/2014/chartex" xmlns:cx1="http://schemas.microsoft.com/office/drawing/2015/9/8/chartex" xmlns:cx2="http://schemas.microsoft.com/office/drawing/2015/10/21/chartex" xmlns:cx3="http://schemas.microsoft.com/office/drawing/2016/5/9/chartex" xmlns:cx4="http://schemas.microsoft.com/office/drawing/2016/5/10/chartex" xmlns:cx5="http://schemas.microsoft.com/office/drawing/2016/5/11/chartex" xmlns:cx6="http://schemas.microsoft.com/office/drawing/2016/5/12/chartex" xmlns:cx7="http://schemas.microsoft.com/office/drawing/2016/5/13/chartex" xmlns:cx8="http://schemas.microsoft.com/office/drawing/2016/5/14/chartex" xmlns:mc="http://schemas.openxmlformats.org/markup-compatibility/2006" xmlns:aink="http://schemas.microsoft.com/office/drawing/2016/ink" xmlns:am3d="http://schemas.microsoft.com/office/drawing/2017/model3d" xmlns:o="urn:schemas-microsoft-com:office:office" xmlns:oel="http://schemas.microsoft.com/office/2019/extlst" xmlns:r="http://schemas.openxmlformats.org/officeDocument/2006/relationships" xmlns:m="http://schemas.openxmlformats.org/officeDocument/2006/math" xmlns:v="urn:schemas-microsoft-com:vml" xmlns:wp14="http://schemas.microsoft.com/office/word/2010/wordprocessingDrawing" xmlns:wp="http://schemas.openxmlformats.org/drawingml/2006/wordprocessingDrawing" xmlns:w10="urn:schemas-microsoft-com:office:word" xmlns:w="http://schemas.openxmlformats.org/wordprocessingml/2006/main" xmlns:w14="http://schemas.microsoft.com/office/word/2010/wordml" xmlns:w15="http://schemas.microsoft.com/office/word/2012/wordml" xmlns:w16cex="http://schemas.microsoft.com/office/word/2018/wordml/cex" xmlns:w16cid="http://schemas.microsoft.com/office/word/2016/wordml/cid" xmlns:w16="http://schemas.microsoft.com/office/word/2018/wordml" xmlns:w16sdtdh="http://schemas.microsoft.com/office/word/2020/wordml/sdtdatahash" xmlns:w16se="http://schemas.microsoft.com/office/word/2015/wordml/symex" xmlns:wpg="http://schemas.microsoft.com/office/word/2010/wordprocessingGroup" xmlns:wpi="http://schemas.microsoft.com/office/word/2010/wordprocessingInk" xmlns:wne="http://schemas.microsoft.com/office/word/2006/wordml" xmlns:wps="http://schemas.microsoft.com/office/word/2010/wordprocessingShape" mc:Ignorable="w14 w15 w16se w16cid w16 w16cex w16sdtdh wp14">
   <w:endnote w:type="separator" w:id="-1">
     <w:p>
       <w:pPr>
@@ -851,7 +1205,7 @@
 </file>
 
 <file path=word/footnotes.xml><?xml version="1.0" encoding="utf-8"?>
-<w:footnotes xmlns:wpc="http://schemas.microsoft.com/office/word/2010/wordprocessingCanvas" xmlns:cx="http://schemas.microsoft.com/office/drawing/2014/chartex" xmlns:cx1="http://schemas.microsoft.com/office/drawing/2015/9/8/chartex" xmlns:cx2="http://schemas.microsoft.com/office/drawing/2015/10/21/chartex" xmlns:cx3="http://schemas.microsoft.com/office/drawing/2016/5/9/chartex" xmlns:cx4="http://schemas.microsoft.com/office/drawing/2016/5/10/chartex" xmlns:cx5="http://schemas.microsoft.com/office/drawing/2016/5/11/chartex" xmlns:cx6="http://schemas.microsoft.com/office/drawing/2016/5/12/chartex" xmlns:cx7="http://schemas.microsoft.com/office/drawing/2016/5/13/chartex" xmlns:cx8="http://schemas.microsoft.com/office/drawing/2016/5/14/chartex" xmlns:mc="http://schemas.openxmlformats.org/markup-compatibility/2006" xmlns:aink="http://schemas.microsoft.com/office/drawing/2016/ink" xmlns:am3d="http://schemas.microsoft.com/office/drawing/2017/model3d" xmlns:o="urn:schemas-microsoft-com:office:office" xmlns:oel="http://schemas.microsoft.com/office/2019/extlst" xmlns:r="http://schemas.openxmlformats.org/officeDocument/2006/relationships" xmlns:m="http://schemas.openxmlformats.org/officeDocument/2006/math" xmlns:v="urn:schemas-microsoft-com:vml" xmlns:wp14="http://schemas.microsoft.com/office/word/2010/wordprocessingDrawing" xmlns:wp="http://schemas.openxmlformats.org/drawingml/2006/wordprocessingDrawing" xmlns:w10="urn:schemas-microsoft-com:office:word" xmlns:w="http://schemas.openxmlformats.org/wordprocessingml/2006/main" xmlns:w14="http://schemas.microsoft.com/office/word/2010/wordml" xmlns:w15="http://schemas.microsoft.com/office/word/2012/wordml" xmlns:w16cex="http://schemas.microsoft.com/office/word/2018/wordml/cex" xmlns:w16cid="http://schemas.microsoft.com/office/word/2016/wordml/cid" xmlns:w16="http://schemas.microsoft.com/office/word/2018/wordml" xmlns:w16du="http://schemas.microsoft.com/office/word/2023/wordml/word16du" xmlns:w16sdtdh="http://schemas.microsoft.com/office/word/2020/wordml/sdtdatahash" xmlns:w16se="http://schemas.microsoft.com/office/word/2015/wordml/symex" xmlns:wpg="http://schemas.microsoft.com/office/word/2010/wordprocessingGroup" xmlns:wpi="http://schemas.microsoft.com/office/word/2010/wordprocessingInk" xmlns:wne="http://schemas.microsoft.com/office/word/2006/wordml" xmlns:wps="http://schemas.microsoft.com/office/word/2010/wordprocessingShape" mc:Ignorable="w14 w15 w16se w16cid w16 w16cex w16sdtdh w16du wp14">
+<w:footnotes xmlns:wpc="http://schemas.microsoft.com/office/word/2010/wordprocessingCanvas" xmlns:cx="http://schemas.microsoft.com/office/drawing/2014/chartex" xmlns:cx1="http://schemas.microsoft.com/office/drawing/2015/9/8/chartex" xmlns:cx2="http://schemas.microsoft.com/office/drawing/2015/10/21/chartex" xmlns:cx3="http://schemas.microsoft.com/office/drawing/2016/5/9/chartex" xmlns:cx4="http://schemas.microsoft.com/office/drawing/2016/5/10/chartex" xmlns:cx5="http://schemas.microsoft.com/office/drawing/2016/5/11/chartex" xmlns:cx6="http://schemas.microsoft.com/office/drawing/2016/5/12/chartex" xmlns:cx7="http://schemas.microsoft.com/office/drawing/2016/5/13/chartex" xmlns:cx8="http://schemas.microsoft.com/office/drawing/2016/5/14/chartex" xmlns:mc="http://schemas.openxmlformats.org/markup-compatibility/2006" xmlns:aink="http://schemas.microsoft.com/office/drawing/2016/ink" xmlns:am3d="http://schemas.microsoft.com/office/drawing/2017/model3d" xmlns:o="urn:schemas-microsoft-com:office:office" xmlns:oel="http://schemas.microsoft.com/office/2019/extlst" xmlns:r="http://schemas.openxmlformats.org/officeDocument/2006/relationships" xmlns:m="http://schemas.openxmlformats.org/officeDocument/2006/math" xmlns:v="urn:schemas-microsoft-com:vml" xmlns:wp14="http://schemas.microsoft.com/office/word/2010/wordprocessingDrawing" xmlns:wp="http://schemas.openxmlformats.org/drawingml/2006/wordprocessingDrawing" xmlns:w10="urn:schemas-microsoft-com:office:word" xmlns:w="http://schemas.openxmlformats.org/wordprocessingml/2006/main" xmlns:w14="http://schemas.microsoft.com/office/word/2010/wordml" xmlns:w15="http://schemas.microsoft.com/office/word/2012/wordml" xmlns:w16cex="http://schemas.microsoft.com/office/word/2018/wordml/cex" xmlns:w16cid="http://schemas.microsoft.com/office/word/2016/wordml/cid" xmlns:w16="http://schemas.microsoft.com/office/word/2018/wordml" xmlns:w16sdtdh="http://schemas.microsoft.com/office/word/2020/wordml/sdtdatahash" xmlns:w16se="http://schemas.microsoft.com/office/word/2015/wordml/symex" xmlns:wpg="http://schemas.microsoft.com/office/word/2010/wordprocessingGroup" xmlns:wpi="http://schemas.microsoft.com/office/word/2010/wordprocessingInk" xmlns:wne="http://schemas.microsoft.com/office/word/2006/wordml" xmlns:wps="http://schemas.microsoft.com/office/word/2010/wordprocessingShape" mc:Ignorable="w14 w15 w16se w16cid w16 w16cex w16sdtdh wp14">
   <w:footnote w:type="separator" w:id="-1">
     <w:p>
       <w:pPr>
@@ -883,10 +1237,10 @@
 </file>
 
 <file path=word/header1.xml><?xml version="1.0" encoding="utf-8"?>
-<w:hdr xmlns:wpc="http://schemas.microsoft.com/office/word/2010/wordprocessingCanvas" xmlns:cx="http://schemas.microsoft.com/office/drawing/2014/chartex" xmlns:cx1="http://schemas.microsoft.com/office/drawing/2015/9/8/chartex" xmlns:cx2="http://schemas.microsoft.com/office/drawing/2015/10/21/chartex" xmlns:cx3="http://schemas.microsoft.com/office/drawing/2016/5/9/chartex" xmlns:cx4="http://schemas.microsoft.com/office/drawing/2016/5/10/chartex" xmlns:cx5="http://schemas.microsoft.com/office/drawing/2016/5/11/chartex" xmlns:cx6="http://schemas.microsoft.com/office/drawing/2016/5/12/chartex" xmlns:cx7="http://schemas.microsoft.com/office/drawing/2016/5/13/chartex" xmlns:cx8="http://schemas.microsoft.com/office/drawing/2016/5/14/chartex" xmlns:mc="http://schemas.openxmlformats.org/markup-compatibility/2006" xmlns:aink="http://schemas.microsoft.com/office/drawing/2016/ink" xmlns:am3d="http://schemas.microsoft.com/office/drawing/2017/model3d" xmlns:o="urn:schemas-microsoft-com:office:office" xmlns:oel="http://schemas.microsoft.com/office/2019/extlst" xmlns:r="http://schemas.openxmlformats.org/officeDocument/2006/relationships" xmlns:m="http://schemas.openxmlformats.org/officeDocument/2006/math" xmlns:v="urn:schemas-microsoft-com:vml" xmlns:wp14="http://schemas.microsoft.com/office/word/2010/wordprocessingDrawing" xmlns:wp="http://schemas.openxmlformats.org/drawingml/2006/wordprocessingDrawing" xmlns:w10="urn:schemas-microsoft-com:office:word" xmlns:w="http://schemas.openxmlformats.org/wordprocessingml/2006/main" xmlns:w14="http://schemas.microsoft.com/office/word/2010/wordml" xmlns:w15="http://schemas.microsoft.com/office/word/2012/wordml" xmlns:w16cex="http://schemas.microsoft.com/office/word/2018/wordml/cex" xmlns:w16cid="http://schemas.microsoft.com/office/word/2016/wordml/cid" xmlns:w16="http://schemas.microsoft.com/office/word/2018/wordml" xmlns:w16du="http://schemas.microsoft.com/office/word/2023/wordml/word16du" xmlns:w16sdtdh="http://schemas.microsoft.com/office/word/2020/wordml/sdtdatahash" xmlns:w16se="http://schemas.microsoft.com/office/word/2015/wordml/symex" xmlns:wpg="http://schemas.microsoft.com/office/word/2010/wordprocessingGroup" xmlns:wpi="http://schemas.microsoft.com/office/word/2010/wordprocessingInk" xmlns:wne="http://schemas.microsoft.com/office/word/2006/wordml" xmlns:wps="http://schemas.microsoft.com/office/word/2010/wordprocessingShape" mc:Ignorable="w14 w15 w16se w16cid w16 w16cex w16sdtdh w16du wp14">
+<w:hdr xmlns:wpc="http://schemas.microsoft.com/office/word/2010/wordprocessingCanvas" xmlns:cx="http://schemas.microsoft.com/office/drawing/2014/chartex" xmlns:cx1="http://schemas.microsoft.com/office/drawing/2015/9/8/chartex" xmlns:cx2="http://schemas.microsoft.com/office/drawing/2015/10/21/chartex" xmlns:cx3="http://schemas.microsoft.com/office/drawing/2016/5/9/chartex" xmlns:cx4="http://schemas.microsoft.com/office/drawing/2016/5/10/chartex" xmlns:cx5="http://schemas.microsoft.com/office/drawing/2016/5/11/chartex" xmlns:cx6="http://schemas.microsoft.com/office/drawing/2016/5/12/chartex" xmlns:cx7="http://schemas.microsoft.com/office/drawing/2016/5/13/chartex" xmlns:cx8="http://schemas.microsoft.com/office/drawing/2016/5/14/chartex" xmlns:mc="http://schemas.openxmlformats.org/markup-compatibility/2006" xmlns:aink="http://schemas.microsoft.com/office/drawing/2016/ink" xmlns:am3d="http://schemas.microsoft.com/office/drawing/2017/model3d" xmlns:o="urn:schemas-microsoft-com:office:office" xmlns:oel="http://schemas.microsoft.com/office/2019/extlst" xmlns:r="http://schemas.openxmlformats.org/officeDocument/2006/relationships" xmlns:m="http://schemas.openxmlformats.org/officeDocument/2006/math" xmlns:v="urn:schemas-microsoft-com:vml" xmlns:wp14="http://schemas.microsoft.com/office/word/2010/wordprocessingDrawing" xmlns:wp="http://schemas.openxmlformats.org/drawingml/2006/wordprocessingDrawing" xmlns:w10="urn:schemas-microsoft-com:office:word" xmlns:w="http://schemas.openxmlformats.org/wordprocessingml/2006/main" xmlns:w14="http://schemas.microsoft.com/office/word/2010/wordml" xmlns:w15="http://schemas.microsoft.com/office/word/2012/wordml" xmlns:w16cex="http://schemas.microsoft.com/office/word/2018/wordml/cex" xmlns:w16cid="http://schemas.microsoft.com/office/word/2016/wordml/cid" xmlns:w16="http://schemas.microsoft.com/office/word/2018/wordml" xmlns:w16sdtdh="http://schemas.microsoft.com/office/word/2020/wordml/sdtdatahash" xmlns:w16se="http://schemas.microsoft.com/office/word/2015/wordml/symex" xmlns:wpg="http://schemas.microsoft.com/office/word/2010/wordprocessingGroup" xmlns:wpi="http://schemas.microsoft.com/office/word/2010/wordprocessingInk" xmlns:wne="http://schemas.microsoft.com/office/word/2006/wordml" xmlns:wps="http://schemas.microsoft.com/office/word/2010/wordprocessingShape" mc:Ignorable="w14 w15 w16se w16cid w16 w16cex w16sdtdh wp14">
   <w:p>
     <w:pPr>
-      <w:pStyle w:val="Header"/>
+      <w:pStyle w:val="Topptekst"/>
     </w:pPr>
     <w:r>
       <w:t>Eksamen i Databasesystemer</w:t>
@@ -905,8 +1259,97 @@
 </file>
 
 <file path=word/numbering.xml><?xml version="1.0" encoding="utf-8"?>
-<w:numbering xmlns:wpc="http://schemas.microsoft.com/office/word/2010/wordprocessingCanvas" xmlns:cx="http://schemas.microsoft.com/office/drawing/2014/chartex" xmlns:cx1="http://schemas.microsoft.com/office/drawing/2015/9/8/chartex" xmlns:cx2="http://schemas.microsoft.com/office/drawing/2015/10/21/chartex" xmlns:cx3="http://schemas.microsoft.com/office/drawing/2016/5/9/chartex" xmlns:cx4="http://schemas.microsoft.com/office/drawing/2016/5/10/chartex" xmlns:cx5="http://schemas.microsoft.com/office/drawing/2016/5/11/chartex" xmlns:cx6="http://schemas.microsoft.com/office/drawing/2016/5/12/chartex" xmlns:cx7="http://schemas.microsoft.com/office/drawing/2016/5/13/chartex" xmlns:cx8="http://schemas.microsoft.com/office/drawing/2016/5/14/chartex" xmlns:mc="http://schemas.openxmlformats.org/markup-compatibility/2006" xmlns:aink="http://schemas.microsoft.com/office/drawing/2016/ink" xmlns:am3d="http://schemas.microsoft.com/office/drawing/2017/model3d" xmlns:o="urn:schemas-microsoft-com:office:office" xmlns:oel="http://schemas.microsoft.com/office/2019/extlst" xmlns:r="http://schemas.openxmlformats.org/officeDocument/2006/relationships" xmlns:m="http://schemas.openxmlformats.org/officeDocument/2006/math" xmlns:v="urn:schemas-microsoft-com:vml" xmlns:wp14="http://schemas.microsoft.com/office/word/2010/wordprocessingDrawing" xmlns:wp="http://schemas.openxmlformats.org/drawingml/2006/wordprocessingDrawing" xmlns:w10="urn:schemas-microsoft-com:office:word" xmlns:w="http://schemas.openxmlformats.org/wordprocessingml/2006/main" xmlns:w14="http://schemas.microsoft.com/office/word/2010/wordml" xmlns:w15="http://schemas.microsoft.com/office/word/2012/wordml" xmlns:w16cex="http://schemas.microsoft.com/office/word/2018/wordml/cex" xmlns:w16cid="http://schemas.microsoft.com/office/word/2016/wordml/cid" xmlns:w16="http://schemas.microsoft.com/office/word/2018/wordml" xmlns:w16du="http://schemas.microsoft.com/office/word/2023/wordml/word16du" xmlns:w16sdtdh="http://schemas.microsoft.com/office/word/2020/wordml/sdtdatahash" xmlns:w16se="http://schemas.microsoft.com/office/word/2015/wordml/symex" xmlns:wpg="http://schemas.microsoft.com/office/word/2010/wordprocessingGroup" xmlns:wpi="http://schemas.microsoft.com/office/word/2010/wordprocessingInk" xmlns:wne="http://schemas.microsoft.com/office/word/2006/wordml" xmlns:wps="http://schemas.microsoft.com/office/word/2010/wordprocessingShape" mc:Ignorable="w14 w15 w16se w16cid w16 w16cex w16sdtdh w16du wp14">
+<w:numbering xmlns:wpc="http://schemas.microsoft.com/office/word/2010/wordprocessingCanvas" xmlns:cx="http://schemas.microsoft.com/office/drawing/2014/chartex" xmlns:cx1="http://schemas.microsoft.com/office/drawing/2015/9/8/chartex" xmlns:cx2="http://schemas.microsoft.com/office/drawing/2015/10/21/chartex" xmlns:cx3="http://schemas.microsoft.com/office/drawing/2016/5/9/chartex" xmlns:cx4="http://schemas.microsoft.com/office/drawing/2016/5/10/chartex" xmlns:cx5="http://schemas.microsoft.com/office/drawing/2016/5/11/chartex" xmlns:cx6="http://schemas.microsoft.com/office/drawing/2016/5/12/chartex" xmlns:cx7="http://schemas.microsoft.com/office/drawing/2016/5/13/chartex" xmlns:cx8="http://schemas.microsoft.com/office/drawing/2016/5/14/chartex" xmlns:mc="http://schemas.openxmlformats.org/markup-compatibility/2006" xmlns:aink="http://schemas.microsoft.com/office/drawing/2016/ink" xmlns:am3d="http://schemas.microsoft.com/office/drawing/2017/model3d" xmlns:o="urn:schemas-microsoft-com:office:office" xmlns:oel="http://schemas.microsoft.com/office/2019/extlst" xmlns:r="http://schemas.openxmlformats.org/officeDocument/2006/relationships" xmlns:m="http://schemas.openxmlformats.org/officeDocument/2006/math" xmlns:v="urn:schemas-microsoft-com:vml" xmlns:wp14="http://schemas.microsoft.com/office/word/2010/wordprocessingDrawing" xmlns:wp="http://schemas.openxmlformats.org/drawingml/2006/wordprocessingDrawing" xmlns:w10="urn:schemas-microsoft-com:office:word" xmlns:w="http://schemas.openxmlformats.org/wordprocessingml/2006/main" xmlns:w14="http://schemas.microsoft.com/office/word/2010/wordml" xmlns:w15="http://schemas.microsoft.com/office/word/2012/wordml" xmlns:w16cex="http://schemas.microsoft.com/office/word/2018/wordml/cex" xmlns:w16cid="http://schemas.microsoft.com/office/word/2016/wordml/cid" xmlns:w16="http://schemas.microsoft.com/office/word/2018/wordml" xmlns:w16sdtdh="http://schemas.microsoft.com/office/word/2020/wordml/sdtdatahash" xmlns:w16se="http://schemas.microsoft.com/office/word/2015/wordml/symex" xmlns:wpg="http://schemas.microsoft.com/office/word/2010/wordprocessingGroup" xmlns:wpi="http://schemas.microsoft.com/office/word/2010/wordprocessingInk" xmlns:wne="http://schemas.microsoft.com/office/word/2006/wordml" xmlns:wps="http://schemas.microsoft.com/office/word/2010/wordprocessingShape" mc:Ignorable="w14 w15 w16se w16cid w16 w16cex w16sdtdh wp14">
   <w:abstractNum w:abstractNumId="0" w15:restartNumberingAfterBreak="0">
+    <w:nsid w:val="2B8C666C"/>
+    <w:multiLevelType w:val="hybridMultilevel"/>
+    <w:tmpl w:val="42AC4C46"/>
+    <w:lvl w:ilvl="0" w:tplc="0414000F">
+      <w:start w:val="1"/>
+      <w:numFmt w:val="decimal"/>
+      <w:lvlText w:val="%1."/>
+      <w:lvlJc w:val="left"/>
+      <w:pPr>
+        <w:ind w:left="720" w:hanging="360"/>
+      </w:pPr>
+      <w:rPr>
+        <w:rFonts w:hint="default"/>
+      </w:rPr>
+    </w:lvl>
+    <w:lvl w:ilvl="1" w:tplc="04140019" w:tentative="1">
+      <w:start w:val="1"/>
+      <w:numFmt w:val="lowerLetter"/>
+      <w:lvlText w:val="%2."/>
+      <w:lvlJc w:val="left"/>
+      <w:pPr>
+        <w:ind w:left="1440" w:hanging="360"/>
+      </w:pPr>
+    </w:lvl>
+    <w:lvl w:ilvl="2" w:tplc="0414001B" w:tentative="1">
+      <w:start w:val="1"/>
+      <w:numFmt w:val="lowerRoman"/>
+      <w:lvlText w:val="%3."/>
+      <w:lvlJc w:val="right"/>
+      <w:pPr>
+        <w:ind w:left="2160" w:hanging="180"/>
+      </w:pPr>
+    </w:lvl>
+    <w:lvl w:ilvl="3" w:tplc="0414000F" w:tentative="1">
+      <w:start w:val="1"/>
+      <w:numFmt w:val="decimal"/>
+      <w:lvlText w:val="%4."/>
+      <w:lvlJc w:val="left"/>
+      <w:pPr>
+        <w:ind w:left="2880" w:hanging="360"/>
+      </w:pPr>
+    </w:lvl>
+    <w:lvl w:ilvl="4" w:tplc="04140019" w:tentative="1">
+      <w:start w:val="1"/>
+      <w:numFmt w:val="lowerLetter"/>
+      <w:lvlText w:val="%5."/>
+      <w:lvlJc w:val="left"/>
+      <w:pPr>
+        <w:ind w:left="3600" w:hanging="360"/>
+      </w:pPr>
+    </w:lvl>
+    <w:lvl w:ilvl="5" w:tplc="0414001B" w:tentative="1">
+      <w:start w:val="1"/>
+      <w:numFmt w:val="lowerRoman"/>
+      <w:lvlText w:val="%6."/>
+      <w:lvlJc w:val="right"/>
+      <w:pPr>
+        <w:ind w:left="4320" w:hanging="180"/>
+      </w:pPr>
+    </w:lvl>
+    <w:lvl w:ilvl="6" w:tplc="0414000F" w:tentative="1">
+      <w:start w:val="1"/>
+      <w:numFmt w:val="decimal"/>
+      <w:lvlText w:val="%7."/>
+      <w:lvlJc w:val="left"/>
+      <w:pPr>
+        <w:ind w:left="5040" w:hanging="360"/>
+      </w:pPr>
+    </w:lvl>
+    <w:lvl w:ilvl="7" w:tplc="04140019" w:tentative="1">
+      <w:start w:val="1"/>
+      <w:numFmt w:val="lowerLetter"/>
+      <w:lvlText w:val="%8."/>
+      <w:lvlJc w:val="left"/>
+      <w:pPr>
+        <w:ind w:left="5760" w:hanging="360"/>
+      </w:pPr>
+    </w:lvl>
+    <w:lvl w:ilvl="8" w:tplc="0414001B" w:tentative="1">
+      <w:start w:val="1"/>
+      <w:numFmt w:val="lowerRoman"/>
+      <w:lvlText w:val="%9."/>
+      <w:lvlJc w:val="right"/>
+      <w:pPr>
+        <w:ind w:left="6480" w:hanging="180"/>
+      </w:pPr>
+    </w:lvl>
+  </w:abstractNum>
+  <w:abstractNum w:abstractNumId="1" w15:restartNumberingAfterBreak="0">
     <w:nsid w:val="390F3487"/>
     <w:multiLevelType w:val="hybridMultilevel"/>
     <w:tmpl w:val="3BFA71B6"/>
@@ -1019,7 +1462,7 @@
       </w:rPr>
     </w:lvl>
   </w:abstractNum>
-  <w:abstractNum w:abstractNumId="1" w15:restartNumberingAfterBreak="0">
+  <w:abstractNum w:abstractNumId="2" w15:restartNumberingAfterBreak="0">
     <w:nsid w:val="53A47733"/>
     <w:multiLevelType w:val="multilevel"/>
     <w:tmpl w:val="1DA82BE0"/>
@@ -1136,7 +1579,120 @@
       </w:pPr>
     </w:lvl>
   </w:abstractNum>
-  <w:abstractNum w:abstractNumId="2" w15:restartNumberingAfterBreak="0">
+  <w:abstractNum w:abstractNumId="3" w15:restartNumberingAfterBreak="0">
+    <w:nsid w:val="5EF63BDC"/>
+    <w:multiLevelType w:val="hybridMultilevel"/>
+    <w:tmpl w:val="D24EBBCA"/>
+    <w:lvl w:ilvl="0" w:tplc="F0268F82">
+      <w:start w:val="1"/>
+      <w:numFmt w:val="bullet"/>
+      <w:lvlText w:val="-"/>
+      <w:lvlJc w:val="left"/>
+      <w:pPr>
+        <w:ind w:left="1080" w:hanging="360"/>
+      </w:pPr>
+      <w:rPr>
+        <w:rFonts w:ascii="Arial" w:eastAsiaTheme="minorHAnsi" w:hAnsi="Arial" w:cs="Arial" w:hint="default"/>
+      </w:rPr>
+    </w:lvl>
+    <w:lvl w:ilvl="1" w:tplc="04140003">
+      <w:start w:val="1"/>
+      <w:numFmt w:val="bullet"/>
+      <w:lvlText w:val="o"/>
+      <w:lvlJc w:val="left"/>
+      <w:pPr>
+        <w:ind w:left="1800" w:hanging="360"/>
+      </w:pPr>
+      <w:rPr>
+        <w:rFonts w:ascii="Courier New" w:hAnsi="Courier New" w:cs="Courier New" w:hint="default"/>
+      </w:rPr>
+    </w:lvl>
+    <w:lvl w:ilvl="2" w:tplc="04140005" w:tentative="1">
+      <w:start w:val="1"/>
+      <w:numFmt w:val="bullet"/>
+      <w:lvlText w:val=""/>
+      <w:lvlJc w:val="left"/>
+      <w:pPr>
+        <w:ind w:left="2520" w:hanging="360"/>
+      </w:pPr>
+      <w:rPr>
+        <w:rFonts w:ascii="Wingdings" w:hAnsi="Wingdings" w:hint="default"/>
+      </w:rPr>
+    </w:lvl>
+    <w:lvl w:ilvl="3" w:tplc="04140001" w:tentative="1">
+      <w:start w:val="1"/>
+      <w:numFmt w:val="bullet"/>
+      <w:lvlText w:val=""/>
+      <w:lvlJc w:val="left"/>
+      <w:pPr>
+        <w:ind w:left="3240" w:hanging="360"/>
+      </w:pPr>
+      <w:rPr>
+        <w:rFonts w:ascii="Symbol" w:hAnsi="Symbol" w:hint="default"/>
+      </w:rPr>
+    </w:lvl>
+    <w:lvl w:ilvl="4" w:tplc="04140003" w:tentative="1">
+      <w:start w:val="1"/>
+      <w:numFmt w:val="bullet"/>
+      <w:lvlText w:val="o"/>
+      <w:lvlJc w:val="left"/>
+      <w:pPr>
+        <w:ind w:left="3960" w:hanging="360"/>
+      </w:pPr>
+      <w:rPr>
+        <w:rFonts w:ascii="Courier New" w:hAnsi="Courier New" w:cs="Courier New" w:hint="default"/>
+      </w:rPr>
+    </w:lvl>
+    <w:lvl w:ilvl="5" w:tplc="04140005" w:tentative="1">
+      <w:start w:val="1"/>
+      <w:numFmt w:val="bullet"/>
+      <w:lvlText w:val=""/>
+      <w:lvlJc w:val="left"/>
+      <w:pPr>
+        <w:ind w:left="4680" w:hanging="360"/>
+      </w:pPr>
+      <w:rPr>
+        <w:rFonts w:ascii="Wingdings" w:hAnsi="Wingdings" w:hint="default"/>
+      </w:rPr>
+    </w:lvl>
+    <w:lvl w:ilvl="6" w:tplc="04140001" w:tentative="1">
+      <w:start w:val="1"/>
+      <w:numFmt w:val="bullet"/>
+      <w:lvlText w:val=""/>
+      <w:lvlJc w:val="left"/>
+      <w:pPr>
+        <w:ind w:left="5400" w:hanging="360"/>
+      </w:pPr>
+      <w:rPr>
+        <w:rFonts w:ascii="Symbol" w:hAnsi="Symbol" w:hint="default"/>
+      </w:rPr>
+    </w:lvl>
+    <w:lvl w:ilvl="7" w:tplc="04140003" w:tentative="1">
+      <w:start w:val="1"/>
+      <w:numFmt w:val="bullet"/>
+      <w:lvlText w:val="o"/>
+      <w:lvlJc w:val="left"/>
+      <w:pPr>
+        <w:ind w:left="6120" w:hanging="360"/>
+      </w:pPr>
+      <w:rPr>
+        <w:rFonts w:ascii="Courier New" w:hAnsi="Courier New" w:cs="Courier New" w:hint="default"/>
+      </w:rPr>
+    </w:lvl>
+    <w:lvl w:ilvl="8" w:tplc="04140005" w:tentative="1">
+      <w:start w:val="1"/>
+      <w:numFmt w:val="bullet"/>
+      <w:lvlText w:val=""/>
+      <w:lvlJc w:val="left"/>
+      <w:pPr>
+        <w:ind w:left="6840" w:hanging="360"/>
+      </w:pPr>
+      <w:rPr>
+        <w:rFonts w:ascii="Wingdings" w:hAnsi="Wingdings" w:hint="default"/>
+      </w:rPr>
+    </w:lvl>
+  </w:abstractNum>
+  <w:abstractNum w:abstractNumId="4" w15:restartNumberingAfterBreak="0">
     <w:nsid w:val="633C45D8"/>
     <w:multiLevelType w:val="multilevel"/>
     <w:tmpl w:val="70863DA4"/>
@@ -1254,19 +1810,25 @@
     </w:lvl>
   </w:abstractNum>
   <w:num w:numId="1" w16cid:durableId="582379664">
+    <w:abstractNumId w:val="4"/>
+  </w:num>
+  <w:num w:numId="2" w16cid:durableId="2063556565">
     <w:abstractNumId w:val="2"/>
   </w:num>
-  <w:num w:numId="2" w16cid:durableId="2063556565">
+  <w:num w:numId="3" w16cid:durableId="117845920">
     <w:abstractNumId w:val="1"/>
   </w:num>
-  <w:num w:numId="3" w16cid:durableId="117845920">
+  <w:num w:numId="4" w16cid:durableId="1491629528">
     <w:abstractNumId w:val="0"/>
+  </w:num>
+  <w:num w:numId="5" w16cid:durableId="888496013">
+    <w:abstractNumId w:val="3"/>
   </w:num>
 </w:numbering>
 </file>
 
 <file path=word/styles.xml><?xml version="1.0" encoding="utf-8"?>
-<w:styles xmlns:mc="http://schemas.openxmlformats.org/markup-compatibility/2006" xmlns:r="http://schemas.openxmlformats.org/officeDocument/2006/relationships" xmlns:w="http://schemas.openxmlformats.org/wordprocessingml/2006/main" xmlns:w14="http://schemas.microsoft.com/office/word/2010/wordml" xmlns:w15="http://schemas.microsoft.com/office/word/2012/wordml" xmlns:w16cex="http://schemas.microsoft.com/office/word/2018/wordml/cex" xmlns:w16cid="http://schemas.microsoft.com/office/word/2016/wordml/cid" xmlns:w16="http://schemas.microsoft.com/office/word/2018/wordml" xmlns:w16du="http://schemas.microsoft.com/office/word/2023/wordml/word16du" xmlns:w16sdtdh="http://schemas.microsoft.com/office/word/2020/wordml/sdtdatahash" xmlns:w16se="http://schemas.microsoft.com/office/word/2015/wordml/symex" mc:Ignorable="w14 w15 w16se w16cid w16 w16cex w16sdtdh w16du">
+<w:styles xmlns:mc="http://schemas.openxmlformats.org/markup-compatibility/2006" xmlns:r="http://schemas.openxmlformats.org/officeDocument/2006/relationships" xmlns:w="http://schemas.openxmlformats.org/wordprocessingml/2006/main" xmlns:w14="http://schemas.microsoft.com/office/word/2010/wordml" xmlns:w15="http://schemas.microsoft.com/office/word/2012/wordml" xmlns:w16cex="http://schemas.microsoft.com/office/word/2018/wordml/cex" xmlns:w16cid="http://schemas.microsoft.com/office/word/2016/wordml/cid" xmlns:w16="http://schemas.microsoft.com/office/word/2018/wordml" xmlns:w16sdtdh="http://schemas.microsoft.com/office/word/2020/wordml/sdtdatahash" xmlns:w16se="http://schemas.microsoft.com/office/word/2015/wordml/symex" mc:Ignorable="w14 w15 w16se w16cid w16 w16cex w16sdtdh">
   <w:docDefaults>
     <w:rPrDefault>
       <w:rPr>
@@ -1666,11 +2228,11 @@
     <w:name w:val="Normal"/>
     <w:qFormat/>
   </w:style>
-  <w:style w:type="paragraph" w:styleId="Heading1">
+  <w:style w:type="paragraph" w:styleId="Overskrift1">
     <w:name w:val="heading 1"/>
     <w:basedOn w:val="Normal"/>
     <w:next w:val="Normal"/>
-    <w:link w:val="Heading1Char"/>
+    <w:link w:val="Overskrift1Tegn"/>
     <w:uiPriority w:val="9"/>
     <w:qFormat/>
     <w:rsid w:val="005828CD"/>
@@ -1687,11 +2249,11 @@
       <w:szCs w:val="40"/>
     </w:rPr>
   </w:style>
-  <w:style w:type="paragraph" w:styleId="Heading2">
+  <w:style w:type="paragraph" w:styleId="Overskrift2">
     <w:name w:val="heading 2"/>
     <w:basedOn w:val="Normal"/>
     <w:next w:val="Normal"/>
-    <w:link w:val="Heading2Char"/>
+    <w:link w:val="Overskrift2Tegn"/>
     <w:uiPriority w:val="9"/>
     <w:semiHidden/>
     <w:unhideWhenUsed/>
@@ -1710,11 +2272,11 @@
       <w:szCs w:val="32"/>
     </w:rPr>
   </w:style>
-  <w:style w:type="paragraph" w:styleId="Heading3">
+  <w:style w:type="paragraph" w:styleId="Overskrift3">
     <w:name w:val="heading 3"/>
     <w:basedOn w:val="Normal"/>
     <w:next w:val="Normal"/>
-    <w:link w:val="Heading3Char"/>
+    <w:link w:val="Overskrift3Tegn"/>
     <w:uiPriority w:val="9"/>
     <w:semiHidden/>
     <w:unhideWhenUsed/>
@@ -1733,11 +2295,11 @@
       <w:szCs w:val="28"/>
     </w:rPr>
   </w:style>
-  <w:style w:type="paragraph" w:styleId="Heading4">
+  <w:style w:type="paragraph" w:styleId="Overskrift4">
     <w:name w:val="heading 4"/>
     <w:basedOn w:val="Normal"/>
     <w:next w:val="Normal"/>
-    <w:link w:val="Heading4Char"/>
+    <w:link w:val="Overskrift4Tegn"/>
     <w:uiPriority w:val="9"/>
     <w:semiHidden/>
     <w:unhideWhenUsed/>
@@ -1756,11 +2318,11 @@
       <w:color w:val="0F4761" w:themeColor="accent1" w:themeShade="BF"/>
     </w:rPr>
   </w:style>
-  <w:style w:type="paragraph" w:styleId="Heading5">
+  <w:style w:type="paragraph" w:styleId="Overskrift5">
     <w:name w:val="heading 5"/>
     <w:basedOn w:val="Normal"/>
     <w:next w:val="Normal"/>
-    <w:link w:val="Heading5Char"/>
+    <w:link w:val="Overskrift5Tegn"/>
     <w:uiPriority w:val="9"/>
     <w:semiHidden/>
     <w:unhideWhenUsed/>
@@ -1777,11 +2339,11 @@
       <w:color w:val="0F4761" w:themeColor="accent1" w:themeShade="BF"/>
     </w:rPr>
   </w:style>
-  <w:style w:type="paragraph" w:styleId="Heading6">
+  <w:style w:type="paragraph" w:styleId="Overskrift6">
     <w:name w:val="heading 6"/>
     <w:basedOn w:val="Normal"/>
     <w:next w:val="Normal"/>
-    <w:link w:val="Heading6Char"/>
+    <w:link w:val="Overskrift6Tegn"/>
     <w:uiPriority w:val="9"/>
     <w:semiHidden/>
     <w:unhideWhenUsed/>
@@ -1800,11 +2362,11 @@
       <w:color w:val="595959" w:themeColor="text1" w:themeTint="A6"/>
     </w:rPr>
   </w:style>
-  <w:style w:type="paragraph" w:styleId="Heading7">
+  <w:style w:type="paragraph" w:styleId="Overskrift7">
     <w:name w:val="heading 7"/>
     <w:basedOn w:val="Normal"/>
     <w:next w:val="Normal"/>
-    <w:link w:val="Heading7Char"/>
+    <w:link w:val="Overskrift7Tegn"/>
     <w:uiPriority w:val="9"/>
     <w:semiHidden/>
     <w:unhideWhenUsed/>
@@ -1821,11 +2383,11 @@
       <w:color w:val="595959" w:themeColor="text1" w:themeTint="A6"/>
     </w:rPr>
   </w:style>
-  <w:style w:type="paragraph" w:styleId="Heading8">
+  <w:style w:type="paragraph" w:styleId="Overskrift8">
     <w:name w:val="heading 8"/>
     <w:basedOn w:val="Normal"/>
     <w:next w:val="Normal"/>
-    <w:link w:val="Heading8Char"/>
+    <w:link w:val="Overskrift8Tegn"/>
     <w:uiPriority w:val="9"/>
     <w:semiHidden/>
     <w:unhideWhenUsed/>
@@ -1844,11 +2406,11 @@
       <w:color w:val="272727" w:themeColor="text1" w:themeTint="D8"/>
     </w:rPr>
   </w:style>
-  <w:style w:type="paragraph" w:styleId="Heading9">
+  <w:style w:type="paragraph" w:styleId="Overskrift9">
     <w:name w:val="heading 9"/>
     <w:basedOn w:val="Normal"/>
     <w:next w:val="Normal"/>
-    <w:link w:val="Heading9Char"/>
+    <w:link w:val="Overskrift9Tegn"/>
     <w:uiPriority w:val="9"/>
     <w:semiHidden/>
     <w:unhideWhenUsed/>
@@ -1865,13 +2427,13 @@
       <w:color w:val="272727" w:themeColor="text1" w:themeTint="D8"/>
     </w:rPr>
   </w:style>
-  <w:style w:type="character" w:default="1" w:styleId="DefaultParagraphFont">
+  <w:style w:type="character" w:default="1" w:styleId="Standardskriftforavsnitt">
     <w:name w:val="Default Paragraph Font"/>
     <w:uiPriority w:val="1"/>
     <w:semiHidden/>
     <w:unhideWhenUsed/>
   </w:style>
-  <w:style w:type="table" w:default="1" w:styleId="TableNormal">
+  <w:style w:type="table" w:default="1" w:styleId="Vanligtabell">
     <w:name w:val="Normal Table"/>
     <w:uiPriority w:val="99"/>
     <w:semiHidden/>
@@ -1886,16 +2448,16 @@
       </w:tblCellMar>
     </w:tblPr>
   </w:style>
-  <w:style w:type="numbering" w:default="1" w:styleId="NoList">
+  <w:style w:type="numbering" w:default="1" w:styleId="Ingenliste">
     <w:name w:val="No List"/>
     <w:uiPriority w:val="99"/>
     <w:semiHidden/>
     <w:unhideWhenUsed/>
   </w:style>
-  <w:style w:type="character" w:customStyle="1" w:styleId="Heading1Char">
-    <w:name w:val="Heading 1 Char"/>
-    <w:basedOn w:val="DefaultParagraphFont"/>
-    <w:link w:val="Heading1"/>
+  <w:style w:type="character" w:customStyle="1" w:styleId="Overskrift1Tegn">
+    <w:name w:val="Overskrift 1 Tegn"/>
+    <w:basedOn w:val="Standardskriftforavsnitt"/>
+    <w:link w:val="Overskrift1"/>
     <w:uiPriority w:val="9"/>
     <w:rsid w:val="005828CD"/>
     <w:rPr>
@@ -1905,10 +2467,10 @@
       <w:szCs w:val="40"/>
     </w:rPr>
   </w:style>
-  <w:style w:type="character" w:customStyle="1" w:styleId="Heading2Char">
-    <w:name w:val="Heading 2 Char"/>
-    <w:basedOn w:val="DefaultParagraphFont"/>
-    <w:link w:val="Heading2"/>
+  <w:style w:type="character" w:customStyle="1" w:styleId="Overskrift2Tegn">
+    <w:name w:val="Overskrift 2 Tegn"/>
+    <w:basedOn w:val="Standardskriftforavsnitt"/>
+    <w:link w:val="Overskrift2"/>
     <w:uiPriority w:val="9"/>
     <w:semiHidden/>
     <w:rsid w:val="005828CD"/>
@@ -1919,10 +2481,10 @@
       <w:szCs w:val="32"/>
     </w:rPr>
   </w:style>
-  <w:style w:type="character" w:customStyle="1" w:styleId="Heading3Char">
-    <w:name w:val="Heading 3 Char"/>
-    <w:basedOn w:val="DefaultParagraphFont"/>
-    <w:link w:val="Heading3"/>
+  <w:style w:type="character" w:customStyle="1" w:styleId="Overskrift3Tegn">
+    <w:name w:val="Overskrift 3 Tegn"/>
+    <w:basedOn w:val="Standardskriftforavsnitt"/>
+    <w:link w:val="Overskrift3"/>
     <w:uiPriority w:val="9"/>
     <w:semiHidden/>
     <w:rsid w:val="005828CD"/>
@@ -1933,10 +2495,10 @@
       <w:szCs w:val="28"/>
     </w:rPr>
   </w:style>
-  <w:style w:type="character" w:customStyle="1" w:styleId="Heading4Char">
-    <w:name w:val="Heading 4 Char"/>
-    <w:basedOn w:val="DefaultParagraphFont"/>
-    <w:link w:val="Heading4"/>
+  <w:style w:type="character" w:customStyle="1" w:styleId="Overskrift4Tegn">
+    <w:name w:val="Overskrift 4 Tegn"/>
+    <w:basedOn w:val="Standardskriftforavsnitt"/>
+    <w:link w:val="Overskrift4"/>
     <w:uiPriority w:val="9"/>
     <w:semiHidden/>
     <w:rsid w:val="005828CD"/>
@@ -1947,10 +2509,10 @@
       <w:color w:val="0F4761" w:themeColor="accent1" w:themeShade="BF"/>
     </w:rPr>
   </w:style>
-  <w:style w:type="character" w:customStyle="1" w:styleId="Heading5Char">
-    <w:name w:val="Heading 5 Char"/>
-    <w:basedOn w:val="DefaultParagraphFont"/>
-    <w:link w:val="Heading5"/>
+  <w:style w:type="character" w:customStyle="1" w:styleId="Overskrift5Tegn">
+    <w:name w:val="Overskrift 5 Tegn"/>
+    <w:basedOn w:val="Standardskriftforavsnitt"/>
+    <w:link w:val="Overskrift5"/>
     <w:uiPriority w:val="9"/>
     <w:semiHidden/>
     <w:rsid w:val="005828CD"/>
@@ -1959,10 +2521,10 @@
       <w:color w:val="0F4761" w:themeColor="accent1" w:themeShade="BF"/>
     </w:rPr>
   </w:style>
-  <w:style w:type="character" w:customStyle="1" w:styleId="Heading6Char">
-    <w:name w:val="Heading 6 Char"/>
-    <w:basedOn w:val="DefaultParagraphFont"/>
-    <w:link w:val="Heading6"/>
+  <w:style w:type="character" w:customStyle="1" w:styleId="Overskrift6Tegn">
+    <w:name w:val="Overskrift 6 Tegn"/>
+    <w:basedOn w:val="Standardskriftforavsnitt"/>
+    <w:link w:val="Overskrift6"/>
     <w:uiPriority w:val="9"/>
     <w:semiHidden/>
     <w:rsid w:val="005828CD"/>
@@ -1973,10 +2535,10 @@
       <w:color w:val="595959" w:themeColor="text1" w:themeTint="A6"/>
     </w:rPr>
   </w:style>
-  <w:style w:type="character" w:customStyle="1" w:styleId="Heading7Char">
-    <w:name w:val="Heading 7 Char"/>
-    <w:basedOn w:val="DefaultParagraphFont"/>
-    <w:link w:val="Heading7"/>
+  <w:style w:type="character" w:customStyle="1" w:styleId="Overskrift7Tegn">
+    <w:name w:val="Overskrift 7 Tegn"/>
+    <w:basedOn w:val="Standardskriftforavsnitt"/>
+    <w:link w:val="Overskrift7"/>
     <w:uiPriority w:val="9"/>
     <w:semiHidden/>
     <w:rsid w:val="005828CD"/>
@@ -1985,10 +2547,10 @@
       <w:color w:val="595959" w:themeColor="text1" w:themeTint="A6"/>
     </w:rPr>
   </w:style>
-  <w:style w:type="character" w:customStyle="1" w:styleId="Heading8Char">
-    <w:name w:val="Heading 8 Char"/>
-    <w:basedOn w:val="DefaultParagraphFont"/>
-    <w:link w:val="Heading8"/>
+  <w:style w:type="character" w:customStyle="1" w:styleId="Overskrift8Tegn">
+    <w:name w:val="Overskrift 8 Tegn"/>
+    <w:basedOn w:val="Standardskriftforavsnitt"/>
+    <w:link w:val="Overskrift8"/>
     <w:uiPriority w:val="9"/>
     <w:semiHidden/>
     <w:rsid w:val="005828CD"/>
@@ -1999,10 +2561,10 @@
       <w:color w:val="272727" w:themeColor="text1" w:themeTint="D8"/>
     </w:rPr>
   </w:style>
-  <w:style w:type="character" w:customStyle="1" w:styleId="Heading9Char">
-    <w:name w:val="Heading 9 Char"/>
-    <w:basedOn w:val="DefaultParagraphFont"/>
-    <w:link w:val="Heading9"/>
+  <w:style w:type="character" w:customStyle="1" w:styleId="Overskrift9Tegn">
+    <w:name w:val="Overskrift 9 Tegn"/>
+    <w:basedOn w:val="Standardskriftforavsnitt"/>
+    <w:link w:val="Overskrift9"/>
     <w:uiPriority w:val="9"/>
     <w:semiHidden/>
     <w:rsid w:val="005828CD"/>
@@ -2011,11 +2573,11 @@
       <w:color w:val="272727" w:themeColor="text1" w:themeTint="D8"/>
     </w:rPr>
   </w:style>
-  <w:style w:type="paragraph" w:styleId="Title">
+  <w:style w:type="paragraph" w:styleId="Tittel">
     <w:name w:val="Title"/>
     <w:basedOn w:val="Normal"/>
     <w:next w:val="Normal"/>
-    <w:link w:val="TitleChar"/>
+    <w:link w:val="TittelTegn"/>
     <w:uiPriority w:val="10"/>
     <w:qFormat/>
     <w:rsid w:val="005828CD"/>
@@ -2031,10 +2593,10 @@
       <w:szCs w:val="56"/>
     </w:rPr>
   </w:style>
-  <w:style w:type="character" w:customStyle="1" w:styleId="TitleChar">
-    <w:name w:val="Title Char"/>
-    <w:basedOn w:val="DefaultParagraphFont"/>
-    <w:link w:val="Title"/>
+  <w:style w:type="character" w:customStyle="1" w:styleId="TittelTegn">
+    <w:name w:val="Tittel Tegn"/>
+    <w:basedOn w:val="Standardskriftforavsnitt"/>
+    <w:link w:val="Tittel"/>
     <w:uiPriority w:val="10"/>
     <w:rsid w:val="005828CD"/>
     <w:rPr>
@@ -2045,11 +2607,11 @@
       <w:szCs w:val="56"/>
     </w:rPr>
   </w:style>
-  <w:style w:type="paragraph" w:styleId="Subtitle">
+  <w:style w:type="paragraph" w:styleId="Undertittel">
     <w:name w:val="Subtitle"/>
     <w:basedOn w:val="Normal"/>
     <w:next w:val="Normal"/>
-    <w:link w:val="SubtitleChar"/>
+    <w:link w:val="UndertittelTegn"/>
     <w:uiPriority w:val="11"/>
     <w:qFormat/>
     <w:rsid w:val="005828CD"/>
@@ -2066,10 +2628,10 @@
       <w:szCs w:val="28"/>
     </w:rPr>
   </w:style>
-  <w:style w:type="character" w:customStyle="1" w:styleId="SubtitleChar">
-    <w:name w:val="Subtitle Char"/>
-    <w:basedOn w:val="DefaultParagraphFont"/>
-    <w:link w:val="Subtitle"/>
+  <w:style w:type="character" w:customStyle="1" w:styleId="UndertittelTegn">
+    <w:name w:val="Undertittel Tegn"/>
+    <w:basedOn w:val="Standardskriftforavsnitt"/>
+    <w:link w:val="Undertittel"/>
     <w:uiPriority w:val="11"/>
     <w:rsid w:val="005828CD"/>
     <w:rPr>
@@ -2080,11 +2642,11 @@
       <w:szCs w:val="28"/>
     </w:rPr>
   </w:style>
-  <w:style w:type="paragraph" w:styleId="Quote">
+  <w:style w:type="paragraph" w:styleId="Sitat">
     <w:name w:val="Quote"/>
     <w:basedOn w:val="Normal"/>
     <w:next w:val="Normal"/>
-    <w:link w:val="QuoteChar"/>
+    <w:link w:val="SitatTegn"/>
     <w:uiPriority w:val="29"/>
     <w:qFormat/>
     <w:rsid w:val="005828CD"/>
@@ -2098,10 +2660,10 @@
       <w:color w:val="404040" w:themeColor="text1" w:themeTint="BF"/>
     </w:rPr>
   </w:style>
-  <w:style w:type="character" w:customStyle="1" w:styleId="QuoteChar">
-    <w:name w:val="Quote Char"/>
-    <w:basedOn w:val="DefaultParagraphFont"/>
-    <w:link w:val="Quote"/>
+  <w:style w:type="character" w:customStyle="1" w:styleId="SitatTegn">
+    <w:name w:val="Sitat Tegn"/>
+    <w:basedOn w:val="Standardskriftforavsnitt"/>
+    <w:link w:val="Sitat"/>
     <w:uiPriority w:val="29"/>
     <w:rsid w:val="005828CD"/>
     <w:rPr>
@@ -2110,7 +2672,7 @@
       <w:color w:val="404040" w:themeColor="text1" w:themeTint="BF"/>
     </w:rPr>
   </w:style>
-  <w:style w:type="paragraph" w:styleId="ListParagraph">
+  <w:style w:type="paragraph" w:styleId="Listeavsnitt">
     <w:name w:val="List Paragraph"/>
     <w:basedOn w:val="Normal"/>
     <w:uiPriority w:val="34"/>
@@ -2121,9 +2683,9 @@
       <w:contextualSpacing/>
     </w:pPr>
   </w:style>
-  <w:style w:type="character" w:styleId="IntenseEmphasis">
+  <w:style w:type="character" w:styleId="Sterkutheving">
     <w:name w:val="Intense Emphasis"/>
-    <w:basedOn w:val="DefaultParagraphFont"/>
+    <w:basedOn w:val="Standardskriftforavsnitt"/>
     <w:uiPriority w:val="21"/>
     <w:qFormat/>
     <w:rsid w:val="005828CD"/>
@@ -2133,11 +2695,11 @@
       <w:color w:val="0F4761" w:themeColor="accent1" w:themeShade="BF"/>
     </w:rPr>
   </w:style>
-  <w:style w:type="paragraph" w:styleId="IntenseQuote">
+  <w:style w:type="paragraph" w:styleId="Sterktsitat">
     <w:name w:val="Intense Quote"/>
     <w:basedOn w:val="Normal"/>
     <w:next w:val="Normal"/>
-    <w:link w:val="IntenseQuoteChar"/>
+    <w:link w:val="SterktsitatTegn"/>
     <w:uiPriority w:val="30"/>
     <w:qFormat/>
     <w:rsid w:val="005828CD"/>
@@ -2156,10 +2718,10 @@
       <w:color w:val="0F4761" w:themeColor="accent1" w:themeShade="BF"/>
     </w:rPr>
   </w:style>
-  <w:style w:type="character" w:customStyle="1" w:styleId="IntenseQuoteChar">
-    <w:name w:val="Intense Quote Char"/>
-    <w:basedOn w:val="DefaultParagraphFont"/>
-    <w:link w:val="IntenseQuote"/>
+  <w:style w:type="character" w:customStyle="1" w:styleId="SterktsitatTegn">
+    <w:name w:val="Sterkt sitat Tegn"/>
+    <w:basedOn w:val="Standardskriftforavsnitt"/>
+    <w:link w:val="Sterktsitat"/>
     <w:uiPriority w:val="30"/>
     <w:rsid w:val="005828CD"/>
     <w:rPr>
@@ -2168,9 +2730,9 @@
       <w:color w:val="0F4761" w:themeColor="accent1" w:themeShade="BF"/>
     </w:rPr>
   </w:style>
-  <w:style w:type="character" w:styleId="IntenseReference">
+  <w:style w:type="character" w:styleId="Sterkreferanse">
     <w:name w:val="Intense Reference"/>
-    <w:basedOn w:val="DefaultParagraphFont"/>
+    <w:basedOn w:val="Standardskriftforavsnitt"/>
     <w:uiPriority w:val="32"/>
     <w:qFormat/>
     <w:rsid w:val="005828CD"/>
@@ -2182,10 +2744,10 @@
       <w:spacing w:val="5"/>
     </w:rPr>
   </w:style>
-  <w:style w:type="paragraph" w:styleId="Header">
+  <w:style w:type="paragraph" w:styleId="Topptekst">
     <w:name w:val="header"/>
     <w:basedOn w:val="Normal"/>
-    <w:link w:val="HeaderChar"/>
+    <w:link w:val="TopptekstTegn"/>
     <w:uiPriority w:val="99"/>
     <w:unhideWhenUsed/>
     <w:rsid w:val="0073189B"/>
@@ -2197,17 +2759,17 @@
       <w:spacing w:after="0" w:line="240" w:lineRule="auto"/>
     </w:pPr>
   </w:style>
-  <w:style w:type="character" w:customStyle="1" w:styleId="HeaderChar">
-    <w:name w:val="Header Char"/>
-    <w:basedOn w:val="DefaultParagraphFont"/>
-    <w:link w:val="Header"/>
+  <w:style w:type="character" w:customStyle="1" w:styleId="TopptekstTegn">
+    <w:name w:val="Topptekst Tegn"/>
+    <w:basedOn w:val="Standardskriftforavsnitt"/>
+    <w:link w:val="Topptekst"/>
     <w:uiPriority w:val="99"/>
     <w:rsid w:val="0073189B"/>
   </w:style>
-  <w:style w:type="paragraph" w:styleId="Footer">
+  <w:style w:type="paragraph" w:styleId="Bunntekst">
     <w:name w:val="footer"/>
     <w:basedOn w:val="Normal"/>
-    <w:link w:val="FooterChar"/>
+    <w:link w:val="BunntekstTegn"/>
     <w:uiPriority w:val="99"/>
     <w:unhideWhenUsed/>
     <w:rsid w:val="0073189B"/>
@@ -2219,16 +2781,16 @@
       <w:spacing w:after="0" w:line="240" w:lineRule="auto"/>
     </w:pPr>
   </w:style>
-  <w:style w:type="character" w:customStyle="1" w:styleId="FooterChar">
-    <w:name w:val="Footer Char"/>
-    <w:basedOn w:val="DefaultParagraphFont"/>
-    <w:link w:val="Footer"/>
+  <w:style w:type="character" w:customStyle="1" w:styleId="BunntekstTegn">
+    <w:name w:val="Bunntekst Tegn"/>
+    <w:basedOn w:val="Standardskriftforavsnitt"/>
+    <w:link w:val="Bunntekst"/>
     <w:uiPriority w:val="99"/>
     <w:rsid w:val="0073189B"/>
   </w:style>
-  <w:style w:type="character" w:styleId="Strong">
+  <w:style w:type="character" w:styleId="Sterk">
     <w:name w:val="Strong"/>
-    <w:basedOn w:val="DefaultParagraphFont"/>
+    <w:basedOn w:val="Standardskriftforavsnitt"/>
     <w:uiPriority w:val="22"/>
     <w:qFormat/>
     <w:rsid w:val="00C1779A"/>

</xml_diff>

<commit_message>
Fullført normalisering og kravspesifikasjoner
</commit_message>
<xml_diff>
--- a/eksamen_del1/Eksamen_databasesystemer_ida_emil.docx
+++ b/eksamen_del1/Eksamen_databasesystemer_ida_emil.docx
@@ -1,6 +1,6 @@
 
 <file path=word/document.xml><?xml version="1.0" encoding="utf-8"?>
-<w:document xmlns:wpc="http://schemas.microsoft.com/office/word/2010/wordprocessingCanvas" xmlns:cx="http://schemas.microsoft.com/office/drawing/2014/chartex" xmlns:cx1="http://schemas.microsoft.com/office/drawing/2015/9/8/chartex" xmlns:cx2="http://schemas.microsoft.com/office/drawing/2015/10/21/chartex" xmlns:cx3="http://schemas.microsoft.com/office/drawing/2016/5/9/chartex" xmlns:cx4="http://schemas.microsoft.com/office/drawing/2016/5/10/chartex" xmlns:cx5="http://schemas.microsoft.com/office/drawing/2016/5/11/chartex" xmlns:cx6="http://schemas.microsoft.com/office/drawing/2016/5/12/chartex" xmlns:cx7="http://schemas.microsoft.com/office/drawing/2016/5/13/chartex" xmlns:cx8="http://schemas.microsoft.com/office/drawing/2016/5/14/chartex" xmlns:mc="http://schemas.openxmlformats.org/markup-compatibility/2006" xmlns:aink="http://schemas.microsoft.com/office/drawing/2016/ink" xmlns:am3d="http://schemas.microsoft.com/office/drawing/2017/model3d" xmlns:o="urn:schemas-microsoft-com:office:office" xmlns:oel="http://schemas.microsoft.com/office/2019/extlst" xmlns:r="http://schemas.openxmlformats.org/officeDocument/2006/relationships" xmlns:m="http://schemas.openxmlformats.org/officeDocument/2006/math" xmlns:v="urn:schemas-microsoft-com:vml" xmlns:wp14="http://schemas.microsoft.com/office/word/2010/wordprocessingDrawing" xmlns:wp="http://schemas.openxmlformats.org/drawingml/2006/wordprocessingDrawing" xmlns:w10="urn:schemas-microsoft-com:office:word" xmlns:w="http://schemas.openxmlformats.org/wordprocessingml/2006/main" xmlns:w14="http://schemas.microsoft.com/office/word/2010/wordml" xmlns:w15="http://schemas.microsoft.com/office/word/2012/wordml" xmlns:w16cex="http://schemas.microsoft.com/office/word/2018/wordml/cex" xmlns:w16cid="http://schemas.microsoft.com/office/word/2016/wordml/cid" xmlns:w16="http://schemas.microsoft.com/office/word/2018/wordml" xmlns:w16sdtdh="http://schemas.microsoft.com/office/word/2020/wordml/sdtdatahash" xmlns:w16se="http://schemas.microsoft.com/office/word/2015/wordml/symex" xmlns:wpg="http://schemas.microsoft.com/office/word/2010/wordprocessingGroup" xmlns:wpi="http://schemas.microsoft.com/office/word/2010/wordprocessingInk" xmlns:wne="http://schemas.microsoft.com/office/word/2006/wordml" xmlns:wps="http://schemas.microsoft.com/office/word/2010/wordprocessingShape" mc:Ignorable="w14 w15 w16se w16cid w16 w16cex w16sdtdh wp14">
+<w:document xmlns:wpc="http://schemas.microsoft.com/office/word/2010/wordprocessingCanvas" xmlns:cx="http://schemas.microsoft.com/office/drawing/2014/chartex" xmlns:cx1="http://schemas.microsoft.com/office/drawing/2015/9/8/chartex" xmlns:cx2="http://schemas.microsoft.com/office/drawing/2015/10/21/chartex" xmlns:cx3="http://schemas.microsoft.com/office/drawing/2016/5/9/chartex" xmlns:cx4="http://schemas.microsoft.com/office/drawing/2016/5/10/chartex" xmlns:cx5="http://schemas.microsoft.com/office/drawing/2016/5/11/chartex" xmlns:cx6="http://schemas.microsoft.com/office/drawing/2016/5/12/chartex" xmlns:cx7="http://schemas.microsoft.com/office/drawing/2016/5/13/chartex" xmlns:cx8="http://schemas.microsoft.com/office/drawing/2016/5/14/chartex" xmlns:mc="http://schemas.openxmlformats.org/markup-compatibility/2006" xmlns:aink="http://schemas.microsoft.com/office/drawing/2016/ink" xmlns:am3d="http://schemas.microsoft.com/office/drawing/2017/model3d" xmlns:o="urn:schemas-microsoft-com:office:office" xmlns:oel="http://schemas.microsoft.com/office/2019/extlst" xmlns:r="http://schemas.openxmlformats.org/officeDocument/2006/relationships" xmlns:m="http://schemas.openxmlformats.org/officeDocument/2006/math" xmlns:v="urn:schemas-microsoft-com:vml" xmlns:wp14="http://schemas.microsoft.com/office/word/2010/wordprocessingDrawing" xmlns:wp="http://schemas.openxmlformats.org/drawingml/2006/wordprocessingDrawing" xmlns:w10="urn:schemas-microsoft-com:office:word" xmlns:w="http://schemas.openxmlformats.org/wordprocessingml/2006/main" xmlns:w14="http://schemas.microsoft.com/office/word/2010/wordml" xmlns:w15="http://schemas.microsoft.com/office/word/2012/wordml" xmlns:w16cex="http://schemas.microsoft.com/office/word/2018/wordml/cex" xmlns:w16cid="http://schemas.microsoft.com/office/word/2016/wordml/cid" xmlns:w16="http://schemas.microsoft.com/office/word/2018/wordml" xmlns:w16du="http://schemas.microsoft.com/office/word/2023/wordml/word16du" xmlns:w16sdtdh="http://schemas.microsoft.com/office/word/2020/wordml/sdtdatahash" xmlns:w16se="http://schemas.microsoft.com/office/word/2015/wordml/symex" xmlns:wpg="http://schemas.microsoft.com/office/word/2010/wordprocessingGroup" xmlns:wpi="http://schemas.microsoft.com/office/word/2010/wordprocessingInk" xmlns:wne="http://schemas.microsoft.com/office/word/2006/wordml" xmlns:wps="http://schemas.microsoft.com/office/word/2010/wordprocessingShape" mc:Ignorable="w14 w15 w16se w16cid w16 w16cex w16sdtdh w16du wp14">
   <w:body>
     <w:p>
       <w:pPr>
@@ -49,6 +49,7 @@
     <w:p>
       <w:pPr>
         <w:spacing w:line="360" w:lineRule="auto"/>
+        <w:jc w:val="both"/>
         <w:rPr>
           <w:rFonts w:ascii="Arial" w:hAnsi="Arial" w:cs="Arial"/>
           <w:sz w:val="32"/>
@@ -61,7 +62,7 @@
           <w:sz w:val="32"/>
           <w:szCs w:val="32"/>
         </w:rPr>
-        <w:t>Kravspesifikasjoner</w:t>
+        <w:t>Kravspesifikasjon</w:t>
       </w:r>
       <w:r>
         <w:rPr>
@@ -74,7 +75,7 @@
     </w:p>
     <w:p>
       <w:pPr>
-        <w:pStyle w:val="Listeavsnitt"/>
+        <w:pStyle w:val="ListParagraph"/>
         <w:numPr>
           <w:ilvl w:val="0"/>
           <w:numId w:val="4"/>
@@ -131,7 +132,7 @@
     </w:p>
     <w:p>
       <w:pPr>
-        <w:pStyle w:val="Listeavsnitt"/>
+        <w:pStyle w:val="ListParagraph"/>
         <w:numPr>
           <w:ilvl w:val="0"/>
           <w:numId w:val="5"/>
@@ -186,7 +187,7 @@
     </w:p>
     <w:p>
       <w:pPr>
-        <w:pStyle w:val="Listeavsnitt"/>
+        <w:pStyle w:val="ListParagraph"/>
         <w:numPr>
           <w:ilvl w:val="0"/>
           <w:numId w:val="5"/>
@@ -204,28 +205,12 @@
           <w:sz w:val="24"/>
           <w:szCs w:val="24"/>
         </w:rPr>
-        <w:t xml:space="preserve">Brukerne skal også differansieres </w:t>
-      </w:r>
-      <w:r>
-        <w:rPr>
-          <w:rFonts w:ascii="Arial" w:hAnsi="Arial" w:cs="Arial"/>
-          <w:sz w:val="24"/>
-          <w:szCs w:val="24"/>
-        </w:rPr>
-        <w:t>ved å enten være av brukertypen</w:t>
-      </w:r>
-      <w:r>
-        <w:rPr>
-          <w:rFonts w:ascii="Arial" w:hAnsi="Arial" w:cs="Arial"/>
-          <w:sz w:val="24"/>
-          <w:szCs w:val="24"/>
-        </w:rPr>
-        <w:t xml:space="preserve"> «utøver» eller «trener». </w:t>
-      </w:r>
-    </w:p>
-    <w:p>
-      <w:pPr>
-        <w:pStyle w:val="Listeavsnitt"/>
+        <w:t>Brukerne skal differensieres som enten "utøver" eller "trener".</w:t>
+      </w:r>
+    </w:p>
+    <w:p>
+      <w:pPr>
+        <w:pStyle w:val="ListParagraph"/>
         <w:numPr>
           <w:ilvl w:val="0"/>
           <w:numId w:val="4"/>
@@ -292,7 +277,7 @@
     </w:p>
     <w:p>
       <w:pPr>
-        <w:pStyle w:val="Listeavsnitt"/>
+        <w:pStyle w:val="ListParagraph"/>
         <w:numPr>
           <w:ilvl w:val="0"/>
           <w:numId w:val="5"/>
@@ -339,7 +324,7 @@
     </w:p>
     <w:p>
       <w:pPr>
-        <w:pStyle w:val="Listeavsnitt"/>
+        <w:pStyle w:val="ListParagraph"/>
         <w:numPr>
           <w:ilvl w:val="0"/>
           <w:numId w:val="5"/>
@@ -365,12 +350,48 @@
           <w:sz w:val="24"/>
           <w:szCs w:val="24"/>
         </w:rPr>
-        <w:t>, med «økttype», «dato» i tillegg til «brukerid» som sier noe om hvilke bruker som skal gjøre hvilke økt til hvilken dato.</w:t>
-      </w:r>
-    </w:p>
-    <w:p>
-      <w:pPr>
-        <w:pStyle w:val="Listeavsnitt"/>
+        <w:t>, med «</w:t>
+      </w:r>
+      <w:proofErr w:type="spellStart"/>
+      <w:r>
+        <w:rPr>
+          <w:rFonts w:ascii="Arial" w:hAnsi="Arial" w:cs="Arial"/>
+          <w:sz w:val="24"/>
+          <w:szCs w:val="24"/>
+        </w:rPr>
+        <w:t>økttype</w:t>
+      </w:r>
+      <w:proofErr w:type="spellEnd"/>
+      <w:r>
+        <w:rPr>
+          <w:rFonts w:ascii="Arial" w:hAnsi="Arial" w:cs="Arial"/>
+          <w:sz w:val="24"/>
+          <w:szCs w:val="24"/>
+        </w:rPr>
+        <w:t>», «dato» i tillegg til «</w:t>
+      </w:r>
+      <w:proofErr w:type="spellStart"/>
+      <w:r>
+        <w:rPr>
+          <w:rFonts w:ascii="Arial" w:hAnsi="Arial" w:cs="Arial"/>
+          <w:sz w:val="24"/>
+          <w:szCs w:val="24"/>
+        </w:rPr>
+        <w:t>brukerid</w:t>
+      </w:r>
+      <w:proofErr w:type="spellEnd"/>
+      <w:r>
+        <w:rPr>
+          <w:rFonts w:ascii="Arial" w:hAnsi="Arial" w:cs="Arial"/>
+          <w:sz w:val="24"/>
+          <w:szCs w:val="24"/>
+        </w:rPr>
+        <w:t>» som sier noe om hvilke bruker som skal gjøre hvilke økt til hvilken dato.</w:t>
+      </w:r>
+    </w:p>
+    <w:p>
+      <w:pPr>
+        <w:pStyle w:val="ListParagraph"/>
         <w:numPr>
           <w:ilvl w:val="0"/>
           <w:numId w:val="5"/>
@@ -393,7 +414,19 @@
     </w:p>
     <w:p>
       <w:pPr>
-        <w:pStyle w:val="Listeavsnitt"/>
+        <w:pStyle w:val="ListParagraph"/>
+        <w:spacing w:line="360" w:lineRule="auto"/>
+        <w:ind w:left="1080"/>
+        <w:rPr>
+          <w:rFonts w:ascii="Arial" w:hAnsi="Arial" w:cs="Arial"/>
+          <w:sz w:val="24"/>
+          <w:szCs w:val="24"/>
+        </w:rPr>
+      </w:pPr>
+    </w:p>
+    <w:p>
+      <w:pPr>
+        <w:pStyle w:val="ListParagraph"/>
         <w:numPr>
           <w:ilvl w:val="0"/>
           <w:numId w:val="4"/>
@@ -430,7 +463,7 @@
     </w:p>
     <w:p>
       <w:pPr>
-        <w:pStyle w:val="Listeavsnitt"/>
+        <w:pStyle w:val="ListParagraph"/>
         <w:numPr>
           <w:ilvl w:val="0"/>
           <w:numId w:val="5"/>
@@ -493,7 +526,96 @@
     </w:p>
     <w:p>
       <w:pPr>
-        <w:pStyle w:val="Listeavsnitt"/>
+        <w:pStyle w:val="ListParagraph"/>
+        <w:spacing w:line="360" w:lineRule="auto"/>
+        <w:ind w:left="1080"/>
+        <w:rPr>
+          <w:rFonts w:ascii="Arial" w:hAnsi="Arial" w:cs="Arial"/>
+          <w:sz w:val="24"/>
+          <w:szCs w:val="24"/>
+        </w:rPr>
+      </w:pPr>
+      <w:r>
+        <w:rPr>
+          <w:rFonts w:ascii="Arial" w:hAnsi="Arial" w:cs="Arial"/>
+          <w:sz w:val="24"/>
+          <w:szCs w:val="24"/>
+        </w:rPr>
+        <w:t>Hver øvelse får tildelt en unik ID, og har et navn og en beskrivelse.</w:t>
+      </w:r>
+    </w:p>
+    <w:p>
+      <w:pPr>
+        <w:pStyle w:val="ListParagraph"/>
+        <w:numPr>
+          <w:ilvl w:val="0"/>
+          <w:numId w:val="4"/>
+        </w:numPr>
+        <w:spacing w:line="360" w:lineRule="auto"/>
+        <w:rPr>
+          <w:rFonts w:ascii="Arial" w:hAnsi="Arial" w:cs="Arial"/>
+          <w:i/>
+          <w:iCs/>
+          <w:sz w:val="28"/>
+          <w:szCs w:val="28"/>
+        </w:rPr>
+      </w:pPr>
+      <w:proofErr w:type="spellStart"/>
+      <w:r>
+        <w:rPr>
+          <w:rFonts w:ascii="Arial" w:hAnsi="Arial" w:cs="Arial"/>
+          <w:i/>
+          <w:iCs/>
+          <w:sz w:val="28"/>
+          <w:szCs w:val="28"/>
+        </w:rPr>
+        <w:t>Øvelselogg</w:t>
+      </w:r>
+      <w:proofErr w:type="spellEnd"/>
+      <w:r>
+        <w:rPr>
+          <w:rFonts w:ascii="Arial" w:hAnsi="Arial" w:cs="Arial"/>
+          <w:i/>
+          <w:iCs/>
+          <w:sz w:val="28"/>
+          <w:szCs w:val="28"/>
+        </w:rPr>
+        <w:t xml:space="preserve"> – Logg av treningsøkt</w:t>
+      </w:r>
+      <w:r>
+        <w:rPr>
+          <w:rFonts w:ascii="Arial" w:hAnsi="Arial" w:cs="Arial"/>
+          <w:i/>
+          <w:iCs/>
+          <w:sz w:val="28"/>
+          <w:szCs w:val="28"/>
+        </w:rPr>
+        <w:t xml:space="preserve"> </w:t>
+      </w:r>
+      <w:r>
+        <w:rPr>
+          <w:rFonts w:ascii="Arial" w:hAnsi="Arial" w:cs="Arial"/>
+          <w:i/>
+          <w:iCs/>
+          <w:sz w:val="28"/>
+          <w:szCs w:val="28"/>
+        </w:rPr>
+        <w:t>(treningsøvelser)</w:t>
+      </w:r>
+      <w:r>
+        <w:rPr>
+          <w:rFonts w:ascii="Arial" w:hAnsi="Arial" w:cs="Arial"/>
+          <w:i/>
+          <w:iCs/>
+          <w:sz w:val="28"/>
+          <w:szCs w:val="28"/>
+        </w:rPr>
+        <w:tab/>
+      </w:r>
+    </w:p>
+    <w:p>
+      <w:pPr>
+        <w:pStyle w:val="ListParagraph"/>
         <w:numPr>
           <w:ilvl w:val="0"/>
           <w:numId w:val="5"/>
@@ -511,20 +633,108 @@
           <w:sz w:val="24"/>
           <w:szCs w:val="24"/>
         </w:rPr>
-        <w:t xml:space="preserve">Hver øvelse får sin egen ID, samt </w:t>
-      </w:r>
-      <w:r>
-        <w:rPr>
-          <w:rFonts w:ascii="Arial" w:hAnsi="Arial" w:cs="Arial"/>
-          <w:sz w:val="24"/>
-          <w:szCs w:val="24"/>
-        </w:rPr>
-        <w:t>navn av øvelen og en beskrivelse av hvordan en øvelse skal gjennomføres.</w:t>
-      </w:r>
-    </w:p>
-    <w:p>
-      <w:pPr>
-        <w:pStyle w:val="Listeavsnitt"/>
+        <w:t>Tabellen «</w:t>
+      </w:r>
+      <w:proofErr w:type="spellStart"/>
+      <w:r>
+        <w:rPr>
+          <w:rFonts w:ascii="Arial" w:hAnsi="Arial" w:cs="Arial"/>
+          <w:sz w:val="24"/>
+          <w:szCs w:val="24"/>
+        </w:rPr>
+        <w:t>Øvelselogg</w:t>
+      </w:r>
+      <w:proofErr w:type="spellEnd"/>
+      <w:r>
+        <w:rPr>
+          <w:rFonts w:ascii="Arial" w:hAnsi="Arial" w:cs="Arial"/>
+          <w:sz w:val="24"/>
+          <w:szCs w:val="24"/>
+        </w:rPr>
+        <w:t xml:space="preserve">» skal være logger over alle øvelser en utøver </w:t>
+      </w:r>
+      <w:r>
+        <w:rPr>
+          <w:rFonts w:ascii="Arial" w:hAnsi="Arial" w:cs="Arial"/>
+          <w:sz w:val="24"/>
+          <w:szCs w:val="24"/>
+        </w:rPr>
+        <w:t xml:space="preserve">gjør </w:t>
+      </w:r>
+      <w:r>
+        <w:rPr>
+          <w:rFonts w:ascii="Arial" w:hAnsi="Arial" w:cs="Arial"/>
+          <w:sz w:val="24"/>
+          <w:szCs w:val="24"/>
+        </w:rPr>
+        <w:t>i løpet</w:t>
+      </w:r>
+      <w:r>
+        <w:rPr>
+          <w:rFonts w:ascii="Arial" w:hAnsi="Arial" w:cs="Arial"/>
+          <w:sz w:val="24"/>
+          <w:szCs w:val="24"/>
+        </w:rPr>
+        <w:t xml:space="preserve"> av en </w:t>
+      </w:r>
+      <w:r>
+        <w:rPr>
+          <w:rFonts w:ascii="Arial" w:hAnsi="Arial" w:cs="Arial"/>
+          <w:sz w:val="24"/>
+          <w:szCs w:val="24"/>
+        </w:rPr>
+        <w:t xml:space="preserve">økt. </w:t>
+      </w:r>
+    </w:p>
+    <w:p>
+      <w:pPr>
+        <w:pStyle w:val="ListParagraph"/>
+        <w:numPr>
+          <w:ilvl w:val="0"/>
+          <w:numId w:val="5"/>
+        </w:numPr>
+        <w:spacing w:line="360" w:lineRule="auto"/>
+        <w:rPr>
+          <w:rFonts w:ascii="Arial" w:hAnsi="Arial" w:cs="Arial"/>
+          <w:sz w:val="24"/>
+          <w:szCs w:val="24"/>
+        </w:rPr>
+      </w:pPr>
+      <w:r>
+        <w:rPr>
+          <w:rFonts w:ascii="Arial" w:hAnsi="Arial" w:cs="Arial"/>
+          <w:sz w:val="24"/>
+          <w:szCs w:val="24"/>
+        </w:rPr>
+        <w:t>Hver logg får tildelt en unik ID, og inkluderer brukerens ID, øvelsens ID, dato og puls-sone.</w:t>
+      </w:r>
+    </w:p>
+    <w:p>
+      <w:pPr>
+        <w:pStyle w:val="ListParagraph"/>
+        <w:numPr>
+          <w:ilvl w:val="0"/>
+          <w:numId w:val="5"/>
+        </w:numPr>
+        <w:spacing w:line="360" w:lineRule="auto"/>
+        <w:rPr>
+          <w:rFonts w:ascii="Arial" w:hAnsi="Arial" w:cs="Arial"/>
+          <w:sz w:val="24"/>
+          <w:szCs w:val="24"/>
+        </w:rPr>
+      </w:pPr>
+      <w:r>
+        <w:rPr>
+          <w:rFonts w:ascii="Arial" w:hAnsi="Arial" w:cs="Arial"/>
+          <w:sz w:val="24"/>
+          <w:szCs w:val="24"/>
+        </w:rPr>
+        <w:t>Avhengig av typen øvelse, kan det også legges til informasjon om repetisjoner og vekt, eller distanse.</w:t>
+      </w:r>
+    </w:p>
+    <w:p>
+      <w:pPr>
+        <w:pStyle w:val="ListParagraph"/>
         <w:numPr>
           <w:ilvl w:val="0"/>
           <w:numId w:val="4"/>
@@ -546,9 +756,86 @@
           <w:sz w:val="28"/>
           <w:szCs w:val="28"/>
         </w:rPr>
-        <w:t>Øvelselogg – Logg av treningsøkt</w:t>
-      </w:r>
-      <w:r>
+        <w:t>Programmer – Oversikt over lagde programmer</w:t>
+      </w:r>
+    </w:p>
+    <w:p>
+      <w:pPr>
+        <w:pStyle w:val="ListParagraph"/>
+        <w:numPr>
+          <w:ilvl w:val="0"/>
+          <w:numId w:val="5"/>
+        </w:numPr>
+        <w:spacing w:line="360" w:lineRule="auto"/>
+        <w:rPr>
+          <w:rFonts w:ascii="Arial" w:hAnsi="Arial" w:cs="Arial"/>
+          <w:sz w:val="24"/>
+          <w:szCs w:val="24"/>
+        </w:rPr>
+      </w:pPr>
+      <w:r>
+        <w:rPr>
+          <w:rFonts w:ascii="Arial" w:hAnsi="Arial" w:cs="Arial"/>
+          <w:sz w:val="24"/>
+          <w:szCs w:val="24"/>
+        </w:rPr>
+        <w:t>Tabellen «Programmer» skal vise til lagde programmer.</w:t>
+      </w:r>
+    </w:p>
+    <w:p>
+      <w:pPr>
+        <w:pStyle w:val="ListParagraph"/>
+        <w:numPr>
+          <w:ilvl w:val="0"/>
+          <w:numId w:val="5"/>
+        </w:numPr>
+        <w:spacing w:line="360" w:lineRule="auto"/>
+        <w:rPr>
+          <w:rFonts w:ascii="Arial" w:hAnsi="Arial" w:cs="Arial"/>
+          <w:sz w:val="24"/>
+          <w:szCs w:val="24"/>
+        </w:rPr>
+      </w:pPr>
+      <w:r>
+        <w:rPr>
+          <w:rFonts w:ascii="Arial" w:hAnsi="Arial" w:cs="Arial"/>
+          <w:sz w:val="24"/>
+          <w:szCs w:val="24"/>
+        </w:rPr>
+        <w:t>Hvert program får tildelt en unik ID og et beskrivende navn, som kan referere til ukedager eller annet.</w:t>
+      </w:r>
+    </w:p>
+    <w:p>
+      <w:pPr>
+        <w:pStyle w:val="ListParagraph"/>
+        <w:numPr>
+          <w:ilvl w:val="0"/>
+          <w:numId w:val="5"/>
+        </w:numPr>
+        <w:spacing w:line="360" w:lineRule="auto"/>
+        <w:rPr>
+          <w:rFonts w:ascii="Arial" w:hAnsi="Arial" w:cs="Arial"/>
+          <w:sz w:val="24"/>
+          <w:szCs w:val="24"/>
+        </w:rPr>
+      </w:pPr>
+      <w:r>
+        <w:rPr>
+          <w:rFonts w:ascii="Arial" w:hAnsi="Arial" w:cs="Arial"/>
+          <w:sz w:val="24"/>
+          <w:szCs w:val="24"/>
+        </w:rPr>
+        <w:t>Tabellen viser også oppvarming og avslutning for hvert program.</w:t>
+      </w:r>
+    </w:p>
+    <w:p>
+      <w:pPr>
+        <w:pStyle w:val="ListParagraph"/>
+        <w:numPr>
+          <w:ilvl w:val="0"/>
+          <w:numId w:val="4"/>
+        </w:numPr>
+        <w:spacing w:line="360" w:lineRule="auto"/>
         <w:rPr>
           <w:rFonts w:ascii="Arial" w:hAnsi="Arial" w:cs="Arial"/>
           <w:i/>
@@ -556,12 +843,21 @@
           <w:sz w:val="28"/>
           <w:szCs w:val="28"/>
         </w:rPr>
-        <w:t>(treningsøvelser)</w:t>
-      </w:r>
-    </w:p>
-    <w:p>
-      <w:pPr>
-        <w:pStyle w:val="Listeavsnitt"/>
+      </w:pPr>
+      <w:r>
+        <w:rPr>
+          <w:rFonts w:ascii="Arial" w:hAnsi="Arial" w:cs="Arial"/>
+          <w:i/>
+          <w:iCs/>
+          <w:sz w:val="28"/>
+          <w:szCs w:val="28"/>
+        </w:rPr>
+        <w:t>Program øvelser – Øvelser tilhørende programmer</w:t>
+      </w:r>
+    </w:p>
+    <w:p>
+      <w:pPr>
+        <w:pStyle w:val="ListParagraph"/>
         <w:numPr>
           <w:ilvl w:val="0"/>
           <w:numId w:val="5"/>
@@ -569,38 +865,42 @@
         <w:spacing w:line="360" w:lineRule="auto"/>
         <w:rPr>
           <w:rFonts w:ascii="Arial" w:hAnsi="Arial" w:cs="Arial"/>
-          <w:sz w:val="24"/>
-          <w:szCs w:val="24"/>
-        </w:rPr>
-      </w:pPr>
-      <w:r>
-        <w:rPr>
-          <w:rFonts w:ascii="Arial" w:hAnsi="Arial" w:cs="Arial"/>
-          <w:sz w:val="24"/>
-          <w:szCs w:val="24"/>
-        </w:rPr>
-        <w:t xml:space="preserve">Tabellen «Øvelselogg» skal være logger over alle øvelser en utøver </w:t>
-      </w:r>
-      <w:r>
-        <w:rPr>
-          <w:rFonts w:ascii="Arial" w:hAnsi="Arial" w:cs="Arial"/>
-          <w:sz w:val="24"/>
-          <w:szCs w:val="24"/>
-        </w:rPr>
-        <w:t xml:space="preserve">gjør iløpet av en </w:t>
-      </w:r>
-      <w:r>
-        <w:rPr>
-          <w:rFonts w:ascii="Arial" w:hAnsi="Arial" w:cs="Arial"/>
-          <w:sz w:val="24"/>
-          <w:szCs w:val="24"/>
-        </w:rPr>
-        <w:t xml:space="preserve">økt. </w:t>
-      </w:r>
-    </w:p>
-    <w:p>
-      <w:pPr>
-        <w:pStyle w:val="Listeavsnitt"/>
+          <w:i/>
+          <w:iCs/>
+          <w:sz w:val="28"/>
+          <w:szCs w:val="28"/>
+        </w:rPr>
+      </w:pPr>
+      <w:r>
+        <w:rPr>
+          <w:rFonts w:ascii="Arial" w:hAnsi="Arial" w:cs="Arial"/>
+          <w:sz w:val="24"/>
+          <w:szCs w:val="24"/>
+        </w:rPr>
+        <w:t>Tabellen "</w:t>
+      </w:r>
+      <w:proofErr w:type="spellStart"/>
+      <w:r>
+        <w:rPr>
+          <w:rFonts w:ascii="Arial" w:hAnsi="Arial" w:cs="Arial"/>
+          <w:sz w:val="24"/>
+          <w:szCs w:val="24"/>
+        </w:rPr>
+        <w:t>Program_øvelser</w:t>
+      </w:r>
+      <w:proofErr w:type="spellEnd"/>
+      <w:r>
+        <w:rPr>
+          <w:rFonts w:ascii="Arial" w:hAnsi="Arial" w:cs="Arial"/>
+          <w:sz w:val="24"/>
+          <w:szCs w:val="24"/>
+        </w:rPr>
+        <w:t>" er en oppslagstabell som knytter øvelser til programmer.</w:t>
+      </w:r>
+    </w:p>
+    <w:p>
+      <w:pPr>
+        <w:pStyle w:val="ListParagraph"/>
         <w:numPr>
           <w:ilvl w:val="0"/>
           <w:numId w:val="5"/>
@@ -608,54 +908,119 @@
         <w:spacing w:line="360" w:lineRule="auto"/>
         <w:rPr>
           <w:rFonts w:ascii="Arial" w:hAnsi="Arial" w:cs="Arial"/>
-          <w:sz w:val="24"/>
-          <w:szCs w:val="24"/>
-        </w:rPr>
-      </w:pPr>
-      <w:r>
-        <w:rPr>
-          <w:rFonts w:ascii="Arial" w:hAnsi="Arial" w:cs="Arial"/>
-          <w:sz w:val="24"/>
-          <w:szCs w:val="24"/>
-        </w:rPr>
-        <w:t xml:space="preserve">Hver logg </w:t>
-      </w:r>
-      <w:r>
-        <w:rPr>
-          <w:rFonts w:ascii="Arial" w:hAnsi="Arial" w:cs="Arial"/>
-          <w:sz w:val="24"/>
-          <w:szCs w:val="24"/>
-        </w:rPr>
-        <w:t>skal ha sin egen ID og inneholde en «brukerid», «øvelseid»</w:t>
-      </w:r>
-      <w:r>
-        <w:rPr>
-          <w:rFonts w:ascii="Arial" w:hAnsi="Arial" w:cs="Arial"/>
-          <w:sz w:val="24"/>
-          <w:szCs w:val="24"/>
-        </w:rPr>
-        <w:t>,</w:t>
-      </w:r>
-      <w:r>
-        <w:rPr>
-          <w:rFonts w:ascii="Arial" w:hAnsi="Arial" w:cs="Arial"/>
-          <w:sz w:val="24"/>
-          <w:szCs w:val="24"/>
-        </w:rPr>
-        <w:t xml:space="preserve"> «dato».</w:t>
-      </w:r>
-      <w:r>
-        <w:rPr>
-          <w:rFonts w:ascii="Arial" w:hAnsi="Arial" w:cs="Arial"/>
-          <w:sz w:val="24"/>
-          <w:szCs w:val="24"/>
-        </w:rPr>
-        <w:t xml:space="preserve"> Og «puls-sone»</w:t>
-      </w:r>
-    </w:p>
-    <w:p>
-      <w:pPr>
-        <w:pStyle w:val="Listeavsnitt"/>
+          <w:i/>
+          <w:iCs/>
+          <w:sz w:val="28"/>
+          <w:szCs w:val="28"/>
+        </w:rPr>
+      </w:pPr>
+      <w:r>
+        <w:rPr>
+          <w:rFonts w:ascii="Arial" w:hAnsi="Arial" w:cs="Arial"/>
+          <w:sz w:val="24"/>
+          <w:szCs w:val="24"/>
+        </w:rPr>
+        <w:t>Tabellen skal inneholde en «</w:t>
+      </w:r>
+      <w:proofErr w:type="spellStart"/>
+      <w:r>
+        <w:rPr>
+          <w:rFonts w:ascii="Arial" w:hAnsi="Arial" w:cs="Arial"/>
+          <w:sz w:val="24"/>
+          <w:szCs w:val="24"/>
+        </w:rPr>
+        <w:t>program_id</w:t>
+      </w:r>
+      <w:proofErr w:type="spellEnd"/>
+      <w:r>
+        <w:rPr>
+          <w:rFonts w:ascii="Arial" w:hAnsi="Arial" w:cs="Arial"/>
+          <w:sz w:val="24"/>
+          <w:szCs w:val="24"/>
+        </w:rPr>
+        <w:t>» som skal matche «</w:t>
+      </w:r>
+      <w:proofErr w:type="spellStart"/>
+      <w:r>
+        <w:rPr>
+          <w:rFonts w:ascii="Arial" w:hAnsi="Arial" w:cs="Arial"/>
+          <w:sz w:val="24"/>
+          <w:szCs w:val="24"/>
+        </w:rPr>
+        <w:t>program_id</w:t>
+      </w:r>
+      <w:proofErr w:type="spellEnd"/>
+      <w:r>
+        <w:rPr>
+          <w:rFonts w:ascii="Arial" w:hAnsi="Arial" w:cs="Arial"/>
+          <w:sz w:val="24"/>
+          <w:szCs w:val="24"/>
+        </w:rPr>
+        <w:t>» i tabellen «programmer». I tillegg skal det også være «</w:t>
+      </w:r>
+      <w:proofErr w:type="spellStart"/>
+      <w:r>
+        <w:rPr>
+          <w:rFonts w:ascii="Arial" w:hAnsi="Arial" w:cs="Arial"/>
+          <w:sz w:val="24"/>
+          <w:szCs w:val="24"/>
+        </w:rPr>
+        <w:t>ØvelseID</w:t>
+      </w:r>
+      <w:proofErr w:type="spellEnd"/>
+      <w:r>
+        <w:rPr>
+          <w:rFonts w:ascii="Arial" w:hAnsi="Arial" w:cs="Arial"/>
+          <w:sz w:val="24"/>
+          <w:szCs w:val="24"/>
+        </w:rPr>
+        <w:t>» som sier noe om hvilke øvelser som skal gjøres.</w:t>
+      </w:r>
+    </w:p>
+    <w:p>
+      <w:pPr>
+        <w:pStyle w:val="ListParagraph"/>
+        <w:spacing w:line="360" w:lineRule="auto"/>
+        <w:ind w:left="1080"/>
+        <w:rPr>
+          <w:rFonts w:ascii="Arial" w:hAnsi="Arial" w:cs="Arial"/>
+          <w:i/>
+          <w:iCs/>
+          <w:sz w:val="28"/>
+          <w:szCs w:val="28"/>
+        </w:rPr>
+      </w:pPr>
+    </w:p>
+    <w:p>
+      <w:pPr>
+        <w:pStyle w:val="ListParagraph"/>
+        <w:numPr>
+          <w:ilvl w:val="0"/>
+          <w:numId w:val="4"/>
+        </w:numPr>
+        <w:spacing w:line="360" w:lineRule="auto"/>
+        <w:rPr>
+          <w:rFonts w:ascii="Arial" w:hAnsi="Arial" w:cs="Arial"/>
+          <w:i/>
+          <w:iCs/>
+          <w:sz w:val="28"/>
+          <w:szCs w:val="28"/>
+        </w:rPr>
+      </w:pPr>
+      <w:r>
+        <w:rPr>
+          <w:rFonts w:ascii="Arial" w:hAnsi="Arial" w:cs="Arial"/>
+          <w:i/>
+          <w:iCs/>
+          <w:sz w:val="28"/>
+          <w:szCs w:val="28"/>
+        </w:rPr>
+        <w:t>Ukeoversikt – Oversikt over hvilken plan utøvere følger</w:t>
+      </w:r>
+    </w:p>
+    <w:p>
+      <w:pPr>
+        <w:pStyle w:val="ListParagraph"/>
         <w:numPr>
           <w:ilvl w:val="0"/>
           <w:numId w:val="5"/>
@@ -673,465 +1038,586 @@
           <w:sz w:val="24"/>
           <w:szCs w:val="24"/>
         </w:rPr>
-        <w:t xml:space="preserve">Avhengig av hvilke øvelse man har </w:t>
-      </w:r>
-      <w:r>
-        <w:rPr>
-          <w:rFonts w:ascii="Arial" w:hAnsi="Arial" w:cs="Arial"/>
-          <w:sz w:val="24"/>
-          <w:szCs w:val="24"/>
-        </w:rPr>
-        <w:t>gjort skal det også fylles inn repetisjoner</w:t>
-      </w:r>
-      <w:r>
-        <w:rPr>
-          <w:rFonts w:ascii="Arial" w:hAnsi="Arial" w:cs="Arial"/>
-          <w:sz w:val="24"/>
-          <w:szCs w:val="24"/>
-        </w:rPr>
-        <w:t xml:space="preserve"> og vekt, eller distanse.</w:t>
-      </w:r>
-    </w:p>
-    <w:p>
-      <w:pPr>
-        <w:pStyle w:val="Listeavsnitt"/>
+        <w:t xml:space="preserve">Tabellen “Ukeoversikt” skal inneholde informasjon om hvilket program en spesifikk utøver følger, navnet på treneren som tildelte/opprettet denne planen, i tillegg til start og sluttdato for programmet. </w:t>
+      </w:r>
+    </w:p>
+    <w:p>
+      <w:pPr>
+        <w:pStyle w:val="ListParagraph"/>
         <w:numPr>
           <w:ilvl w:val="0"/>
-          <w:numId w:val="3"/>
+          <w:numId w:val="5"/>
         </w:numPr>
         <w:spacing w:line="360" w:lineRule="auto"/>
         <w:rPr>
           <w:rFonts w:ascii="Arial" w:hAnsi="Arial" w:cs="Arial"/>
-          <w:b/>
-          <w:bCs/>
-          <w:sz w:val="24"/>
-          <w:szCs w:val="24"/>
-        </w:rPr>
-      </w:pPr>
-      <w:r>
-        <w:rPr>
-          <w:rFonts w:ascii="Arial" w:hAnsi="Arial" w:cs="Arial"/>
-          <w:b/>
-          <w:bCs/>
-          <w:sz w:val="24"/>
-          <w:szCs w:val="24"/>
-        </w:rPr>
-        <w:br w:type="page"/>
-      </w:r>
-    </w:p>
-    <w:p>
-      <w:pPr>
-        <w:spacing w:line="360" w:lineRule="auto"/>
-        <w:rPr>
-          <w:rFonts w:ascii="Arial" w:hAnsi="Arial" w:cs="Arial"/>
-          <w:b/>
-          <w:bCs/>
-          <w:sz w:val="24"/>
-          <w:szCs w:val="24"/>
-        </w:rPr>
-      </w:pPr>
-    </w:p>
-    <w:p>
-      <w:pPr>
-        <w:spacing w:line="360" w:lineRule="auto"/>
-        <w:rPr>
-          <w:rFonts w:ascii="Arial" w:hAnsi="Arial" w:cs="Arial"/>
-          <w:b/>
-          <w:bCs/>
-          <w:sz w:val="24"/>
-          <w:szCs w:val="24"/>
-        </w:rPr>
-      </w:pPr>
-    </w:p>
-    <w:p>
-      <w:pPr>
-        <w:spacing w:line="360" w:lineRule="auto"/>
-        <w:rPr>
-          <w:rFonts w:ascii="Arial" w:hAnsi="Arial" w:cs="Arial"/>
-          <w:b/>
-          <w:bCs/>
-          <w:sz w:val="24"/>
-          <w:szCs w:val="24"/>
-        </w:rPr>
-      </w:pPr>
-    </w:p>
-    <w:p>
-      <w:pPr>
-        <w:spacing w:line="360" w:lineRule="auto"/>
-        <w:rPr>
-          <w:rFonts w:ascii="Arial" w:hAnsi="Arial" w:cs="Arial"/>
-          <w:b/>
-          <w:bCs/>
-          <w:sz w:val="24"/>
-          <w:szCs w:val="24"/>
-        </w:rPr>
-      </w:pPr>
-    </w:p>
-    <w:p>
-      <w:pPr>
-        <w:spacing w:line="360" w:lineRule="auto"/>
-        <w:rPr>
-          <w:rFonts w:ascii="Arial" w:hAnsi="Arial" w:cs="Arial"/>
-          <w:b/>
-          <w:bCs/>
-          <w:sz w:val="24"/>
-          <w:szCs w:val="24"/>
-        </w:rPr>
-      </w:pPr>
-      <w:r>
-        <w:rPr>
-          <w:rFonts w:ascii="Arial" w:hAnsi="Arial" w:cs="Arial"/>
-          <w:b/>
-          <w:bCs/>
-          <w:sz w:val="24"/>
-          <w:szCs w:val="24"/>
-        </w:rPr>
-        <w:t>--------------------------------</w:t>
-      </w:r>
-    </w:p>
-    <w:p>
-      <w:pPr>
+          <w:sz w:val="24"/>
+          <w:szCs w:val="24"/>
+        </w:rPr>
+      </w:pPr>
+      <w:r>
+        <w:rPr>
+          <w:rFonts w:ascii="Arial" w:hAnsi="Arial" w:cs="Arial"/>
+          <w:sz w:val="24"/>
+          <w:szCs w:val="24"/>
+        </w:rPr>
+        <w:t>Hver ukeoversikt skal ha sin egen unike ID.</w:t>
+      </w:r>
+    </w:p>
+    <w:p>
+      <w:pPr>
+        <w:pStyle w:val="ListParagraph"/>
+        <w:spacing w:line="360" w:lineRule="auto"/>
+        <w:ind w:left="1080"/>
+        <w:rPr>
+          <w:rFonts w:ascii="Arial" w:hAnsi="Arial" w:cs="Arial"/>
+          <w:sz w:val="24"/>
+          <w:szCs w:val="24"/>
+        </w:rPr>
+      </w:pPr>
+    </w:p>
+    <w:p>
+      <w:pPr>
+        <w:pStyle w:val="ListParagraph"/>
         <w:numPr>
           <w:ilvl w:val="0"/>
-          <w:numId w:val="1"/>
+          <w:numId w:val="4"/>
         </w:numPr>
         <w:spacing w:line="360" w:lineRule="auto"/>
         <w:rPr>
           <w:rFonts w:ascii="Arial" w:hAnsi="Arial" w:cs="Arial"/>
-          <w:sz w:val="24"/>
-          <w:szCs w:val="24"/>
-        </w:rPr>
-      </w:pPr>
-      <w:r>
-        <w:rPr>
-          <w:rFonts w:ascii="Arial" w:hAnsi="Arial" w:cs="Arial"/>
-          <w:b/>
-          <w:bCs/>
-          <w:sz w:val="24"/>
-          <w:szCs w:val="24"/>
-        </w:rPr>
-        <w:t>Treningsplaner:</w:t>
-      </w:r>
-      <w:r>
-        <w:rPr>
-          <w:rFonts w:ascii="Arial" w:hAnsi="Arial" w:cs="Arial"/>
-          <w:sz w:val="24"/>
-          <w:szCs w:val="24"/>
-        </w:rPr>
-        <w:t xml:space="preserve"> </w:t>
-      </w:r>
-    </w:p>
-    <w:p>
-      <w:pPr>
-        <w:numPr>
-          <w:ilvl w:val="1"/>
-          <w:numId w:val="1"/>
-        </w:numPr>
-        <w:spacing w:line="360" w:lineRule="auto"/>
-        <w:rPr>
-          <w:rFonts w:ascii="Arial" w:hAnsi="Arial" w:cs="Arial"/>
-          <w:sz w:val="24"/>
-          <w:szCs w:val="24"/>
-        </w:rPr>
-      </w:pPr>
-      <w:r>
-        <w:rPr>
-          <w:rFonts w:ascii="Arial" w:hAnsi="Arial" w:cs="Arial"/>
-          <w:sz w:val="24"/>
-          <w:szCs w:val="24"/>
-        </w:rPr>
-        <w:t>Trenere skal kunne opprette individuelle treningsplaner for hver utøver.</w:t>
-      </w:r>
-    </w:p>
-    <w:p>
-      <w:pPr>
-        <w:numPr>
-          <w:ilvl w:val="1"/>
-          <w:numId w:val="1"/>
-        </w:numPr>
-        <w:spacing w:line="360" w:lineRule="auto"/>
-        <w:rPr>
-          <w:rFonts w:ascii="Arial" w:hAnsi="Arial" w:cs="Arial"/>
-          <w:sz w:val="24"/>
-          <w:szCs w:val="24"/>
-        </w:rPr>
-      </w:pPr>
-      <w:r>
-        <w:rPr>
-          <w:rFonts w:ascii="Arial" w:hAnsi="Arial" w:cs="Arial"/>
-          <w:sz w:val="24"/>
-          <w:szCs w:val="24"/>
-        </w:rPr>
-        <w:t xml:space="preserve">Treningsplanene skal ha et navn og </w:t>
-      </w:r>
-      <w:r>
-        <w:rPr>
-          <w:rFonts w:ascii="Arial" w:hAnsi="Arial" w:cs="Arial"/>
-          <w:sz w:val="24"/>
-          <w:szCs w:val="24"/>
-        </w:rPr>
-        <w:t xml:space="preserve">skal </w:t>
-      </w:r>
-      <w:r>
-        <w:rPr>
-          <w:rFonts w:ascii="Arial" w:hAnsi="Arial" w:cs="Arial"/>
-          <w:sz w:val="24"/>
-          <w:szCs w:val="24"/>
-        </w:rPr>
-        <w:t xml:space="preserve">kunne </w:t>
-      </w:r>
-      <w:r>
-        <w:rPr>
-          <w:rFonts w:ascii="Arial" w:hAnsi="Arial" w:cs="Arial"/>
-          <w:sz w:val="24"/>
-          <w:szCs w:val="24"/>
-        </w:rPr>
-        <w:t>knyttes til en</w:t>
-      </w:r>
-      <w:r>
-        <w:rPr>
-          <w:rFonts w:ascii="Arial" w:hAnsi="Arial" w:cs="Arial"/>
-          <w:sz w:val="24"/>
-          <w:szCs w:val="24"/>
-        </w:rPr>
-        <w:t xml:space="preserve"> utøver.</w:t>
-      </w:r>
-    </w:p>
-    <w:p>
-      <w:pPr>
-        <w:numPr>
-          <w:ilvl w:val="1"/>
-          <w:numId w:val="1"/>
-        </w:numPr>
-        <w:spacing w:line="360" w:lineRule="auto"/>
-        <w:rPr>
-          <w:rFonts w:ascii="Arial" w:hAnsi="Arial" w:cs="Arial"/>
-          <w:sz w:val="24"/>
-          <w:szCs w:val="24"/>
-        </w:rPr>
-      </w:pPr>
-      <w:r>
-        <w:rPr>
-          <w:rFonts w:ascii="Arial" w:hAnsi="Arial" w:cs="Arial"/>
-          <w:sz w:val="24"/>
-          <w:szCs w:val="24"/>
-        </w:rPr>
-        <w:t xml:space="preserve">Treningsplanen skal vise hvilken </w:t>
-      </w:r>
-      <w:r>
-        <w:rPr>
-          <w:rFonts w:ascii="Arial" w:hAnsi="Arial" w:cs="Arial"/>
-          <w:sz w:val="24"/>
-          <w:szCs w:val="24"/>
-        </w:rPr>
-        <w:t>økt</w:t>
-      </w:r>
-      <w:r>
-        <w:rPr>
-          <w:rFonts w:ascii="Arial" w:hAnsi="Arial" w:cs="Arial"/>
-          <w:sz w:val="24"/>
-          <w:szCs w:val="24"/>
-        </w:rPr>
-        <w:t xml:space="preserve"> man </w:t>
-      </w:r>
-      <w:r>
-        <w:rPr>
-          <w:rFonts w:ascii="Arial" w:hAnsi="Arial" w:cs="Arial"/>
-          <w:sz w:val="24"/>
-          <w:szCs w:val="24"/>
-        </w:rPr>
-        <w:t xml:space="preserve">skal </w:t>
-      </w:r>
-      <w:r>
-        <w:rPr>
-          <w:rFonts w:ascii="Arial" w:hAnsi="Arial" w:cs="Arial"/>
-          <w:sz w:val="24"/>
-          <w:szCs w:val="24"/>
-        </w:rPr>
-        <w:t xml:space="preserve">utføre til </w:t>
-      </w:r>
-      <w:r>
-        <w:rPr>
-          <w:rFonts w:ascii="Arial" w:hAnsi="Arial" w:cs="Arial"/>
-          <w:sz w:val="24"/>
-          <w:szCs w:val="24"/>
-        </w:rPr>
-        <w:t>hvilken dag</w:t>
-      </w:r>
-      <w:r>
-        <w:rPr>
-          <w:rFonts w:ascii="Arial" w:hAnsi="Arial" w:cs="Arial"/>
-          <w:sz w:val="24"/>
-          <w:szCs w:val="24"/>
-        </w:rPr>
-        <w:t>.</w:t>
-      </w:r>
-    </w:p>
-    <w:p>
-      <w:pPr>
-        <w:numPr>
-          <w:ilvl w:val="1"/>
-          <w:numId w:val="1"/>
-        </w:numPr>
-        <w:spacing w:line="360" w:lineRule="auto"/>
-        <w:rPr>
-          <w:rFonts w:ascii="Arial" w:hAnsi="Arial" w:cs="Arial"/>
-          <w:sz w:val="24"/>
-          <w:szCs w:val="24"/>
-        </w:rPr>
-      </w:pPr>
-      <w:r>
-        <w:rPr>
-          <w:rFonts w:ascii="Arial" w:hAnsi="Arial" w:cs="Arial"/>
-          <w:sz w:val="24"/>
-          <w:szCs w:val="24"/>
-        </w:rPr>
-        <w:t>Det skal være mulig å legge til økter i en treningsplan, samt endre eller slette eksisterende økter.</w:t>
-      </w:r>
-    </w:p>
-    <w:p>
-      <w:pPr>
-        <w:pStyle w:val="Listeavsnitt"/>
+          <w:i/>
+          <w:iCs/>
+          <w:sz w:val="28"/>
+          <w:szCs w:val="28"/>
+        </w:rPr>
+      </w:pPr>
+      <w:r>
+        <w:rPr>
+          <w:rFonts w:ascii="Arial" w:hAnsi="Arial" w:cs="Arial"/>
+          <w:i/>
+          <w:iCs/>
+          <w:sz w:val="28"/>
+          <w:szCs w:val="28"/>
+        </w:rPr>
+        <w:t>Ukeplan</w:t>
+      </w:r>
+      <w:r>
+        <w:rPr>
+          <w:rFonts w:ascii="Arial" w:hAnsi="Arial" w:cs="Arial"/>
+          <w:i/>
+          <w:iCs/>
+          <w:sz w:val="28"/>
+          <w:szCs w:val="28"/>
+        </w:rPr>
+        <w:t xml:space="preserve"> – </w:t>
+      </w:r>
+      <w:r>
+        <w:rPr>
+          <w:rFonts w:ascii="Arial" w:hAnsi="Arial" w:cs="Arial"/>
+          <w:i/>
+          <w:iCs/>
+          <w:sz w:val="28"/>
+          <w:szCs w:val="28"/>
+        </w:rPr>
+        <w:t>Henvisning til program</w:t>
+      </w:r>
+    </w:p>
+    <w:p>
+      <w:pPr>
+        <w:pStyle w:val="ListParagraph"/>
         <w:numPr>
           <w:ilvl w:val="0"/>
-          <w:numId w:val="2"/>
+          <w:numId w:val="5"/>
         </w:numPr>
-        <w:spacing w:before="100" w:beforeAutospacing="1" w:after="100" w:afterAutospacing="1" w:line="360" w:lineRule="auto"/>
-        <w:rPr>
-          <w:rFonts w:ascii="Arial" w:eastAsia="Times New Roman" w:hAnsi="Arial" w:cs="Arial"/>
-          <w:kern w:val="0"/>
-          <w:sz w:val="24"/>
-          <w:szCs w:val="24"/>
-          <w:lang w:eastAsia="nb-NO"/>
-          <w14:ligatures w14:val="none"/>
-        </w:rPr>
-      </w:pPr>
-      <w:r>
-        <w:rPr>
-          <w:rFonts w:ascii="Arial" w:eastAsia="Times New Roman" w:hAnsi="Arial" w:cs="Arial"/>
-          <w:b/>
-          <w:bCs/>
-          <w:kern w:val="0"/>
-          <w:sz w:val="24"/>
-          <w:szCs w:val="24"/>
-          <w:lang w:eastAsia="nb-NO"/>
-          <w14:ligatures w14:val="none"/>
-        </w:rPr>
-        <w:t>Fremgangsregistrering:</w:t>
-      </w:r>
-      <w:r>
-        <w:rPr>
-          <w:rFonts w:ascii="Arial" w:eastAsia="Times New Roman" w:hAnsi="Arial" w:cs="Arial"/>
-          <w:kern w:val="0"/>
-          <w:sz w:val="24"/>
-          <w:szCs w:val="24"/>
-          <w:lang w:eastAsia="nb-NO"/>
-          <w14:ligatures w14:val="none"/>
+        <w:spacing w:line="360" w:lineRule="auto"/>
+        <w:rPr>
+          <w:rFonts w:ascii="Arial" w:hAnsi="Arial" w:cs="Arial"/>
+          <w:i/>
+          <w:iCs/>
+          <w:sz w:val="28"/>
+          <w:szCs w:val="28"/>
+        </w:rPr>
+      </w:pPr>
+      <w:r>
+        <w:rPr>
+          <w:rFonts w:ascii="Arial" w:hAnsi="Arial" w:cs="Arial"/>
+          <w:sz w:val="24"/>
+          <w:szCs w:val="24"/>
+        </w:rPr>
+        <w:t>Tabellen «ukeplan»</w:t>
+      </w:r>
+      <w:r>
+        <w:rPr>
+          <w:rFonts w:ascii="Arial" w:hAnsi="Arial" w:cs="Arial"/>
+          <w:sz w:val="24"/>
+          <w:szCs w:val="24"/>
+        </w:rPr>
+        <w:t xml:space="preserve"> skal </w:t>
+      </w:r>
+      <w:r>
+        <w:rPr>
+          <w:rFonts w:ascii="Arial" w:hAnsi="Arial" w:cs="Arial"/>
+          <w:sz w:val="24"/>
+          <w:szCs w:val="24"/>
+        </w:rPr>
+        <w:t xml:space="preserve">være en oppslagstabell som </w:t>
+      </w:r>
+      <w:r>
+        <w:rPr>
+          <w:rFonts w:ascii="Arial" w:hAnsi="Arial" w:cs="Arial"/>
+          <w:sz w:val="24"/>
+          <w:szCs w:val="24"/>
+        </w:rPr>
+        <w:t xml:space="preserve">kan henvises til for å vise hvilke program som skal brukes. </w:t>
+      </w:r>
+    </w:p>
+    <w:p>
+      <w:pPr>
+        <w:pStyle w:val="ListParagraph"/>
+        <w:numPr>
+          <w:ilvl w:val="0"/>
+          <w:numId w:val="5"/>
+        </w:numPr>
+        <w:spacing w:line="360" w:lineRule="auto"/>
+        <w:rPr>
+          <w:rFonts w:ascii="Arial" w:hAnsi="Arial" w:cs="Arial"/>
+          <w:i/>
+          <w:iCs/>
+          <w:sz w:val="28"/>
+          <w:szCs w:val="28"/>
+        </w:rPr>
+      </w:pPr>
+      <w:r>
+        <w:rPr>
+          <w:rFonts w:ascii="Arial" w:hAnsi="Arial" w:cs="Arial"/>
+          <w:sz w:val="24"/>
+          <w:szCs w:val="24"/>
+        </w:rPr>
+        <w:t xml:space="preserve">Den </w:t>
+      </w:r>
+      <w:r>
+        <w:rPr>
+          <w:rFonts w:ascii="Arial" w:hAnsi="Arial" w:cs="Arial"/>
+          <w:sz w:val="24"/>
+          <w:szCs w:val="24"/>
+        </w:rPr>
+        <w:t>skal ha</w:t>
+      </w:r>
+      <w:r>
+        <w:rPr>
+          <w:rFonts w:ascii="Arial" w:hAnsi="Arial" w:cs="Arial"/>
+          <w:sz w:val="24"/>
+          <w:szCs w:val="24"/>
+        </w:rPr>
+        <w:t xml:space="preserve"> en primærnøkkel </w:t>
+      </w:r>
+      <w:r>
+        <w:rPr>
+          <w:rFonts w:ascii="Arial" w:hAnsi="Arial" w:cs="Arial"/>
+          <w:sz w:val="24"/>
+          <w:szCs w:val="24"/>
+        </w:rPr>
+        <w:t>«</w:t>
+      </w:r>
+      <w:proofErr w:type="spellStart"/>
+      <w:r>
+        <w:rPr>
+          <w:rFonts w:ascii="Arial" w:hAnsi="Arial" w:cs="Arial"/>
+          <w:sz w:val="24"/>
+          <w:szCs w:val="24"/>
+        </w:rPr>
+        <w:t>PlanID</w:t>
+      </w:r>
+      <w:proofErr w:type="spellEnd"/>
+      <w:r>
+        <w:rPr>
+          <w:rFonts w:ascii="Arial" w:hAnsi="Arial" w:cs="Arial"/>
+          <w:sz w:val="24"/>
+          <w:szCs w:val="24"/>
+        </w:rPr>
+        <w:t>»</w:t>
+      </w:r>
+      <w:r>
+        <w:rPr>
+          <w:rFonts w:ascii="Arial" w:hAnsi="Arial" w:cs="Arial"/>
+          <w:sz w:val="24"/>
+          <w:szCs w:val="24"/>
+        </w:rPr>
+        <w:t xml:space="preserve"> og en </w:t>
+      </w:r>
+      <w:proofErr w:type="spellStart"/>
+      <w:r>
+        <w:rPr>
+          <w:rFonts w:ascii="Arial" w:hAnsi="Arial" w:cs="Arial"/>
+          <w:sz w:val="24"/>
+          <w:szCs w:val="24"/>
+        </w:rPr>
+        <w:t>foreign</w:t>
+      </w:r>
+      <w:proofErr w:type="spellEnd"/>
+      <w:r>
+        <w:rPr>
+          <w:rFonts w:ascii="Arial" w:hAnsi="Arial" w:cs="Arial"/>
+          <w:sz w:val="24"/>
+          <w:szCs w:val="24"/>
         </w:rPr>
         <w:t xml:space="preserve"> </w:t>
       </w:r>
-    </w:p>
-    <w:p>
-      <w:pPr>
+      <w:proofErr w:type="spellStart"/>
+      <w:r>
+        <w:rPr>
+          <w:rFonts w:ascii="Arial" w:hAnsi="Arial" w:cs="Arial"/>
+          <w:sz w:val="24"/>
+          <w:szCs w:val="24"/>
+        </w:rPr>
+        <w:t>key</w:t>
+      </w:r>
+      <w:proofErr w:type="spellEnd"/>
+      <w:r>
+        <w:rPr>
+          <w:rFonts w:ascii="Arial" w:hAnsi="Arial" w:cs="Arial"/>
+          <w:sz w:val="24"/>
+          <w:szCs w:val="24"/>
+        </w:rPr>
+        <w:t xml:space="preserve"> </w:t>
+      </w:r>
+      <w:r>
+        <w:rPr>
+          <w:rFonts w:ascii="Arial" w:hAnsi="Arial" w:cs="Arial"/>
+          <w:sz w:val="24"/>
+          <w:szCs w:val="24"/>
+        </w:rPr>
+        <w:t>«</w:t>
+      </w:r>
+      <w:proofErr w:type="spellStart"/>
+      <w:r>
+        <w:rPr>
+          <w:rFonts w:ascii="Arial" w:hAnsi="Arial" w:cs="Arial"/>
+          <w:sz w:val="24"/>
+          <w:szCs w:val="24"/>
+        </w:rPr>
+        <w:t>ProgramID</w:t>
+      </w:r>
+      <w:proofErr w:type="spellEnd"/>
+      <w:r>
+        <w:rPr>
+          <w:rFonts w:ascii="Arial" w:hAnsi="Arial" w:cs="Arial"/>
+          <w:sz w:val="24"/>
+          <w:szCs w:val="24"/>
+        </w:rPr>
+        <w:t>»</w:t>
+      </w:r>
+      <w:r>
+        <w:rPr>
+          <w:rFonts w:ascii="Arial" w:hAnsi="Arial" w:cs="Arial"/>
+          <w:sz w:val="24"/>
+          <w:szCs w:val="24"/>
+        </w:rPr>
+        <w:t xml:space="preserve"> som refererer til programmer.</w:t>
+      </w:r>
+    </w:p>
+    <w:p>
+      <w:pPr>
+        <w:pStyle w:val="ListParagraph"/>
         <w:numPr>
-          <w:ilvl w:val="1"/>
-          <w:numId w:val="2"/>
+          <w:ilvl w:val="0"/>
+          <w:numId w:val="4"/>
         </w:numPr>
-        <w:spacing w:before="100" w:beforeAutospacing="1" w:after="100" w:afterAutospacing="1" w:line="360" w:lineRule="auto"/>
-        <w:rPr>
-          <w:rFonts w:ascii="Arial" w:eastAsia="Times New Roman" w:hAnsi="Arial" w:cs="Arial"/>
-          <w:kern w:val="0"/>
-          <w:sz w:val="24"/>
-          <w:szCs w:val="24"/>
-          <w:lang w:eastAsia="nb-NO"/>
-          <w14:ligatures w14:val="none"/>
-        </w:rPr>
-      </w:pPr>
-      <w:r>
-        <w:rPr>
-          <w:rFonts w:ascii="Arial" w:eastAsia="Times New Roman" w:hAnsi="Arial" w:cs="Arial"/>
-          <w:kern w:val="0"/>
-          <w:sz w:val="24"/>
-          <w:szCs w:val="24"/>
-          <w:lang w:eastAsia="nb-NO"/>
-          <w14:ligatures w14:val="none"/>
-        </w:rPr>
-        <w:t>Systemet skal støtte registrering av fremgang for hver utøver over tid.</w:t>
-      </w:r>
-    </w:p>
-    <w:p>
-      <w:pPr>
+        <w:spacing w:line="360" w:lineRule="auto"/>
+        <w:rPr>
+          <w:rFonts w:ascii="Arial" w:hAnsi="Arial" w:cs="Arial"/>
+          <w:i/>
+          <w:iCs/>
+          <w:sz w:val="28"/>
+          <w:szCs w:val="28"/>
+        </w:rPr>
+      </w:pPr>
+      <w:proofErr w:type="spellStart"/>
+      <w:r>
+        <w:rPr>
+          <w:rFonts w:ascii="Arial" w:hAnsi="Arial" w:cs="Arial"/>
+          <w:i/>
+          <w:iCs/>
+          <w:sz w:val="28"/>
+          <w:szCs w:val="28"/>
+        </w:rPr>
+        <w:t>Ukeplan_ukedager</w:t>
+      </w:r>
+      <w:proofErr w:type="spellEnd"/>
+      <w:r>
+        <w:rPr>
+          <w:rFonts w:ascii="Arial" w:hAnsi="Arial" w:cs="Arial"/>
+          <w:i/>
+          <w:iCs/>
+          <w:sz w:val="28"/>
+          <w:szCs w:val="28"/>
+        </w:rPr>
+        <w:t xml:space="preserve"> </w:t>
+      </w:r>
+      <w:r>
+        <w:rPr>
+          <w:rFonts w:ascii="Arial" w:hAnsi="Arial" w:cs="Arial"/>
+          <w:i/>
+          <w:iCs/>
+          <w:sz w:val="28"/>
+          <w:szCs w:val="28"/>
+        </w:rPr>
+        <w:t>–</w:t>
+      </w:r>
+      <w:r>
+        <w:rPr>
+          <w:rFonts w:ascii="Arial" w:hAnsi="Arial" w:cs="Arial"/>
+          <w:i/>
+          <w:iCs/>
+          <w:sz w:val="28"/>
+          <w:szCs w:val="28"/>
+        </w:rPr>
+        <w:t xml:space="preserve"> </w:t>
+      </w:r>
+      <w:r>
+        <w:rPr>
+          <w:rFonts w:ascii="Arial" w:hAnsi="Arial" w:cs="Arial"/>
+          <w:i/>
+          <w:iCs/>
+          <w:sz w:val="28"/>
+          <w:szCs w:val="28"/>
+        </w:rPr>
+        <w:t xml:space="preserve">Henvisning til </w:t>
+      </w:r>
+      <w:r>
+        <w:rPr>
+          <w:rFonts w:ascii="Arial" w:hAnsi="Arial" w:cs="Arial"/>
+          <w:i/>
+          <w:iCs/>
+          <w:sz w:val="28"/>
+          <w:szCs w:val="28"/>
+        </w:rPr>
+        <w:t xml:space="preserve">hvilke plan som skal brukes </w:t>
+      </w:r>
+      <w:r>
+        <w:rPr>
+          <w:rFonts w:ascii="Arial" w:hAnsi="Arial" w:cs="Arial"/>
+          <w:i/>
+          <w:iCs/>
+          <w:sz w:val="28"/>
+          <w:szCs w:val="28"/>
+        </w:rPr>
+        <w:t xml:space="preserve">til </w:t>
+      </w:r>
+      <w:r>
+        <w:rPr>
+          <w:rFonts w:ascii="Arial" w:hAnsi="Arial" w:cs="Arial"/>
+          <w:i/>
+          <w:iCs/>
+          <w:sz w:val="28"/>
+          <w:szCs w:val="28"/>
+        </w:rPr>
+        <w:t>ulike datoer</w:t>
+      </w:r>
+    </w:p>
+    <w:p>
+      <w:pPr>
+        <w:pStyle w:val="ListParagraph"/>
         <w:numPr>
-          <w:ilvl w:val="1"/>
-          <w:numId w:val="2"/>
+          <w:ilvl w:val="0"/>
+          <w:numId w:val="5"/>
         </w:numPr>
-        <w:spacing w:before="100" w:beforeAutospacing="1" w:after="100" w:afterAutospacing="1" w:line="360" w:lineRule="auto"/>
-        <w:rPr>
-          <w:rFonts w:ascii="Arial" w:eastAsia="Times New Roman" w:hAnsi="Arial" w:cs="Arial"/>
-          <w:kern w:val="0"/>
-          <w:sz w:val="24"/>
-          <w:szCs w:val="24"/>
-          <w:lang w:eastAsia="nb-NO"/>
-          <w14:ligatures w14:val="none"/>
-        </w:rPr>
-      </w:pPr>
-      <w:r>
-        <w:rPr>
-          <w:rFonts w:ascii="Arial" w:eastAsia="Times New Roman" w:hAnsi="Arial" w:cs="Arial"/>
-          <w:kern w:val="0"/>
-          <w:sz w:val="24"/>
-          <w:szCs w:val="24"/>
-          <w:lang w:eastAsia="nb-NO"/>
-          <w14:ligatures w14:val="none"/>
-        </w:rPr>
-        <w:t>Fremgangsregistreringen skal inkludere informasjon om økter, slik at trenere og utøvere kan overvåke progresjonen over tid.</w:t>
-      </w:r>
-    </w:p>
-    <w:p>
-      <w:pPr>
-        <w:spacing w:before="100" w:beforeAutospacing="1" w:after="100" w:afterAutospacing="1" w:line="360" w:lineRule="auto"/>
-        <w:rPr>
-          <w:rFonts w:ascii="Arial" w:eastAsia="Times New Roman" w:hAnsi="Arial" w:cs="Arial"/>
-          <w:b/>
-          <w:bCs/>
-          <w:kern w:val="0"/>
-          <w:sz w:val="24"/>
-          <w:szCs w:val="24"/>
-          <w:lang w:eastAsia="nb-NO"/>
-          <w14:ligatures w14:val="none"/>
-        </w:rPr>
-      </w:pPr>
-      <w:r>
-        <w:rPr>
-          <w:rFonts w:ascii="Arial" w:eastAsia="Times New Roman" w:hAnsi="Arial" w:cs="Arial"/>
-          <w:b/>
-          <w:bCs/>
-          <w:kern w:val="0"/>
-          <w:sz w:val="24"/>
-          <w:szCs w:val="24"/>
-          <w:lang w:eastAsia="nb-NO"/>
-          <w14:ligatures w14:val="none"/>
-        </w:rPr>
-        <w:t>-----------------------------------</w:t>
-      </w:r>
-    </w:p>
-    <w:p>
-      <w:pPr>
-        <w:spacing w:line="360" w:lineRule="auto"/>
-        <w:rPr>
-          <w:rFonts w:ascii="Arial" w:hAnsi="Arial" w:cs="Arial"/>
-          <w:sz w:val="24"/>
-          <w:szCs w:val="24"/>
-        </w:rPr>
-      </w:pPr>
-    </w:p>
-    <w:p>
-      <w:pPr>
-        <w:spacing w:line="360" w:lineRule="auto"/>
-        <w:rPr>
-          <w:rFonts w:ascii="Arial" w:hAnsi="Arial" w:cs="Arial"/>
-          <w:sz w:val="24"/>
-          <w:szCs w:val="24"/>
+        <w:spacing w:line="360" w:lineRule="auto"/>
+        <w:rPr>
+          <w:rFonts w:ascii="Arial" w:hAnsi="Arial" w:cs="Arial"/>
+          <w:sz w:val="24"/>
+          <w:szCs w:val="24"/>
+        </w:rPr>
+      </w:pPr>
+      <w:r>
+        <w:rPr>
+          <w:rFonts w:ascii="Arial" w:hAnsi="Arial" w:cs="Arial"/>
+          <w:sz w:val="24"/>
+          <w:szCs w:val="24"/>
+        </w:rPr>
+        <w:t>Tabellen «</w:t>
+      </w:r>
+      <w:proofErr w:type="spellStart"/>
+      <w:r>
+        <w:rPr>
+          <w:rFonts w:ascii="Arial" w:hAnsi="Arial" w:cs="Arial"/>
+          <w:sz w:val="24"/>
+          <w:szCs w:val="24"/>
+        </w:rPr>
+        <w:t>ukeplan_ukedager</w:t>
+      </w:r>
+      <w:proofErr w:type="spellEnd"/>
+      <w:r>
+        <w:rPr>
+          <w:rFonts w:ascii="Arial" w:hAnsi="Arial" w:cs="Arial"/>
+          <w:sz w:val="24"/>
+          <w:szCs w:val="24"/>
+        </w:rPr>
+        <w:t xml:space="preserve">» skal være </w:t>
+      </w:r>
+      <w:r>
+        <w:rPr>
+          <w:rFonts w:ascii="Arial" w:hAnsi="Arial" w:cs="Arial"/>
+          <w:sz w:val="24"/>
+          <w:szCs w:val="24"/>
+        </w:rPr>
+        <w:t xml:space="preserve">en oppslagstabell for å se hvilke plan </w:t>
+      </w:r>
+      <w:r>
+        <w:rPr>
+          <w:rFonts w:ascii="Arial" w:hAnsi="Arial" w:cs="Arial"/>
+          <w:sz w:val="24"/>
+          <w:szCs w:val="24"/>
+        </w:rPr>
+        <w:t xml:space="preserve">man skal bruke i henhold til datoen man </w:t>
+      </w:r>
+      <w:r>
+        <w:rPr>
+          <w:rFonts w:ascii="Arial" w:hAnsi="Arial" w:cs="Arial"/>
+          <w:sz w:val="24"/>
+          <w:szCs w:val="24"/>
+        </w:rPr>
+        <w:t xml:space="preserve">skal trene. </w:t>
+      </w:r>
+    </w:p>
+    <w:p>
+      <w:pPr>
+        <w:pStyle w:val="ListParagraph"/>
+        <w:numPr>
+          <w:ilvl w:val="0"/>
+          <w:numId w:val="5"/>
+        </w:numPr>
+        <w:spacing w:line="360" w:lineRule="auto"/>
+        <w:rPr>
+          <w:rFonts w:ascii="Arial" w:hAnsi="Arial" w:cs="Arial"/>
+          <w:sz w:val="24"/>
+          <w:szCs w:val="24"/>
+        </w:rPr>
+      </w:pPr>
+      <w:r>
+        <w:rPr>
+          <w:rFonts w:ascii="Arial" w:hAnsi="Arial" w:cs="Arial"/>
+          <w:sz w:val="24"/>
+          <w:szCs w:val="24"/>
+        </w:rPr>
+        <w:t xml:space="preserve">Tabellen skal ha en </w:t>
+      </w:r>
+      <w:proofErr w:type="spellStart"/>
+      <w:r>
+        <w:rPr>
+          <w:rFonts w:ascii="Arial" w:hAnsi="Arial" w:cs="Arial"/>
+          <w:sz w:val="24"/>
+          <w:szCs w:val="24"/>
+        </w:rPr>
+        <w:t>PlanID</w:t>
+      </w:r>
+      <w:proofErr w:type="spellEnd"/>
+      <w:r>
+        <w:rPr>
+          <w:rFonts w:ascii="Arial" w:hAnsi="Arial" w:cs="Arial"/>
+          <w:sz w:val="24"/>
+          <w:szCs w:val="24"/>
+        </w:rPr>
+        <w:t xml:space="preserve"> som referer til «ukeplan» </w:t>
+      </w:r>
+    </w:p>
+    <w:p>
+      <w:pPr>
+        <w:pStyle w:val="ListParagraph"/>
+        <w:numPr>
+          <w:ilvl w:val="0"/>
+          <w:numId w:val="5"/>
+        </w:numPr>
+        <w:spacing w:line="360" w:lineRule="auto"/>
+        <w:rPr>
+          <w:rFonts w:ascii="Arial" w:hAnsi="Arial" w:cs="Arial"/>
+          <w:sz w:val="24"/>
+          <w:szCs w:val="24"/>
+        </w:rPr>
+      </w:pPr>
+      <w:r>
+        <w:rPr>
+          <w:rFonts w:ascii="Arial" w:hAnsi="Arial" w:cs="Arial"/>
+          <w:sz w:val="24"/>
+          <w:szCs w:val="24"/>
+        </w:rPr>
+        <w:t xml:space="preserve">Tabellen skal ha </w:t>
+      </w:r>
+      <w:r>
+        <w:rPr>
+          <w:rFonts w:ascii="Arial" w:hAnsi="Arial" w:cs="Arial"/>
+          <w:sz w:val="24"/>
+          <w:szCs w:val="24"/>
+        </w:rPr>
+        <w:t xml:space="preserve">en «ukedag» som </w:t>
+      </w:r>
+      <w:r>
+        <w:rPr>
+          <w:rFonts w:ascii="Arial" w:hAnsi="Arial" w:cs="Arial"/>
+          <w:sz w:val="24"/>
+          <w:szCs w:val="24"/>
+        </w:rPr>
+        <w:t>viser til datoen hvor planene skal brukes.</w:t>
+      </w:r>
+    </w:p>
+    <w:p>
+      <w:pPr>
+        <w:spacing w:line="360" w:lineRule="auto"/>
+        <w:rPr>
+          <w:rFonts w:ascii="Arial" w:hAnsi="Arial" w:cs="Arial"/>
+          <w:sz w:val="24"/>
+          <w:szCs w:val="24"/>
+        </w:rPr>
+      </w:pPr>
+    </w:p>
+    <w:p>
+      <w:pPr>
+        <w:spacing w:line="360" w:lineRule="auto"/>
+        <w:rPr>
+          <w:rFonts w:ascii="Arial" w:hAnsi="Arial" w:cs="Arial"/>
+          <w:sz w:val="24"/>
+          <w:szCs w:val="24"/>
+        </w:rPr>
+      </w:pPr>
+    </w:p>
+    <w:p>
+      <w:pPr>
+        <w:spacing w:line="360" w:lineRule="auto"/>
+        <w:rPr>
+          <w:rFonts w:ascii="Arial" w:hAnsi="Arial" w:cs="Arial"/>
+          <w:sz w:val="24"/>
+          <w:szCs w:val="24"/>
+        </w:rPr>
+      </w:pPr>
+    </w:p>
+    <w:p>
+      <w:pPr>
+        <w:spacing w:line="360" w:lineRule="auto"/>
+        <w:rPr>
+          <w:rFonts w:ascii="Arial" w:hAnsi="Arial" w:cs="Arial"/>
+          <w:sz w:val="24"/>
+          <w:szCs w:val="24"/>
+        </w:rPr>
+      </w:pPr>
+    </w:p>
+    <w:p>
+      <w:pPr>
+        <w:spacing w:line="360" w:lineRule="auto"/>
+        <w:rPr>
+          <w:rFonts w:ascii="Arial" w:hAnsi="Arial" w:cs="Arial"/>
+          <w:sz w:val="24"/>
+          <w:szCs w:val="24"/>
+        </w:rPr>
+      </w:pPr>
+    </w:p>
+    <w:p>
+      <w:pPr>
+        <w:spacing w:line="360" w:lineRule="auto"/>
+        <w:rPr>
+          <w:rFonts w:ascii="Arial" w:hAnsi="Arial" w:cs="Arial"/>
+          <w:sz w:val="32"/>
+          <w:szCs w:val="32"/>
         </w:rPr>
       </w:pPr>
     </w:p>
@@ -1159,6 +1645,1036 @@
           <w:szCs w:val="32"/>
         </w:rPr>
         <w:t>:</w:t>
+      </w:r>
+    </w:p>
+    <w:p>
+      <w:pPr>
+        <w:spacing w:line="360" w:lineRule="auto"/>
+        <w:rPr>
+          <w:rFonts w:ascii="Arial" w:hAnsi="Arial" w:cs="Arial"/>
+          <w:sz w:val="24"/>
+          <w:szCs w:val="24"/>
+        </w:rPr>
+      </w:pPr>
+      <w:r>
+        <w:rPr>
+          <w:rFonts w:ascii="Arial" w:hAnsi="Arial" w:cs="Arial"/>
+          <w:sz w:val="24"/>
+          <w:szCs w:val="24"/>
+        </w:rPr>
+        <w:t xml:space="preserve">For å normalisere modellen vår til normalform BCNF startet vi med å samle all data i en stor </w:t>
+      </w:r>
+      <w:proofErr w:type="spellStart"/>
+      <w:r>
+        <w:rPr>
+          <w:rFonts w:ascii="Arial" w:hAnsi="Arial" w:cs="Arial"/>
+          <w:sz w:val="24"/>
+          <w:szCs w:val="24"/>
+        </w:rPr>
+        <w:t>excel</w:t>
+      </w:r>
+      <w:proofErr w:type="spellEnd"/>
+      <w:r>
+        <w:rPr>
+          <w:rFonts w:ascii="Arial" w:hAnsi="Arial" w:cs="Arial"/>
+          <w:sz w:val="24"/>
+          <w:szCs w:val="24"/>
+        </w:rPr>
+        <w:t xml:space="preserve"> tabell. </w:t>
+      </w:r>
+    </w:p>
+    <w:p>
+      <w:pPr>
+        <w:spacing w:line="360" w:lineRule="auto"/>
+        <w:rPr>
+          <w:rFonts w:ascii="Arial" w:hAnsi="Arial" w:cs="Arial"/>
+          <w:sz w:val="24"/>
+          <w:szCs w:val="24"/>
+        </w:rPr>
+      </w:pPr>
+    </w:p>
+    <w:p>
+      <w:pPr>
+        <w:spacing w:line="360" w:lineRule="auto"/>
+        <w:rPr>
+          <w:rFonts w:ascii="Arial" w:hAnsi="Arial" w:cs="Arial"/>
+          <w:sz w:val="24"/>
+          <w:szCs w:val="24"/>
+        </w:rPr>
+      </w:pPr>
+      <w:r>
+        <w:rPr>
+          <w:rFonts w:ascii="Arial" w:hAnsi="Arial" w:cs="Arial"/>
+          <w:sz w:val="24"/>
+          <w:szCs w:val="24"/>
+        </w:rPr>
+        <w:t>1NF</w:t>
+      </w:r>
+    </w:p>
+    <w:p>
+      <w:pPr>
+        <w:spacing w:line="360" w:lineRule="auto"/>
+        <w:rPr>
+          <w:rFonts w:ascii="Arial" w:hAnsi="Arial" w:cs="Arial"/>
+          <w:sz w:val="24"/>
+          <w:szCs w:val="24"/>
+        </w:rPr>
+      </w:pPr>
+      <w:r>
+        <w:rPr>
+          <w:rFonts w:ascii="Arial" w:hAnsi="Arial" w:cs="Arial"/>
+          <w:sz w:val="24"/>
+          <w:szCs w:val="24"/>
+        </w:rPr>
+        <w:t xml:space="preserve">Vi </w:t>
+      </w:r>
+      <w:r>
+        <w:rPr>
+          <w:rFonts w:ascii="Arial" w:hAnsi="Arial" w:cs="Arial"/>
+          <w:sz w:val="24"/>
+          <w:szCs w:val="24"/>
+        </w:rPr>
+        <w:t>startet deretter</w:t>
+      </w:r>
+      <w:r>
+        <w:rPr>
+          <w:rFonts w:ascii="Arial" w:hAnsi="Arial" w:cs="Arial"/>
+          <w:sz w:val="24"/>
+          <w:szCs w:val="24"/>
+        </w:rPr>
+        <w:t xml:space="preserve"> med </w:t>
+      </w:r>
+      <w:r>
+        <w:rPr>
+          <w:rFonts w:ascii="Arial" w:hAnsi="Arial" w:cs="Arial"/>
+          <w:sz w:val="24"/>
+          <w:szCs w:val="24"/>
+        </w:rPr>
+        <w:t xml:space="preserve">å </w:t>
+      </w:r>
+      <w:r>
+        <w:rPr>
+          <w:rFonts w:ascii="Arial" w:hAnsi="Arial" w:cs="Arial"/>
+          <w:sz w:val="24"/>
+          <w:szCs w:val="24"/>
+        </w:rPr>
+        <w:t xml:space="preserve">sørge for at alle </w:t>
+      </w:r>
+      <w:r>
+        <w:rPr>
+          <w:rFonts w:ascii="Arial" w:hAnsi="Arial" w:cs="Arial"/>
+          <w:sz w:val="24"/>
+          <w:szCs w:val="24"/>
+        </w:rPr>
+        <w:t xml:space="preserve">verdiene våre var </w:t>
+      </w:r>
+      <w:r>
+        <w:rPr>
+          <w:rFonts w:ascii="Arial" w:hAnsi="Arial" w:cs="Arial"/>
+          <w:sz w:val="24"/>
+          <w:szCs w:val="24"/>
+        </w:rPr>
+        <w:t xml:space="preserve">atomære, altså at vi </w:t>
+      </w:r>
+      <w:r>
+        <w:rPr>
+          <w:rFonts w:ascii="Arial" w:hAnsi="Arial" w:cs="Arial"/>
+          <w:sz w:val="24"/>
+          <w:szCs w:val="24"/>
+        </w:rPr>
+        <w:t xml:space="preserve">ikke hadde </w:t>
+      </w:r>
+      <w:r>
+        <w:rPr>
+          <w:rFonts w:ascii="Arial" w:hAnsi="Arial" w:cs="Arial"/>
+          <w:sz w:val="24"/>
+          <w:szCs w:val="24"/>
+        </w:rPr>
+        <w:t xml:space="preserve">lister i </w:t>
+      </w:r>
+      <w:proofErr w:type="spellStart"/>
+      <w:r>
+        <w:rPr>
+          <w:rFonts w:ascii="Arial" w:hAnsi="Arial" w:cs="Arial"/>
+          <w:sz w:val="24"/>
+          <w:szCs w:val="24"/>
+        </w:rPr>
+        <w:t>kolloner</w:t>
+      </w:r>
+      <w:proofErr w:type="spellEnd"/>
+      <w:r>
+        <w:rPr>
+          <w:rFonts w:ascii="Arial" w:hAnsi="Arial" w:cs="Arial"/>
+          <w:sz w:val="24"/>
+          <w:szCs w:val="24"/>
+        </w:rPr>
+        <w:t xml:space="preserve"> </w:t>
+      </w:r>
+      <w:r>
+        <w:rPr>
+          <w:rFonts w:ascii="Arial" w:hAnsi="Arial" w:cs="Arial"/>
+          <w:sz w:val="24"/>
+          <w:szCs w:val="24"/>
+        </w:rPr>
+        <w:t xml:space="preserve">og at all </w:t>
+      </w:r>
+      <w:r>
+        <w:rPr>
+          <w:rFonts w:ascii="Arial" w:hAnsi="Arial" w:cs="Arial"/>
+          <w:sz w:val="24"/>
+          <w:szCs w:val="24"/>
+        </w:rPr>
+        <w:t xml:space="preserve">data i en </w:t>
+      </w:r>
+      <w:r>
+        <w:rPr>
+          <w:rFonts w:ascii="Arial" w:hAnsi="Arial" w:cs="Arial"/>
+          <w:sz w:val="24"/>
+          <w:szCs w:val="24"/>
+        </w:rPr>
+        <w:t>kollene</w:t>
+      </w:r>
+      <w:r>
+        <w:rPr>
+          <w:rFonts w:ascii="Arial" w:hAnsi="Arial" w:cs="Arial"/>
+          <w:sz w:val="24"/>
+          <w:szCs w:val="24"/>
+        </w:rPr>
+        <w:t xml:space="preserve"> var </w:t>
+      </w:r>
+      <w:r>
+        <w:rPr>
+          <w:rFonts w:ascii="Arial" w:hAnsi="Arial" w:cs="Arial"/>
+          <w:sz w:val="24"/>
+          <w:szCs w:val="24"/>
+        </w:rPr>
+        <w:t xml:space="preserve">av samme </w:t>
+      </w:r>
+      <w:r>
+        <w:rPr>
+          <w:rFonts w:ascii="Arial" w:hAnsi="Arial" w:cs="Arial"/>
+          <w:sz w:val="24"/>
+          <w:szCs w:val="24"/>
+        </w:rPr>
+        <w:t>datatype.</w:t>
+      </w:r>
+      <w:r>
+        <w:rPr>
+          <w:rFonts w:ascii="Arial" w:hAnsi="Arial" w:cs="Arial"/>
+          <w:sz w:val="24"/>
+          <w:szCs w:val="24"/>
+        </w:rPr>
+        <w:t xml:space="preserve"> </w:t>
+      </w:r>
+      <w:r>
+        <w:rPr>
+          <w:rFonts w:ascii="Arial" w:hAnsi="Arial" w:cs="Arial"/>
+          <w:sz w:val="24"/>
+          <w:szCs w:val="24"/>
+        </w:rPr>
+        <w:t xml:space="preserve">Deretter </w:t>
+      </w:r>
+      <w:r>
+        <w:rPr>
+          <w:rFonts w:ascii="Arial" w:hAnsi="Arial" w:cs="Arial"/>
+          <w:sz w:val="24"/>
+          <w:szCs w:val="24"/>
+        </w:rPr>
+        <w:t xml:space="preserve">undersøkte vi hvilken data som </w:t>
+      </w:r>
+      <w:r>
+        <w:rPr>
+          <w:rFonts w:ascii="Arial" w:hAnsi="Arial" w:cs="Arial"/>
+          <w:sz w:val="24"/>
+          <w:szCs w:val="24"/>
+        </w:rPr>
+        <w:t xml:space="preserve">blir redundant og </w:t>
+      </w:r>
+      <w:r>
+        <w:rPr>
+          <w:rFonts w:ascii="Arial" w:hAnsi="Arial" w:cs="Arial"/>
+          <w:sz w:val="24"/>
+          <w:szCs w:val="24"/>
+        </w:rPr>
+        <w:t xml:space="preserve">dermed tar opp </w:t>
+      </w:r>
+      <w:r>
+        <w:rPr>
+          <w:rFonts w:ascii="Arial" w:hAnsi="Arial" w:cs="Arial"/>
+          <w:sz w:val="24"/>
+          <w:szCs w:val="24"/>
+        </w:rPr>
+        <w:t xml:space="preserve">unødvendig </w:t>
+      </w:r>
+      <w:r>
+        <w:rPr>
+          <w:rFonts w:ascii="Arial" w:hAnsi="Arial" w:cs="Arial"/>
+          <w:sz w:val="24"/>
+          <w:szCs w:val="24"/>
+        </w:rPr>
+        <w:t xml:space="preserve">lagringsplass i databasen. </w:t>
+      </w:r>
+      <w:r>
+        <w:rPr>
+          <w:rFonts w:ascii="Arial" w:hAnsi="Arial" w:cs="Arial"/>
+          <w:sz w:val="24"/>
+          <w:szCs w:val="24"/>
+        </w:rPr>
+        <w:t xml:space="preserve">Vi evaluerte så hvordan man kan </w:t>
+      </w:r>
+      <w:r>
+        <w:rPr>
+          <w:rFonts w:ascii="Arial" w:hAnsi="Arial" w:cs="Arial"/>
+          <w:sz w:val="24"/>
+          <w:szCs w:val="24"/>
+        </w:rPr>
+        <w:t>opprette</w:t>
+      </w:r>
+      <w:r>
+        <w:rPr>
+          <w:rFonts w:ascii="Arial" w:hAnsi="Arial" w:cs="Arial"/>
+          <w:sz w:val="24"/>
+          <w:szCs w:val="24"/>
+        </w:rPr>
+        <w:t xml:space="preserve"> separate tabeller for å lagre informasjonen mer effektivt. </w:t>
+      </w:r>
+    </w:p>
+    <w:p>
+      <w:pPr>
+        <w:spacing w:line="360" w:lineRule="auto"/>
+        <w:rPr>
+          <w:rFonts w:ascii="Arial" w:hAnsi="Arial" w:cs="Arial"/>
+          <w:sz w:val="24"/>
+          <w:szCs w:val="24"/>
+        </w:rPr>
+      </w:pPr>
+    </w:p>
+    <w:p>
+      <w:pPr>
+        <w:spacing w:line="360" w:lineRule="auto"/>
+        <w:rPr>
+          <w:rFonts w:ascii="Arial" w:hAnsi="Arial" w:cs="Arial"/>
+          <w:sz w:val="24"/>
+          <w:szCs w:val="24"/>
+        </w:rPr>
+      </w:pPr>
+      <w:r>
+        <w:rPr>
+          <w:rFonts w:ascii="Arial" w:hAnsi="Arial" w:cs="Arial"/>
+          <w:sz w:val="24"/>
+          <w:szCs w:val="24"/>
+        </w:rPr>
+        <w:t>2NF</w:t>
+      </w:r>
+    </w:p>
+    <w:p>
+      <w:pPr>
+        <w:spacing w:line="360" w:lineRule="auto"/>
+        <w:rPr>
+          <w:rFonts w:ascii="Arial" w:hAnsi="Arial" w:cs="Arial"/>
+          <w:sz w:val="24"/>
+          <w:szCs w:val="24"/>
+        </w:rPr>
+      </w:pPr>
+      <w:r>
+        <w:rPr>
+          <w:rFonts w:ascii="Arial" w:hAnsi="Arial" w:cs="Arial"/>
+          <w:sz w:val="24"/>
+          <w:szCs w:val="24"/>
+        </w:rPr>
+        <w:t xml:space="preserve">Når </w:t>
+      </w:r>
+      <w:r>
+        <w:rPr>
+          <w:rFonts w:ascii="Arial" w:hAnsi="Arial" w:cs="Arial"/>
+          <w:sz w:val="24"/>
+          <w:szCs w:val="24"/>
+        </w:rPr>
+        <w:t xml:space="preserve">vi jobbet med å </w:t>
+      </w:r>
+      <w:r>
+        <w:rPr>
+          <w:rFonts w:ascii="Arial" w:hAnsi="Arial" w:cs="Arial"/>
+          <w:sz w:val="24"/>
+          <w:szCs w:val="24"/>
+        </w:rPr>
+        <w:t xml:space="preserve">få </w:t>
+      </w:r>
+      <w:r>
+        <w:rPr>
+          <w:rFonts w:ascii="Arial" w:hAnsi="Arial" w:cs="Arial"/>
+          <w:sz w:val="24"/>
+          <w:szCs w:val="24"/>
+        </w:rPr>
+        <w:t>database modellen</w:t>
+      </w:r>
+      <w:r>
+        <w:rPr>
+          <w:rFonts w:ascii="Arial" w:hAnsi="Arial" w:cs="Arial"/>
+          <w:sz w:val="24"/>
+          <w:szCs w:val="24"/>
+        </w:rPr>
+        <w:t xml:space="preserve"> vår til </w:t>
+      </w:r>
+      <w:r>
+        <w:rPr>
+          <w:rFonts w:ascii="Arial" w:hAnsi="Arial" w:cs="Arial"/>
+          <w:sz w:val="24"/>
+          <w:szCs w:val="24"/>
+        </w:rPr>
+        <w:t>andre normalform</w:t>
+      </w:r>
+      <w:r>
+        <w:rPr>
+          <w:rFonts w:ascii="Arial" w:hAnsi="Arial" w:cs="Arial"/>
+          <w:sz w:val="24"/>
+          <w:szCs w:val="24"/>
+        </w:rPr>
+        <w:t>,</w:t>
+      </w:r>
+      <w:r>
+        <w:rPr>
+          <w:rFonts w:ascii="Arial" w:hAnsi="Arial" w:cs="Arial"/>
+          <w:sz w:val="24"/>
+          <w:szCs w:val="24"/>
+        </w:rPr>
+        <w:t xml:space="preserve"> </w:t>
+      </w:r>
+      <w:r>
+        <w:rPr>
+          <w:rFonts w:ascii="Arial" w:hAnsi="Arial" w:cs="Arial"/>
+          <w:sz w:val="24"/>
+          <w:szCs w:val="24"/>
+        </w:rPr>
+        <w:t xml:space="preserve">måtte vi </w:t>
+      </w:r>
+      <w:r>
+        <w:rPr>
+          <w:rFonts w:ascii="Arial" w:hAnsi="Arial" w:cs="Arial"/>
+          <w:sz w:val="24"/>
+          <w:szCs w:val="24"/>
+        </w:rPr>
+        <w:t xml:space="preserve">fjerne </w:t>
+      </w:r>
+      <w:r>
+        <w:rPr>
+          <w:rFonts w:ascii="Arial" w:hAnsi="Arial" w:cs="Arial"/>
+          <w:sz w:val="24"/>
+          <w:szCs w:val="24"/>
+        </w:rPr>
+        <w:t>eventuelle partielle</w:t>
+      </w:r>
+      <w:r>
+        <w:rPr>
+          <w:rFonts w:ascii="Arial" w:hAnsi="Arial" w:cs="Arial"/>
+          <w:sz w:val="24"/>
+          <w:szCs w:val="24"/>
+        </w:rPr>
+        <w:t xml:space="preserve"> avhengigheter.</w:t>
+      </w:r>
+      <w:r>
+        <w:rPr>
+          <w:rFonts w:ascii="Arial" w:hAnsi="Arial" w:cs="Arial"/>
+          <w:sz w:val="24"/>
+          <w:szCs w:val="24"/>
+        </w:rPr>
+        <w:t xml:space="preserve"> </w:t>
+      </w:r>
+      <w:r>
+        <w:rPr>
+          <w:rFonts w:ascii="Arial" w:hAnsi="Arial" w:cs="Arial"/>
+          <w:sz w:val="24"/>
+          <w:szCs w:val="24"/>
+        </w:rPr>
+        <w:t xml:space="preserve">En partiell avhengighet oppstår når en kolonne er avhengig av en del av primærnøkkelen, men ikke hele nøkkelen. </w:t>
+      </w:r>
+      <w:r>
+        <w:rPr>
+          <w:rFonts w:ascii="Arial" w:hAnsi="Arial" w:cs="Arial"/>
+          <w:sz w:val="24"/>
+          <w:szCs w:val="24"/>
+        </w:rPr>
+        <w:t>Dette fører ofte til</w:t>
+      </w:r>
+      <w:r>
+        <w:rPr>
+          <w:rFonts w:ascii="Arial" w:hAnsi="Arial" w:cs="Arial"/>
+          <w:sz w:val="24"/>
+          <w:szCs w:val="24"/>
+        </w:rPr>
+        <w:t xml:space="preserve"> et rotete forhold mellom kolonnene </w:t>
+      </w:r>
+      <w:r>
+        <w:rPr>
+          <w:rFonts w:ascii="Arial" w:hAnsi="Arial" w:cs="Arial"/>
+          <w:sz w:val="24"/>
+          <w:szCs w:val="24"/>
+        </w:rPr>
+        <w:t>innad</w:t>
+      </w:r>
+      <w:r>
+        <w:rPr>
+          <w:rFonts w:ascii="Arial" w:hAnsi="Arial" w:cs="Arial"/>
+          <w:sz w:val="24"/>
+          <w:szCs w:val="24"/>
+        </w:rPr>
+        <w:t xml:space="preserve"> i</w:t>
+      </w:r>
+      <w:r>
+        <w:rPr>
+          <w:rFonts w:ascii="Arial" w:hAnsi="Arial" w:cs="Arial"/>
+          <w:sz w:val="24"/>
+          <w:szCs w:val="24"/>
+        </w:rPr>
+        <w:t xml:space="preserve"> tabellen </w:t>
+      </w:r>
+      <w:r>
+        <w:rPr>
+          <w:rFonts w:ascii="Arial" w:hAnsi="Arial" w:cs="Arial"/>
+          <w:sz w:val="24"/>
+          <w:szCs w:val="24"/>
+        </w:rPr>
+        <w:t xml:space="preserve">i </w:t>
+      </w:r>
+      <w:r>
+        <w:rPr>
+          <w:rFonts w:ascii="Arial" w:hAnsi="Arial" w:cs="Arial"/>
+          <w:sz w:val="24"/>
+          <w:szCs w:val="24"/>
+        </w:rPr>
+        <w:t>tillegg</w:t>
+      </w:r>
+      <w:r>
+        <w:rPr>
+          <w:rFonts w:ascii="Arial" w:hAnsi="Arial" w:cs="Arial"/>
+          <w:sz w:val="24"/>
+          <w:szCs w:val="24"/>
+        </w:rPr>
+        <w:t xml:space="preserve"> til </w:t>
+      </w:r>
+      <w:r>
+        <w:rPr>
+          <w:rFonts w:ascii="Arial" w:hAnsi="Arial" w:cs="Arial"/>
+          <w:sz w:val="24"/>
+          <w:szCs w:val="24"/>
+        </w:rPr>
+        <w:t xml:space="preserve">at det skaper en </w:t>
+      </w:r>
+      <w:r>
+        <w:rPr>
+          <w:rFonts w:ascii="Arial" w:hAnsi="Arial" w:cs="Arial"/>
+          <w:sz w:val="24"/>
+          <w:szCs w:val="24"/>
+        </w:rPr>
+        <w:t xml:space="preserve">unødvendig </w:t>
+      </w:r>
+      <w:r>
+        <w:rPr>
+          <w:rFonts w:ascii="Arial" w:hAnsi="Arial" w:cs="Arial"/>
+          <w:sz w:val="24"/>
+          <w:szCs w:val="24"/>
+        </w:rPr>
+        <w:t xml:space="preserve">rotete </w:t>
+      </w:r>
+      <w:r>
+        <w:rPr>
+          <w:rFonts w:ascii="Arial" w:hAnsi="Arial" w:cs="Arial"/>
+          <w:sz w:val="24"/>
+          <w:szCs w:val="24"/>
+        </w:rPr>
+        <w:t xml:space="preserve">struktur. </w:t>
+      </w:r>
+    </w:p>
+    <w:p>
+      <w:pPr>
+        <w:spacing w:line="360" w:lineRule="auto"/>
+        <w:rPr>
+          <w:rFonts w:ascii="Arial" w:hAnsi="Arial" w:cs="Arial"/>
+          <w:sz w:val="24"/>
+          <w:szCs w:val="24"/>
+        </w:rPr>
+      </w:pPr>
+    </w:p>
+    <w:p>
+      <w:pPr>
+        <w:spacing w:line="360" w:lineRule="auto"/>
+        <w:rPr>
+          <w:rFonts w:ascii="Arial" w:hAnsi="Arial" w:cs="Arial"/>
+          <w:sz w:val="24"/>
+          <w:szCs w:val="24"/>
+        </w:rPr>
+      </w:pPr>
+      <w:r>
+        <w:rPr>
+          <w:rFonts w:ascii="Arial" w:hAnsi="Arial" w:cs="Arial"/>
+          <w:sz w:val="24"/>
+          <w:szCs w:val="24"/>
+        </w:rPr>
+        <w:t>3NF</w:t>
+      </w:r>
+    </w:p>
+    <w:p>
+      <w:pPr>
+        <w:spacing w:line="360" w:lineRule="auto"/>
+        <w:rPr>
+          <w:rFonts w:ascii="Arial" w:hAnsi="Arial" w:cs="Arial"/>
+          <w:sz w:val="24"/>
+          <w:szCs w:val="24"/>
+        </w:rPr>
+      </w:pPr>
+      <w:r>
+        <w:rPr>
+          <w:rFonts w:ascii="Arial" w:hAnsi="Arial" w:cs="Arial"/>
+          <w:sz w:val="24"/>
+          <w:szCs w:val="24"/>
+        </w:rPr>
+        <w:t xml:space="preserve">For å få </w:t>
+      </w:r>
+      <w:r>
+        <w:rPr>
+          <w:rFonts w:ascii="Arial" w:hAnsi="Arial" w:cs="Arial"/>
+          <w:sz w:val="24"/>
+          <w:szCs w:val="24"/>
+        </w:rPr>
+        <w:t>modellen</w:t>
+      </w:r>
+      <w:r>
+        <w:rPr>
+          <w:rFonts w:ascii="Arial" w:hAnsi="Arial" w:cs="Arial"/>
+          <w:sz w:val="24"/>
+          <w:szCs w:val="24"/>
+        </w:rPr>
+        <w:t xml:space="preserve"> fra </w:t>
+      </w:r>
+      <w:r>
+        <w:rPr>
+          <w:rFonts w:ascii="Arial" w:hAnsi="Arial" w:cs="Arial"/>
+          <w:sz w:val="24"/>
+          <w:szCs w:val="24"/>
+        </w:rPr>
+        <w:t>andre til</w:t>
+      </w:r>
+      <w:r>
+        <w:rPr>
+          <w:rFonts w:ascii="Arial" w:hAnsi="Arial" w:cs="Arial"/>
+          <w:sz w:val="24"/>
+          <w:szCs w:val="24"/>
+        </w:rPr>
+        <w:t xml:space="preserve"> tredje </w:t>
+      </w:r>
+      <w:r>
+        <w:rPr>
+          <w:rFonts w:ascii="Arial" w:hAnsi="Arial" w:cs="Arial"/>
+          <w:sz w:val="24"/>
+          <w:szCs w:val="24"/>
+        </w:rPr>
+        <w:t xml:space="preserve">normalform </w:t>
+      </w:r>
+      <w:r>
+        <w:rPr>
+          <w:rFonts w:ascii="Arial" w:hAnsi="Arial" w:cs="Arial"/>
+          <w:sz w:val="24"/>
+          <w:szCs w:val="24"/>
+        </w:rPr>
+        <w:t xml:space="preserve">måtte vi </w:t>
+      </w:r>
+      <w:r>
+        <w:rPr>
+          <w:rFonts w:ascii="Arial" w:hAnsi="Arial" w:cs="Arial"/>
+          <w:sz w:val="24"/>
+          <w:szCs w:val="24"/>
+        </w:rPr>
+        <w:t xml:space="preserve">fjerne alle </w:t>
+      </w:r>
+      <w:r>
+        <w:rPr>
+          <w:rFonts w:ascii="Arial" w:hAnsi="Arial" w:cs="Arial"/>
+          <w:sz w:val="24"/>
+          <w:szCs w:val="24"/>
+        </w:rPr>
+        <w:t>transitive avhengigheter. Transitive avhengigheter</w:t>
+      </w:r>
+      <w:r>
+        <w:rPr>
+          <w:rFonts w:ascii="Arial" w:hAnsi="Arial" w:cs="Arial"/>
+          <w:sz w:val="24"/>
+          <w:szCs w:val="24"/>
+        </w:rPr>
+        <w:t xml:space="preserve"> </w:t>
+      </w:r>
+      <w:r>
+        <w:rPr>
+          <w:rFonts w:ascii="Arial" w:hAnsi="Arial" w:cs="Arial"/>
+          <w:sz w:val="24"/>
+          <w:szCs w:val="24"/>
+        </w:rPr>
+        <w:t xml:space="preserve">oppstår når </w:t>
+      </w:r>
+      <w:r>
+        <w:rPr>
+          <w:rFonts w:ascii="Arial" w:hAnsi="Arial" w:cs="Arial"/>
+          <w:sz w:val="24"/>
+          <w:szCs w:val="24"/>
+        </w:rPr>
+        <w:t>to kolonner</w:t>
+      </w:r>
+      <w:r>
+        <w:rPr>
+          <w:rFonts w:ascii="Arial" w:hAnsi="Arial" w:cs="Arial"/>
+          <w:sz w:val="24"/>
+          <w:szCs w:val="24"/>
+        </w:rPr>
+        <w:t xml:space="preserve"> i</w:t>
+      </w:r>
+      <w:r>
+        <w:rPr>
+          <w:rFonts w:ascii="Arial" w:hAnsi="Arial" w:cs="Arial"/>
+          <w:sz w:val="24"/>
+          <w:szCs w:val="24"/>
+        </w:rPr>
+        <w:t xml:space="preserve"> en tabell </w:t>
+      </w:r>
+      <w:r>
+        <w:rPr>
+          <w:rFonts w:ascii="Arial" w:hAnsi="Arial" w:cs="Arial"/>
+          <w:sz w:val="24"/>
+          <w:szCs w:val="24"/>
+        </w:rPr>
+        <w:t>er gjensidig avhengige</w:t>
+      </w:r>
+      <w:r>
+        <w:rPr>
+          <w:rFonts w:ascii="Arial" w:hAnsi="Arial" w:cs="Arial"/>
+          <w:sz w:val="24"/>
+          <w:szCs w:val="24"/>
+        </w:rPr>
+        <w:t xml:space="preserve"> av hverandre</w:t>
+      </w:r>
+      <w:r>
+        <w:rPr>
+          <w:rFonts w:ascii="Arial" w:hAnsi="Arial" w:cs="Arial"/>
+          <w:sz w:val="24"/>
+          <w:szCs w:val="24"/>
+        </w:rPr>
+        <w:t xml:space="preserve"> </w:t>
+      </w:r>
+      <w:r>
+        <w:rPr>
+          <w:rFonts w:ascii="Arial" w:hAnsi="Arial" w:cs="Arial"/>
+          <w:sz w:val="24"/>
+          <w:szCs w:val="24"/>
+        </w:rPr>
+        <w:t xml:space="preserve">og </w:t>
+      </w:r>
+      <w:r>
+        <w:rPr>
+          <w:rFonts w:ascii="Arial" w:hAnsi="Arial" w:cs="Arial"/>
+          <w:sz w:val="24"/>
+          <w:szCs w:val="24"/>
+        </w:rPr>
+        <w:t>i</w:t>
+      </w:r>
+      <w:r>
+        <w:rPr>
+          <w:rFonts w:ascii="Arial" w:hAnsi="Arial" w:cs="Arial"/>
+          <w:sz w:val="24"/>
+          <w:szCs w:val="24"/>
+        </w:rPr>
+        <w:t xml:space="preserve"> </w:t>
+      </w:r>
+      <w:r>
+        <w:rPr>
+          <w:rFonts w:ascii="Arial" w:hAnsi="Arial" w:cs="Arial"/>
+          <w:sz w:val="24"/>
+          <w:szCs w:val="24"/>
+        </w:rPr>
+        <w:t>tillegg</w:t>
+      </w:r>
+      <w:r>
+        <w:rPr>
+          <w:rFonts w:ascii="Arial" w:hAnsi="Arial" w:cs="Arial"/>
+          <w:sz w:val="24"/>
+          <w:szCs w:val="24"/>
+        </w:rPr>
+        <w:t xml:space="preserve"> </w:t>
+      </w:r>
+      <w:r>
+        <w:rPr>
+          <w:rFonts w:ascii="Arial" w:hAnsi="Arial" w:cs="Arial"/>
+          <w:sz w:val="24"/>
+          <w:szCs w:val="24"/>
+        </w:rPr>
+        <w:t xml:space="preserve">avhenger av </w:t>
+      </w:r>
+      <w:r>
+        <w:rPr>
+          <w:rFonts w:ascii="Arial" w:hAnsi="Arial" w:cs="Arial"/>
+          <w:sz w:val="24"/>
+          <w:szCs w:val="24"/>
+        </w:rPr>
+        <w:t>primærnøkkelen.</w:t>
+      </w:r>
+      <w:r>
+        <w:rPr>
+          <w:rFonts w:ascii="Arial" w:hAnsi="Arial" w:cs="Arial"/>
+          <w:sz w:val="24"/>
+          <w:szCs w:val="24"/>
+        </w:rPr>
+        <w:t xml:space="preserve"> </w:t>
+      </w:r>
+      <w:r>
+        <w:rPr>
+          <w:rFonts w:ascii="Arial" w:hAnsi="Arial" w:cs="Arial"/>
+          <w:sz w:val="24"/>
+          <w:szCs w:val="24"/>
+        </w:rPr>
+        <w:t xml:space="preserve">Når en tabell inneholder transitive </w:t>
+      </w:r>
+      <w:r>
+        <w:rPr>
+          <w:rFonts w:ascii="Arial" w:hAnsi="Arial" w:cs="Arial"/>
+          <w:sz w:val="24"/>
+          <w:szCs w:val="24"/>
+        </w:rPr>
+        <w:t>avhengigheter,</w:t>
+      </w:r>
+      <w:r>
+        <w:rPr>
+          <w:rFonts w:ascii="Arial" w:hAnsi="Arial" w:cs="Arial"/>
+          <w:sz w:val="24"/>
+          <w:szCs w:val="24"/>
+        </w:rPr>
+        <w:t xml:space="preserve"> inneholder den </w:t>
+      </w:r>
+      <w:r>
+        <w:rPr>
+          <w:rFonts w:ascii="Arial" w:hAnsi="Arial" w:cs="Arial"/>
+          <w:sz w:val="24"/>
+          <w:szCs w:val="24"/>
+        </w:rPr>
+        <w:t xml:space="preserve">mest sannsynlig </w:t>
+      </w:r>
+      <w:r>
+        <w:rPr>
+          <w:rFonts w:ascii="Arial" w:hAnsi="Arial" w:cs="Arial"/>
+          <w:sz w:val="24"/>
+          <w:szCs w:val="24"/>
+        </w:rPr>
+        <w:t xml:space="preserve">også </w:t>
+      </w:r>
+      <w:r>
+        <w:rPr>
+          <w:rFonts w:ascii="Arial" w:hAnsi="Arial" w:cs="Arial"/>
+          <w:sz w:val="24"/>
+          <w:szCs w:val="24"/>
+        </w:rPr>
+        <w:t>redundante</w:t>
+      </w:r>
+      <w:r>
+        <w:rPr>
+          <w:rFonts w:ascii="Arial" w:hAnsi="Arial" w:cs="Arial"/>
+          <w:sz w:val="24"/>
+          <w:szCs w:val="24"/>
+        </w:rPr>
+        <w:t xml:space="preserve"> data</w:t>
+      </w:r>
+      <w:r>
+        <w:rPr>
+          <w:rFonts w:ascii="Arial" w:hAnsi="Arial" w:cs="Arial"/>
+          <w:sz w:val="24"/>
+          <w:szCs w:val="24"/>
+        </w:rPr>
+        <w:t>,</w:t>
+      </w:r>
+      <w:r>
+        <w:rPr>
+          <w:rFonts w:ascii="Arial" w:hAnsi="Arial" w:cs="Arial"/>
+          <w:sz w:val="24"/>
+          <w:szCs w:val="24"/>
+        </w:rPr>
+        <w:t xml:space="preserve"> </w:t>
+      </w:r>
+      <w:r>
+        <w:rPr>
+          <w:rFonts w:ascii="Arial" w:hAnsi="Arial" w:cs="Arial"/>
+          <w:sz w:val="24"/>
+          <w:szCs w:val="24"/>
+        </w:rPr>
+        <w:t xml:space="preserve">noe som </w:t>
+      </w:r>
+      <w:r>
+        <w:rPr>
+          <w:rFonts w:ascii="Arial" w:hAnsi="Arial" w:cs="Arial"/>
+          <w:sz w:val="24"/>
+          <w:szCs w:val="24"/>
+        </w:rPr>
+        <w:t>tar unødvendig lagringsplass i databasen.</w:t>
+      </w:r>
+    </w:p>
+    <w:p>
+      <w:pPr>
+        <w:spacing w:line="360" w:lineRule="auto"/>
+        <w:rPr>
+          <w:rFonts w:ascii="Arial" w:hAnsi="Arial" w:cs="Arial"/>
+          <w:sz w:val="24"/>
+          <w:szCs w:val="24"/>
+        </w:rPr>
+      </w:pPr>
+    </w:p>
+    <w:p>
+      <w:pPr>
+        <w:spacing w:line="360" w:lineRule="auto"/>
+        <w:rPr>
+          <w:rFonts w:ascii="Arial" w:hAnsi="Arial" w:cs="Arial"/>
+          <w:sz w:val="24"/>
+          <w:szCs w:val="24"/>
+        </w:rPr>
+      </w:pPr>
+      <w:r>
+        <w:rPr>
+          <w:rFonts w:ascii="Arial" w:hAnsi="Arial" w:cs="Arial"/>
+          <w:sz w:val="24"/>
+          <w:szCs w:val="24"/>
+        </w:rPr>
+        <w:t>BCNF</w:t>
+      </w:r>
+    </w:p>
+    <w:p>
+      <w:pPr>
+        <w:spacing w:line="360" w:lineRule="auto"/>
+        <w:rPr>
+          <w:rFonts w:ascii="Arial" w:hAnsi="Arial" w:cs="Arial"/>
+          <w:sz w:val="24"/>
+          <w:szCs w:val="24"/>
+        </w:rPr>
+      </w:pPr>
+      <w:r>
+        <w:rPr>
+          <w:rFonts w:ascii="Arial" w:hAnsi="Arial" w:cs="Arial"/>
+          <w:sz w:val="24"/>
+          <w:szCs w:val="24"/>
+        </w:rPr>
+        <w:t xml:space="preserve">BCNF, eller </w:t>
+      </w:r>
+      <w:proofErr w:type="spellStart"/>
+      <w:r>
+        <w:rPr>
+          <w:rFonts w:ascii="Arial" w:hAnsi="Arial" w:cs="Arial"/>
+          <w:sz w:val="24"/>
+          <w:szCs w:val="24"/>
+        </w:rPr>
+        <w:t>Boyce-Codd</w:t>
+      </w:r>
+      <w:proofErr w:type="spellEnd"/>
+      <w:r>
+        <w:rPr>
+          <w:rFonts w:ascii="Arial" w:hAnsi="Arial" w:cs="Arial"/>
+          <w:sz w:val="24"/>
+          <w:szCs w:val="24"/>
+        </w:rPr>
+        <w:t xml:space="preserve"> normalform, er en normaliseringsform som bygger på 3NF. Denne normalformen er enda mer restriktiv enn tredje normalform og sikter mot å oppnå en enda bedre strukturert database </w:t>
+      </w:r>
+      <w:proofErr w:type="spellStart"/>
+      <w:r>
+        <w:rPr>
+          <w:rFonts w:ascii="Arial" w:hAnsi="Arial" w:cs="Arial"/>
+          <w:sz w:val="24"/>
+          <w:szCs w:val="24"/>
+        </w:rPr>
+        <w:t>model</w:t>
+      </w:r>
+      <w:proofErr w:type="spellEnd"/>
+      <w:r>
+        <w:rPr>
+          <w:rFonts w:ascii="Arial" w:hAnsi="Arial" w:cs="Arial"/>
+          <w:sz w:val="24"/>
+          <w:szCs w:val="24"/>
+        </w:rPr>
+        <w:t xml:space="preserve">. For å få modellen vår til BCNF måtte vi sørge for at alle minimal determinant var kandidatnøkler. Dette gjorde vi ved å sikre at alle våre funksjonell avhengighet var en triviell funksjonell avhengighet. </w:t>
+      </w:r>
+    </w:p>
+    <w:p>
+      <w:pPr>
+        <w:spacing w:line="360" w:lineRule="auto"/>
+        <w:rPr>
+          <w:rFonts w:ascii="Arial" w:hAnsi="Arial" w:cs="Arial"/>
+          <w:sz w:val="24"/>
+          <w:szCs w:val="24"/>
+        </w:rPr>
+      </w:pPr>
+      <w:r>
+        <w:rPr>
+          <w:rFonts w:ascii="Arial" w:hAnsi="Arial" w:cs="Arial"/>
+          <w:sz w:val="24"/>
+          <w:szCs w:val="24"/>
+        </w:rPr>
+        <w:t xml:space="preserve">Ved å oppnå BCNF på vir </w:t>
+      </w:r>
+      <w:r>
+        <w:rPr>
+          <w:rFonts w:ascii="Arial" w:hAnsi="Arial" w:cs="Arial"/>
+          <w:sz w:val="24"/>
+          <w:szCs w:val="24"/>
+        </w:rPr>
+        <w:t xml:space="preserve">database </w:t>
+      </w:r>
+      <w:proofErr w:type="spellStart"/>
+      <w:r>
+        <w:rPr>
+          <w:rFonts w:ascii="Arial" w:hAnsi="Arial" w:cs="Arial"/>
+          <w:sz w:val="24"/>
+          <w:szCs w:val="24"/>
+        </w:rPr>
+        <w:t>model</w:t>
+      </w:r>
+      <w:proofErr w:type="spellEnd"/>
+      <w:r>
+        <w:rPr>
+          <w:rFonts w:ascii="Arial" w:hAnsi="Arial" w:cs="Arial"/>
+          <w:sz w:val="24"/>
+          <w:szCs w:val="24"/>
+        </w:rPr>
+        <w:t xml:space="preserve"> kunne vi sikre at alle funksjonelle avhengigheter i </w:t>
+      </w:r>
+      <w:r>
+        <w:rPr>
+          <w:rFonts w:ascii="Arial" w:hAnsi="Arial" w:cs="Arial"/>
+          <w:sz w:val="24"/>
+          <w:szCs w:val="24"/>
+        </w:rPr>
+        <w:t>modellen</w:t>
+      </w:r>
+      <w:r>
+        <w:rPr>
+          <w:rFonts w:ascii="Arial" w:hAnsi="Arial" w:cs="Arial"/>
+          <w:sz w:val="24"/>
+          <w:szCs w:val="24"/>
+        </w:rPr>
+        <w:t xml:space="preserve"> vår var godt definerte og at vi ikke hadde noe redundant data. Dette </w:t>
+      </w:r>
+      <w:r>
+        <w:rPr>
+          <w:rFonts w:ascii="Arial" w:hAnsi="Arial" w:cs="Arial"/>
+          <w:sz w:val="24"/>
+          <w:szCs w:val="24"/>
+        </w:rPr>
+        <w:t xml:space="preserve">gir </w:t>
+      </w:r>
+      <w:r>
+        <w:rPr>
+          <w:rFonts w:ascii="Arial" w:hAnsi="Arial" w:cs="Arial"/>
+          <w:sz w:val="24"/>
+          <w:szCs w:val="24"/>
+        </w:rPr>
+        <w:t>oss en</w:t>
+      </w:r>
+      <w:r>
+        <w:rPr>
+          <w:rFonts w:ascii="Arial" w:hAnsi="Arial" w:cs="Arial"/>
+          <w:sz w:val="24"/>
+          <w:szCs w:val="24"/>
+        </w:rPr>
+        <w:t xml:space="preserve"> veldig god databasestruktur som er lett å vedlikeholde over tid.</w:t>
       </w:r>
     </w:p>
     <w:sectPr>
@@ -1173,7 +2689,7 @@
 </file>
 
 <file path=word/endnotes.xml><?xml version="1.0" encoding="utf-8"?>
-<w:endnotes xmlns:wpc="http://schemas.microsoft.com/office/word/2010/wordprocessingCanvas" xmlns:cx="http://schemas.microsoft.com/office/drawing/2014/chartex" xmlns:cx1="http://schemas.microsoft.com/office/drawing/2015/9/8/chartex" xmlns:cx2="http://schemas.microsoft.com/office/drawing/2015/10/21/chartex" xmlns:cx3="http://schemas.microsoft.com/office/drawing/2016/5/9/chartex" xmlns:cx4="http://schemas.microsoft.com/office/drawing/2016/5/10/chartex" xmlns:cx5="http://schemas.microsoft.com/office/drawing/2016/5/11/chartex" xmlns:cx6="http://schemas.microsoft.com/office/drawing/2016/5/12/chartex" xmlns:cx7="http://schemas.microsoft.com/office/drawing/2016/5/13/chartex" xmlns:cx8="http://schemas.microsoft.com/office/drawing/2016/5/14/chartex" xmlns:mc="http://schemas.openxmlformats.org/markup-compatibility/2006" xmlns:aink="http://schemas.microsoft.com/office/drawing/2016/ink" xmlns:am3d="http://schemas.microsoft.com/office/drawing/2017/model3d" xmlns:o="urn:schemas-microsoft-com:office:office" xmlns:oel="http://schemas.microsoft.com/office/2019/extlst" xmlns:r="http://schemas.openxmlformats.org/officeDocument/2006/relationships" xmlns:m="http://schemas.openxmlformats.org/officeDocument/2006/math" xmlns:v="urn:schemas-microsoft-com:vml" xmlns:wp14="http://schemas.microsoft.com/office/word/2010/wordprocessingDrawing" xmlns:wp="http://schemas.openxmlformats.org/drawingml/2006/wordprocessingDrawing" xmlns:w10="urn:schemas-microsoft-com:office:word" xmlns:w="http://schemas.openxmlformats.org/wordprocessingml/2006/main" xmlns:w14="http://schemas.microsoft.com/office/word/2010/wordml" xmlns:w15="http://schemas.microsoft.com/office/word/2012/wordml" xmlns:w16cex="http://schemas.microsoft.com/office/word/2018/wordml/cex" xmlns:w16cid="http://schemas.microsoft.com/office/word/2016/wordml/cid" xmlns:w16="http://schemas.microsoft.com/office/word/2018/wordml" xmlns:w16sdtdh="http://schemas.microsoft.com/office/word/2020/wordml/sdtdatahash" xmlns:w16se="http://schemas.microsoft.com/office/word/2015/wordml/symex" xmlns:wpg="http://schemas.microsoft.com/office/word/2010/wordprocessingGroup" xmlns:wpi="http://schemas.microsoft.com/office/word/2010/wordprocessingInk" xmlns:wne="http://schemas.microsoft.com/office/word/2006/wordml" xmlns:wps="http://schemas.microsoft.com/office/word/2010/wordprocessingShape" mc:Ignorable="w14 w15 w16se w16cid w16 w16cex w16sdtdh wp14">
+<w:endnotes xmlns:wpc="http://schemas.microsoft.com/office/word/2010/wordprocessingCanvas" xmlns:cx="http://schemas.microsoft.com/office/drawing/2014/chartex" xmlns:cx1="http://schemas.microsoft.com/office/drawing/2015/9/8/chartex" xmlns:cx2="http://schemas.microsoft.com/office/drawing/2015/10/21/chartex" xmlns:cx3="http://schemas.microsoft.com/office/drawing/2016/5/9/chartex" xmlns:cx4="http://schemas.microsoft.com/office/drawing/2016/5/10/chartex" xmlns:cx5="http://schemas.microsoft.com/office/drawing/2016/5/11/chartex" xmlns:cx6="http://schemas.microsoft.com/office/drawing/2016/5/12/chartex" xmlns:cx7="http://schemas.microsoft.com/office/drawing/2016/5/13/chartex" xmlns:cx8="http://schemas.microsoft.com/office/drawing/2016/5/14/chartex" xmlns:mc="http://schemas.openxmlformats.org/markup-compatibility/2006" xmlns:aink="http://schemas.microsoft.com/office/drawing/2016/ink" xmlns:am3d="http://schemas.microsoft.com/office/drawing/2017/model3d" xmlns:o="urn:schemas-microsoft-com:office:office" xmlns:oel="http://schemas.microsoft.com/office/2019/extlst" xmlns:r="http://schemas.openxmlformats.org/officeDocument/2006/relationships" xmlns:m="http://schemas.openxmlformats.org/officeDocument/2006/math" xmlns:v="urn:schemas-microsoft-com:vml" xmlns:wp14="http://schemas.microsoft.com/office/word/2010/wordprocessingDrawing" xmlns:wp="http://schemas.openxmlformats.org/drawingml/2006/wordprocessingDrawing" xmlns:w10="urn:schemas-microsoft-com:office:word" xmlns:w="http://schemas.openxmlformats.org/wordprocessingml/2006/main" xmlns:w14="http://schemas.microsoft.com/office/word/2010/wordml" xmlns:w15="http://schemas.microsoft.com/office/word/2012/wordml" xmlns:w16cex="http://schemas.microsoft.com/office/word/2018/wordml/cex" xmlns:w16cid="http://schemas.microsoft.com/office/word/2016/wordml/cid" xmlns:w16="http://schemas.microsoft.com/office/word/2018/wordml" xmlns:w16du="http://schemas.microsoft.com/office/word/2023/wordml/word16du" xmlns:w16sdtdh="http://schemas.microsoft.com/office/word/2020/wordml/sdtdatahash" xmlns:w16se="http://schemas.microsoft.com/office/word/2015/wordml/symex" xmlns:wpg="http://schemas.microsoft.com/office/word/2010/wordprocessingGroup" xmlns:wpi="http://schemas.microsoft.com/office/word/2010/wordprocessingInk" xmlns:wne="http://schemas.microsoft.com/office/word/2006/wordml" xmlns:wps="http://schemas.microsoft.com/office/word/2010/wordprocessingShape" mc:Ignorable="w14 w15 w16se w16cid w16 w16cex w16sdtdh w16du wp14">
   <w:endnote w:type="separator" w:id="-1">
     <w:p>
       <w:pPr>
@@ -1205,7 +2721,7 @@
 </file>
 
 <file path=word/footnotes.xml><?xml version="1.0" encoding="utf-8"?>
-<w:footnotes xmlns:wpc="http://schemas.microsoft.com/office/word/2010/wordprocessingCanvas" xmlns:cx="http://schemas.microsoft.com/office/drawing/2014/chartex" xmlns:cx1="http://schemas.microsoft.com/office/drawing/2015/9/8/chartex" xmlns:cx2="http://schemas.microsoft.com/office/drawing/2015/10/21/chartex" xmlns:cx3="http://schemas.microsoft.com/office/drawing/2016/5/9/chartex" xmlns:cx4="http://schemas.microsoft.com/office/drawing/2016/5/10/chartex" xmlns:cx5="http://schemas.microsoft.com/office/drawing/2016/5/11/chartex" xmlns:cx6="http://schemas.microsoft.com/office/drawing/2016/5/12/chartex" xmlns:cx7="http://schemas.microsoft.com/office/drawing/2016/5/13/chartex" xmlns:cx8="http://schemas.microsoft.com/office/drawing/2016/5/14/chartex" xmlns:mc="http://schemas.openxmlformats.org/markup-compatibility/2006" xmlns:aink="http://schemas.microsoft.com/office/drawing/2016/ink" xmlns:am3d="http://schemas.microsoft.com/office/drawing/2017/model3d" xmlns:o="urn:schemas-microsoft-com:office:office" xmlns:oel="http://schemas.microsoft.com/office/2019/extlst" xmlns:r="http://schemas.openxmlformats.org/officeDocument/2006/relationships" xmlns:m="http://schemas.openxmlformats.org/officeDocument/2006/math" xmlns:v="urn:schemas-microsoft-com:vml" xmlns:wp14="http://schemas.microsoft.com/office/word/2010/wordprocessingDrawing" xmlns:wp="http://schemas.openxmlformats.org/drawingml/2006/wordprocessingDrawing" xmlns:w10="urn:schemas-microsoft-com:office:word" xmlns:w="http://schemas.openxmlformats.org/wordprocessingml/2006/main" xmlns:w14="http://schemas.microsoft.com/office/word/2010/wordml" xmlns:w15="http://schemas.microsoft.com/office/word/2012/wordml" xmlns:w16cex="http://schemas.microsoft.com/office/word/2018/wordml/cex" xmlns:w16cid="http://schemas.microsoft.com/office/word/2016/wordml/cid" xmlns:w16="http://schemas.microsoft.com/office/word/2018/wordml" xmlns:w16sdtdh="http://schemas.microsoft.com/office/word/2020/wordml/sdtdatahash" xmlns:w16se="http://schemas.microsoft.com/office/word/2015/wordml/symex" xmlns:wpg="http://schemas.microsoft.com/office/word/2010/wordprocessingGroup" xmlns:wpi="http://schemas.microsoft.com/office/word/2010/wordprocessingInk" xmlns:wne="http://schemas.microsoft.com/office/word/2006/wordml" xmlns:wps="http://schemas.microsoft.com/office/word/2010/wordprocessingShape" mc:Ignorable="w14 w15 w16se w16cid w16 w16cex w16sdtdh wp14">
+<w:footnotes xmlns:wpc="http://schemas.microsoft.com/office/word/2010/wordprocessingCanvas" xmlns:cx="http://schemas.microsoft.com/office/drawing/2014/chartex" xmlns:cx1="http://schemas.microsoft.com/office/drawing/2015/9/8/chartex" xmlns:cx2="http://schemas.microsoft.com/office/drawing/2015/10/21/chartex" xmlns:cx3="http://schemas.microsoft.com/office/drawing/2016/5/9/chartex" xmlns:cx4="http://schemas.microsoft.com/office/drawing/2016/5/10/chartex" xmlns:cx5="http://schemas.microsoft.com/office/drawing/2016/5/11/chartex" xmlns:cx6="http://schemas.microsoft.com/office/drawing/2016/5/12/chartex" xmlns:cx7="http://schemas.microsoft.com/office/drawing/2016/5/13/chartex" xmlns:cx8="http://schemas.microsoft.com/office/drawing/2016/5/14/chartex" xmlns:mc="http://schemas.openxmlformats.org/markup-compatibility/2006" xmlns:aink="http://schemas.microsoft.com/office/drawing/2016/ink" xmlns:am3d="http://schemas.microsoft.com/office/drawing/2017/model3d" xmlns:o="urn:schemas-microsoft-com:office:office" xmlns:oel="http://schemas.microsoft.com/office/2019/extlst" xmlns:r="http://schemas.openxmlformats.org/officeDocument/2006/relationships" xmlns:m="http://schemas.openxmlformats.org/officeDocument/2006/math" xmlns:v="urn:schemas-microsoft-com:vml" xmlns:wp14="http://schemas.microsoft.com/office/word/2010/wordprocessingDrawing" xmlns:wp="http://schemas.openxmlformats.org/drawingml/2006/wordprocessingDrawing" xmlns:w10="urn:schemas-microsoft-com:office:word" xmlns:w="http://schemas.openxmlformats.org/wordprocessingml/2006/main" xmlns:w14="http://schemas.microsoft.com/office/word/2010/wordml" xmlns:w15="http://schemas.microsoft.com/office/word/2012/wordml" xmlns:w16cex="http://schemas.microsoft.com/office/word/2018/wordml/cex" xmlns:w16cid="http://schemas.microsoft.com/office/word/2016/wordml/cid" xmlns:w16="http://schemas.microsoft.com/office/word/2018/wordml" xmlns:w16du="http://schemas.microsoft.com/office/word/2023/wordml/word16du" xmlns:w16sdtdh="http://schemas.microsoft.com/office/word/2020/wordml/sdtdatahash" xmlns:w16se="http://schemas.microsoft.com/office/word/2015/wordml/symex" xmlns:wpg="http://schemas.microsoft.com/office/word/2010/wordprocessingGroup" xmlns:wpi="http://schemas.microsoft.com/office/word/2010/wordprocessingInk" xmlns:wne="http://schemas.microsoft.com/office/word/2006/wordml" xmlns:wps="http://schemas.microsoft.com/office/word/2010/wordprocessingShape" mc:Ignorable="w14 w15 w16se w16cid w16 w16cex w16sdtdh w16du wp14">
   <w:footnote w:type="separator" w:id="-1">
     <w:p>
       <w:pPr>
@@ -1237,10 +2753,10 @@
 </file>
 
 <file path=word/header1.xml><?xml version="1.0" encoding="utf-8"?>
-<w:hdr xmlns:wpc="http://schemas.microsoft.com/office/word/2010/wordprocessingCanvas" xmlns:cx="http://schemas.microsoft.com/office/drawing/2014/chartex" xmlns:cx1="http://schemas.microsoft.com/office/drawing/2015/9/8/chartex" xmlns:cx2="http://schemas.microsoft.com/office/drawing/2015/10/21/chartex" xmlns:cx3="http://schemas.microsoft.com/office/drawing/2016/5/9/chartex" xmlns:cx4="http://schemas.microsoft.com/office/drawing/2016/5/10/chartex" xmlns:cx5="http://schemas.microsoft.com/office/drawing/2016/5/11/chartex" xmlns:cx6="http://schemas.microsoft.com/office/drawing/2016/5/12/chartex" xmlns:cx7="http://schemas.microsoft.com/office/drawing/2016/5/13/chartex" xmlns:cx8="http://schemas.microsoft.com/office/drawing/2016/5/14/chartex" xmlns:mc="http://schemas.openxmlformats.org/markup-compatibility/2006" xmlns:aink="http://schemas.microsoft.com/office/drawing/2016/ink" xmlns:am3d="http://schemas.microsoft.com/office/drawing/2017/model3d" xmlns:o="urn:schemas-microsoft-com:office:office" xmlns:oel="http://schemas.microsoft.com/office/2019/extlst" xmlns:r="http://schemas.openxmlformats.org/officeDocument/2006/relationships" xmlns:m="http://schemas.openxmlformats.org/officeDocument/2006/math" xmlns:v="urn:schemas-microsoft-com:vml" xmlns:wp14="http://schemas.microsoft.com/office/word/2010/wordprocessingDrawing" xmlns:wp="http://schemas.openxmlformats.org/drawingml/2006/wordprocessingDrawing" xmlns:w10="urn:schemas-microsoft-com:office:word" xmlns:w="http://schemas.openxmlformats.org/wordprocessingml/2006/main" xmlns:w14="http://schemas.microsoft.com/office/word/2010/wordml" xmlns:w15="http://schemas.microsoft.com/office/word/2012/wordml" xmlns:w16cex="http://schemas.microsoft.com/office/word/2018/wordml/cex" xmlns:w16cid="http://schemas.microsoft.com/office/word/2016/wordml/cid" xmlns:w16="http://schemas.microsoft.com/office/word/2018/wordml" xmlns:w16sdtdh="http://schemas.microsoft.com/office/word/2020/wordml/sdtdatahash" xmlns:w16se="http://schemas.microsoft.com/office/word/2015/wordml/symex" xmlns:wpg="http://schemas.microsoft.com/office/word/2010/wordprocessingGroup" xmlns:wpi="http://schemas.microsoft.com/office/word/2010/wordprocessingInk" xmlns:wne="http://schemas.microsoft.com/office/word/2006/wordml" xmlns:wps="http://schemas.microsoft.com/office/word/2010/wordprocessingShape" mc:Ignorable="w14 w15 w16se w16cid w16 w16cex w16sdtdh wp14">
+<w:hdr xmlns:wpc="http://schemas.microsoft.com/office/word/2010/wordprocessingCanvas" xmlns:cx="http://schemas.microsoft.com/office/drawing/2014/chartex" xmlns:cx1="http://schemas.microsoft.com/office/drawing/2015/9/8/chartex" xmlns:cx2="http://schemas.microsoft.com/office/drawing/2015/10/21/chartex" xmlns:cx3="http://schemas.microsoft.com/office/drawing/2016/5/9/chartex" xmlns:cx4="http://schemas.microsoft.com/office/drawing/2016/5/10/chartex" xmlns:cx5="http://schemas.microsoft.com/office/drawing/2016/5/11/chartex" xmlns:cx6="http://schemas.microsoft.com/office/drawing/2016/5/12/chartex" xmlns:cx7="http://schemas.microsoft.com/office/drawing/2016/5/13/chartex" xmlns:cx8="http://schemas.microsoft.com/office/drawing/2016/5/14/chartex" xmlns:mc="http://schemas.openxmlformats.org/markup-compatibility/2006" xmlns:aink="http://schemas.microsoft.com/office/drawing/2016/ink" xmlns:am3d="http://schemas.microsoft.com/office/drawing/2017/model3d" xmlns:o="urn:schemas-microsoft-com:office:office" xmlns:oel="http://schemas.microsoft.com/office/2019/extlst" xmlns:r="http://schemas.openxmlformats.org/officeDocument/2006/relationships" xmlns:m="http://schemas.openxmlformats.org/officeDocument/2006/math" xmlns:v="urn:schemas-microsoft-com:vml" xmlns:wp14="http://schemas.microsoft.com/office/word/2010/wordprocessingDrawing" xmlns:wp="http://schemas.openxmlformats.org/drawingml/2006/wordprocessingDrawing" xmlns:w10="urn:schemas-microsoft-com:office:word" xmlns:w="http://schemas.openxmlformats.org/wordprocessingml/2006/main" xmlns:w14="http://schemas.microsoft.com/office/word/2010/wordml" xmlns:w15="http://schemas.microsoft.com/office/word/2012/wordml" xmlns:w16cex="http://schemas.microsoft.com/office/word/2018/wordml/cex" xmlns:w16cid="http://schemas.microsoft.com/office/word/2016/wordml/cid" xmlns:w16="http://schemas.microsoft.com/office/word/2018/wordml" xmlns:w16du="http://schemas.microsoft.com/office/word/2023/wordml/word16du" xmlns:w16sdtdh="http://schemas.microsoft.com/office/word/2020/wordml/sdtdatahash" xmlns:w16se="http://schemas.microsoft.com/office/word/2015/wordml/symex" xmlns:wpg="http://schemas.microsoft.com/office/word/2010/wordprocessingGroup" xmlns:wpi="http://schemas.microsoft.com/office/word/2010/wordprocessingInk" xmlns:wne="http://schemas.microsoft.com/office/word/2006/wordml" xmlns:wps="http://schemas.microsoft.com/office/word/2010/wordprocessingShape" mc:Ignorable="w14 w15 w16se w16cid w16 w16cex w16sdtdh w16du wp14">
   <w:p>
     <w:pPr>
-      <w:pStyle w:val="Topptekst"/>
+      <w:pStyle w:val="Header"/>
     </w:pPr>
     <w:r>
       <w:t>Eksamen i Databasesystemer</w:t>
@@ -1259,7 +2775,7 @@
 </file>
 
 <file path=word/numbering.xml><?xml version="1.0" encoding="utf-8"?>
-<w:numbering xmlns:wpc="http://schemas.microsoft.com/office/word/2010/wordprocessingCanvas" xmlns:cx="http://schemas.microsoft.com/office/drawing/2014/chartex" xmlns:cx1="http://schemas.microsoft.com/office/drawing/2015/9/8/chartex" xmlns:cx2="http://schemas.microsoft.com/office/drawing/2015/10/21/chartex" xmlns:cx3="http://schemas.microsoft.com/office/drawing/2016/5/9/chartex" xmlns:cx4="http://schemas.microsoft.com/office/drawing/2016/5/10/chartex" xmlns:cx5="http://schemas.microsoft.com/office/drawing/2016/5/11/chartex" xmlns:cx6="http://schemas.microsoft.com/office/drawing/2016/5/12/chartex" xmlns:cx7="http://schemas.microsoft.com/office/drawing/2016/5/13/chartex" xmlns:cx8="http://schemas.microsoft.com/office/drawing/2016/5/14/chartex" xmlns:mc="http://schemas.openxmlformats.org/markup-compatibility/2006" xmlns:aink="http://schemas.microsoft.com/office/drawing/2016/ink" xmlns:am3d="http://schemas.microsoft.com/office/drawing/2017/model3d" xmlns:o="urn:schemas-microsoft-com:office:office" xmlns:oel="http://schemas.microsoft.com/office/2019/extlst" xmlns:r="http://schemas.openxmlformats.org/officeDocument/2006/relationships" xmlns:m="http://schemas.openxmlformats.org/officeDocument/2006/math" xmlns:v="urn:schemas-microsoft-com:vml" xmlns:wp14="http://schemas.microsoft.com/office/word/2010/wordprocessingDrawing" xmlns:wp="http://schemas.openxmlformats.org/drawingml/2006/wordprocessingDrawing" xmlns:w10="urn:schemas-microsoft-com:office:word" xmlns:w="http://schemas.openxmlformats.org/wordprocessingml/2006/main" xmlns:w14="http://schemas.microsoft.com/office/word/2010/wordml" xmlns:w15="http://schemas.microsoft.com/office/word/2012/wordml" xmlns:w16cex="http://schemas.microsoft.com/office/word/2018/wordml/cex" xmlns:w16cid="http://schemas.microsoft.com/office/word/2016/wordml/cid" xmlns:w16="http://schemas.microsoft.com/office/word/2018/wordml" xmlns:w16sdtdh="http://schemas.microsoft.com/office/word/2020/wordml/sdtdatahash" xmlns:w16se="http://schemas.microsoft.com/office/word/2015/wordml/symex" xmlns:wpg="http://schemas.microsoft.com/office/word/2010/wordprocessingGroup" xmlns:wpi="http://schemas.microsoft.com/office/word/2010/wordprocessingInk" xmlns:wne="http://schemas.microsoft.com/office/word/2006/wordml" xmlns:wps="http://schemas.microsoft.com/office/word/2010/wordprocessingShape" mc:Ignorable="w14 w15 w16se w16cid w16 w16cex w16sdtdh wp14">
+<w:numbering xmlns:wpc="http://schemas.microsoft.com/office/word/2010/wordprocessingCanvas" xmlns:cx="http://schemas.microsoft.com/office/drawing/2014/chartex" xmlns:cx1="http://schemas.microsoft.com/office/drawing/2015/9/8/chartex" xmlns:cx2="http://schemas.microsoft.com/office/drawing/2015/10/21/chartex" xmlns:cx3="http://schemas.microsoft.com/office/drawing/2016/5/9/chartex" xmlns:cx4="http://schemas.microsoft.com/office/drawing/2016/5/10/chartex" xmlns:cx5="http://schemas.microsoft.com/office/drawing/2016/5/11/chartex" xmlns:cx6="http://schemas.microsoft.com/office/drawing/2016/5/12/chartex" xmlns:cx7="http://schemas.microsoft.com/office/drawing/2016/5/13/chartex" xmlns:cx8="http://schemas.microsoft.com/office/drawing/2016/5/14/chartex" xmlns:mc="http://schemas.openxmlformats.org/markup-compatibility/2006" xmlns:aink="http://schemas.microsoft.com/office/drawing/2016/ink" xmlns:am3d="http://schemas.microsoft.com/office/drawing/2017/model3d" xmlns:o="urn:schemas-microsoft-com:office:office" xmlns:oel="http://schemas.microsoft.com/office/2019/extlst" xmlns:r="http://schemas.openxmlformats.org/officeDocument/2006/relationships" xmlns:m="http://schemas.openxmlformats.org/officeDocument/2006/math" xmlns:v="urn:schemas-microsoft-com:vml" xmlns:wp14="http://schemas.microsoft.com/office/word/2010/wordprocessingDrawing" xmlns:wp="http://schemas.openxmlformats.org/drawingml/2006/wordprocessingDrawing" xmlns:w10="urn:schemas-microsoft-com:office:word" xmlns:w="http://schemas.openxmlformats.org/wordprocessingml/2006/main" xmlns:w14="http://schemas.microsoft.com/office/word/2010/wordml" xmlns:w15="http://schemas.microsoft.com/office/word/2012/wordml" xmlns:w16cex="http://schemas.microsoft.com/office/word/2018/wordml/cex" xmlns:w16cid="http://schemas.microsoft.com/office/word/2016/wordml/cid" xmlns:w16="http://schemas.microsoft.com/office/word/2018/wordml" xmlns:w16du="http://schemas.microsoft.com/office/word/2023/wordml/word16du" xmlns:w16sdtdh="http://schemas.microsoft.com/office/word/2020/wordml/sdtdatahash" xmlns:w16se="http://schemas.microsoft.com/office/word/2015/wordml/symex" xmlns:wpg="http://schemas.microsoft.com/office/word/2010/wordprocessingGroup" xmlns:wpi="http://schemas.microsoft.com/office/word/2010/wordprocessingInk" xmlns:wne="http://schemas.microsoft.com/office/word/2006/wordml" xmlns:wps="http://schemas.microsoft.com/office/word/2010/wordprocessingShape" mc:Ignorable="w14 w15 w16se w16cid w16 w16cex w16sdtdh w16du wp14">
   <w:abstractNum w:abstractNumId="0" w15:restartNumberingAfterBreak="0">
     <w:nsid w:val="2B8C666C"/>
     <w:multiLevelType w:val="hybridMultilevel"/>
@@ -1276,7 +2792,7 @@
         <w:rFonts w:hint="default"/>
       </w:rPr>
     </w:lvl>
-    <w:lvl w:ilvl="1" w:tplc="04140019" w:tentative="1">
+    <w:lvl w:ilvl="1" w:tplc="04140019">
       <w:start w:val="1"/>
       <w:numFmt w:val="lowerLetter"/>
       <w:lvlText w:val="%2."/>
@@ -1352,7 +2868,7 @@
   <w:abstractNum w:abstractNumId="1" w15:restartNumberingAfterBreak="0">
     <w:nsid w:val="390F3487"/>
     <w:multiLevelType w:val="hybridMultilevel"/>
-    <w:tmpl w:val="3BFA71B6"/>
+    <w:tmpl w:val="3C866664"/>
     <w:lvl w:ilvl="0" w:tplc="7A84A046">
       <w:start w:val="5"/>
       <w:numFmt w:val="bullet"/>
@@ -1365,16 +2881,16 @@
         <w:rFonts w:ascii="Arial" w:eastAsiaTheme="minorHAnsi" w:hAnsi="Arial" w:cs="Arial" w:hint="default"/>
       </w:rPr>
     </w:lvl>
-    <w:lvl w:ilvl="1" w:tplc="04140003" w:tentative="1">
-      <w:start w:val="1"/>
+    <w:lvl w:ilvl="1" w:tplc="7A84A046">
+      <w:start w:val="5"/>
       <w:numFmt w:val="bullet"/>
-      <w:lvlText w:val="o"/>
+      <w:lvlText w:val="-"/>
       <w:lvlJc w:val="left"/>
       <w:pPr>
         <w:ind w:left="1440" w:hanging="360"/>
       </w:pPr>
       <w:rPr>
-        <w:rFonts w:ascii="Courier New" w:hAnsi="Courier New" w:cs="Courier New" w:hint="default"/>
+        <w:rFonts w:ascii="Arial" w:eastAsiaTheme="minorHAnsi" w:hAnsi="Arial" w:cs="Arial" w:hint="default"/>
       </w:rPr>
     </w:lvl>
     <w:lvl w:ilvl="2" w:tplc="04140005" w:tentative="1">
@@ -1828,7 +3344,7 @@
 </file>
 
 <file path=word/styles.xml><?xml version="1.0" encoding="utf-8"?>
-<w:styles xmlns:mc="http://schemas.openxmlformats.org/markup-compatibility/2006" xmlns:r="http://schemas.openxmlformats.org/officeDocument/2006/relationships" xmlns:w="http://schemas.openxmlformats.org/wordprocessingml/2006/main" xmlns:w14="http://schemas.microsoft.com/office/word/2010/wordml" xmlns:w15="http://schemas.microsoft.com/office/word/2012/wordml" xmlns:w16cex="http://schemas.microsoft.com/office/word/2018/wordml/cex" xmlns:w16cid="http://schemas.microsoft.com/office/word/2016/wordml/cid" xmlns:w16="http://schemas.microsoft.com/office/word/2018/wordml" xmlns:w16sdtdh="http://schemas.microsoft.com/office/word/2020/wordml/sdtdatahash" xmlns:w16se="http://schemas.microsoft.com/office/word/2015/wordml/symex" mc:Ignorable="w14 w15 w16se w16cid w16 w16cex w16sdtdh">
+<w:styles xmlns:mc="http://schemas.openxmlformats.org/markup-compatibility/2006" xmlns:r="http://schemas.openxmlformats.org/officeDocument/2006/relationships" xmlns:w="http://schemas.openxmlformats.org/wordprocessingml/2006/main" xmlns:w14="http://schemas.microsoft.com/office/word/2010/wordml" xmlns:w15="http://schemas.microsoft.com/office/word/2012/wordml" xmlns:w16cex="http://schemas.microsoft.com/office/word/2018/wordml/cex" xmlns:w16cid="http://schemas.microsoft.com/office/word/2016/wordml/cid" xmlns:w16="http://schemas.microsoft.com/office/word/2018/wordml" xmlns:w16du="http://schemas.microsoft.com/office/word/2023/wordml/word16du" xmlns:w16sdtdh="http://schemas.microsoft.com/office/word/2020/wordml/sdtdatahash" xmlns:w16se="http://schemas.microsoft.com/office/word/2015/wordml/symex" mc:Ignorable="w14 w15 w16se w16cid w16 w16cex w16sdtdh w16du">
   <w:docDefaults>
     <w:rPrDefault>
       <w:rPr>
@@ -2228,11 +3744,11 @@
     <w:name w:val="Normal"/>
     <w:qFormat/>
   </w:style>
-  <w:style w:type="paragraph" w:styleId="Overskrift1">
+  <w:style w:type="paragraph" w:styleId="Heading1">
     <w:name w:val="heading 1"/>
     <w:basedOn w:val="Normal"/>
     <w:next w:val="Normal"/>
-    <w:link w:val="Overskrift1Tegn"/>
+    <w:link w:val="Heading1Char"/>
     <w:uiPriority w:val="9"/>
     <w:qFormat/>
     <w:rsid w:val="005828CD"/>
@@ -2249,11 +3765,11 @@
       <w:szCs w:val="40"/>
     </w:rPr>
   </w:style>
-  <w:style w:type="paragraph" w:styleId="Overskrift2">
+  <w:style w:type="paragraph" w:styleId="Heading2">
     <w:name w:val="heading 2"/>
     <w:basedOn w:val="Normal"/>
     <w:next w:val="Normal"/>
-    <w:link w:val="Overskrift2Tegn"/>
+    <w:link w:val="Heading2Char"/>
     <w:uiPriority w:val="9"/>
     <w:semiHidden/>
     <w:unhideWhenUsed/>
@@ -2272,11 +3788,11 @@
       <w:szCs w:val="32"/>
     </w:rPr>
   </w:style>
-  <w:style w:type="paragraph" w:styleId="Overskrift3">
+  <w:style w:type="paragraph" w:styleId="Heading3">
     <w:name w:val="heading 3"/>
     <w:basedOn w:val="Normal"/>
     <w:next w:val="Normal"/>
-    <w:link w:val="Overskrift3Tegn"/>
+    <w:link w:val="Heading3Char"/>
     <w:uiPriority w:val="9"/>
     <w:semiHidden/>
     <w:unhideWhenUsed/>
@@ -2295,11 +3811,11 @@
       <w:szCs w:val="28"/>
     </w:rPr>
   </w:style>
-  <w:style w:type="paragraph" w:styleId="Overskrift4">
+  <w:style w:type="paragraph" w:styleId="Heading4">
     <w:name w:val="heading 4"/>
     <w:basedOn w:val="Normal"/>
     <w:next w:val="Normal"/>
-    <w:link w:val="Overskrift4Tegn"/>
+    <w:link w:val="Heading4Char"/>
     <w:uiPriority w:val="9"/>
     <w:semiHidden/>
     <w:unhideWhenUsed/>
@@ -2318,11 +3834,11 @@
       <w:color w:val="0F4761" w:themeColor="accent1" w:themeShade="BF"/>
     </w:rPr>
   </w:style>
-  <w:style w:type="paragraph" w:styleId="Overskrift5">
+  <w:style w:type="paragraph" w:styleId="Heading5">
     <w:name w:val="heading 5"/>
     <w:basedOn w:val="Normal"/>
     <w:next w:val="Normal"/>
-    <w:link w:val="Overskrift5Tegn"/>
+    <w:link w:val="Heading5Char"/>
     <w:uiPriority w:val="9"/>
     <w:semiHidden/>
     <w:unhideWhenUsed/>
@@ -2339,11 +3855,11 @@
       <w:color w:val="0F4761" w:themeColor="accent1" w:themeShade="BF"/>
     </w:rPr>
   </w:style>
-  <w:style w:type="paragraph" w:styleId="Overskrift6">
+  <w:style w:type="paragraph" w:styleId="Heading6">
     <w:name w:val="heading 6"/>
     <w:basedOn w:val="Normal"/>
     <w:next w:val="Normal"/>
-    <w:link w:val="Overskrift6Tegn"/>
+    <w:link w:val="Heading6Char"/>
     <w:uiPriority w:val="9"/>
     <w:semiHidden/>
     <w:unhideWhenUsed/>
@@ -2362,11 +3878,11 @@
       <w:color w:val="595959" w:themeColor="text1" w:themeTint="A6"/>
     </w:rPr>
   </w:style>
-  <w:style w:type="paragraph" w:styleId="Overskrift7">
+  <w:style w:type="paragraph" w:styleId="Heading7">
     <w:name w:val="heading 7"/>
     <w:basedOn w:val="Normal"/>
     <w:next w:val="Normal"/>
-    <w:link w:val="Overskrift7Tegn"/>
+    <w:link w:val="Heading7Char"/>
     <w:uiPriority w:val="9"/>
     <w:semiHidden/>
     <w:unhideWhenUsed/>
@@ -2383,11 +3899,11 @@
       <w:color w:val="595959" w:themeColor="text1" w:themeTint="A6"/>
     </w:rPr>
   </w:style>
-  <w:style w:type="paragraph" w:styleId="Overskrift8">
+  <w:style w:type="paragraph" w:styleId="Heading8">
     <w:name w:val="heading 8"/>
     <w:basedOn w:val="Normal"/>
     <w:next w:val="Normal"/>
-    <w:link w:val="Overskrift8Tegn"/>
+    <w:link w:val="Heading8Char"/>
     <w:uiPriority w:val="9"/>
     <w:semiHidden/>
     <w:unhideWhenUsed/>
@@ -2406,11 +3922,11 @@
       <w:color w:val="272727" w:themeColor="text1" w:themeTint="D8"/>
     </w:rPr>
   </w:style>
-  <w:style w:type="paragraph" w:styleId="Overskrift9">
+  <w:style w:type="paragraph" w:styleId="Heading9">
     <w:name w:val="heading 9"/>
     <w:basedOn w:val="Normal"/>
     <w:next w:val="Normal"/>
-    <w:link w:val="Overskrift9Tegn"/>
+    <w:link w:val="Heading9Char"/>
     <w:uiPriority w:val="9"/>
     <w:semiHidden/>
     <w:unhideWhenUsed/>
@@ -2427,13 +3943,13 @@
       <w:color w:val="272727" w:themeColor="text1" w:themeTint="D8"/>
     </w:rPr>
   </w:style>
-  <w:style w:type="character" w:default="1" w:styleId="Standardskriftforavsnitt">
+  <w:style w:type="character" w:default="1" w:styleId="DefaultParagraphFont">
     <w:name w:val="Default Paragraph Font"/>
     <w:uiPriority w:val="1"/>
     <w:semiHidden/>
     <w:unhideWhenUsed/>
   </w:style>
-  <w:style w:type="table" w:default="1" w:styleId="Vanligtabell">
+  <w:style w:type="table" w:default="1" w:styleId="TableNormal">
     <w:name w:val="Normal Table"/>
     <w:uiPriority w:val="99"/>
     <w:semiHidden/>
@@ -2448,16 +3964,16 @@
       </w:tblCellMar>
     </w:tblPr>
   </w:style>
-  <w:style w:type="numbering" w:default="1" w:styleId="Ingenliste">
+  <w:style w:type="numbering" w:default="1" w:styleId="NoList">
     <w:name w:val="No List"/>
     <w:uiPriority w:val="99"/>
     <w:semiHidden/>
     <w:unhideWhenUsed/>
   </w:style>
-  <w:style w:type="character" w:customStyle="1" w:styleId="Overskrift1Tegn">
-    <w:name w:val="Overskrift 1 Tegn"/>
-    <w:basedOn w:val="Standardskriftforavsnitt"/>
-    <w:link w:val="Overskrift1"/>
+  <w:style w:type="character" w:customStyle="1" w:styleId="Heading1Char">
+    <w:name w:val="Heading 1 Char"/>
+    <w:basedOn w:val="DefaultParagraphFont"/>
+    <w:link w:val="Heading1"/>
     <w:uiPriority w:val="9"/>
     <w:rsid w:val="005828CD"/>
     <w:rPr>
@@ -2467,10 +3983,10 @@
       <w:szCs w:val="40"/>
     </w:rPr>
   </w:style>
-  <w:style w:type="character" w:customStyle="1" w:styleId="Overskrift2Tegn">
-    <w:name w:val="Overskrift 2 Tegn"/>
-    <w:basedOn w:val="Standardskriftforavsnitt"/>
-    <w:link w:val="Overskrift2"/>
+  <w:style w:type="character" w:customStyle="1" w:styleId="Heading2Char">
+    <w:name w:val="Heading 2 Char"/>
+    <w:basedOn w:val="DefaultParagraphFont"/>
+    <w:link w:val="Heading2"/>
     <w:uiPriority w:val="9"/>
     <w:semiHidden/>
     <w:rsid w:val="005828CD"/>
@@ -2481,10 +3997,10 @@
       <w:szCs w:val="32"/>
     </w:rPr>
   </w:style>
-  <w:style w:type="character" w:customStyle="1" w:styleId="Overskrift3Tegn">
-    <w:name w:val="Overskrift 3 Tegn"/>
-    <w:basedOn w:val="Standardskriftforavsnitt"/>
-    <w:link w:val="Overskrift3"/>
+  <w:style w:type="character" w:customStyle="1" w:styleId="Heading3Char">
+    <w:name w:val="Heading 3 Char"/>
+    <w:basedOn w:val="DefaultParagraphFont"/>
+    <w:link w:val="Heading3"/>
     <w:uiPriority w:val="9"/>
     <w:semiHidden/>
     <w:rsid w:val="005828CD"/>
@@ -2495,10 +4011,10 @@
       <w:szCs w:val="28"/>
     </w:rPr>
   </w:style>
-  <w:style w:type="character" w:customStyle="1" w:styleId="Overskrift4Tegn">
-    <w:name w:val="Overskrift 4 Tegn"/>
-    <w:basedOn w:val="Standardskriftforavsnitt"/>
-    <w:link w:val="Overskrift4"/>
+  <w:style w:type="character" w:customStyle="1" w:styleId="Heading4Char">
+    <w:name w:val="Heading 4 Char"/>
+    <w:basedOn w:val="DefaultParagraphFont"/>
+    <w:link w:val="Heading4"/>
     <w:uiPriority w:val="9"/>
     <w:semiHidden/>
     <w:rsid w:val="005828CD"/>
@@ -2509,10 +4025,10 @@
       <w:color w:val="0F4761" w:themeColor="accent1" w:themeShade="BF"/>
     </w:rPr>
   </w:style>
-  <w:style w:type="character" w:customStyle="1" w:styleId="Overskrift5Tegn">
-    <w:name w:val="Overskrift 5 Tegn"/>
-    <w:basedOn w:val="Standardskriftforavsnitt"/>
-    <w:link w:val="Overskrift5"/>
+  <w:style w:type="character" w:customStyle="1" w:styleId="Heading5Char">
+    <w:name w:val="Heading 5 Char"/>
+    <w:basedOn w:val="DefaultParagraphFont"/>
+    <w:link w:val="Heading5"/>
     <w:uiPriority w:val="9"/>
     <w:semiHidden/>
     <w:rsid w:val="005828CD"/>
@@ -2521,10 +4037,10 @@
       <w:color w:val="0F4761" w:themeColor="accent1" w:themeShade="BF"/>
     </w:rPr>
   </w:style>
-  <w:style w:type="character" w:customStyle="1" w:styleId="Overskrift6Tegn">
-    <w:name w:val="Overskrift 6 Tegn"/>
-    <w:basedOn w:val="Standardskriftforavsnitt"/>
-    <w:link w:val="Overskrift6"/>
+  <w:style w:type="character" w:customStyle="1" w:styleId="Heading6Char">
+    <w:name w:val="Heading 6 Char"/>
+    <w:basedOn w:val="DefaultParagraphFont"/>
+    <w:link w:val="Heading6"/>
     <w:uiPriority w:val="9"/>
     <w:semiHidden/>
     <w:rsid w:val="005828CD"/>
@@ -2535,10 +4051,10 @@
       <w:color w:val="595959" w:themeColor="text1" w:themeTint="A6"/>
     </w:rPr>
   </w:style>
-  <w:style w:type="character" w:customStyle="1" w:styleId="Overskrift7Tegn">
-    <w:name w:val="Overskrift 7 Tegn"/>
-    <w:basedOn w:val="Standardskriftforavsnitt"/>
-    <w:link w:val="Overskrift7"/>
+  <w:style w:type="character" w:customStyle="1" w:styleId="Heading7Char">
+    <w:name w:val="Heading 7 Char"/>
+    <w:basedOn w:val="DefaultParagraphFont"/>
+    <w:link w:val="Heading7"/>
     <w:uiPriority w:val="9"/>
     <w:semiHidden/>
     <w:rsid w:val="005828CD"/>
@@ -2547,10 +4063,10 @@
       <w:color w:val="595959" w:themeColor="text1" w:themeTint="A6"/>
     </w:rPr>
   </w:style>
-  <w:style w:type="character" w:customStyle="1" w:styleId="Overskrift8Tegn">
-    <w:name w:val="Overskrift 8 Tegn"/>
-    <w:basedOn w:val="Standardskriftforavsnitt"/>
-    <w:link w:val="Overskrift8"/>
+  <w:style w:type="character" w:customStyle="1" w:styleId="Heading8Char">
+    <w:name w:val="Heading 8 Char"/>
+    <w:basedOn w:val="DefaultParagraphFont"/>
+    <w:link w:val="Heading8"/>
     <w:uiPriority w:val="9"/>
     <w:semiHidden/>
     <w:rsid w:val="005828CD"/>
@@ -2561,10 +4077,10 @@
       <w:color w:val="272727" w:themeColor="text1" w:themeTint="D8"/>
     </w:rPr>
   </w:style>
-  <w:style w:type="character" w:customStyle="1" w:styleId="Overskrift9Tegn">
-    <w:name w:val="Overskrift 9 Tegn"/>
-    <w:basedOn w:val="Standardskriftforavsnitt"/>
-    <w:link w:val="Overskrift9"/>
+  <w:style w:type="character" w:customStyle="1" w:styleId="Heading9Char">
+    <w:name w:val="Heading 9 Char"/>
+    <w:basedOn w:val="DefaultParagraphFont"/>
+    <w:link w:val="Heading9"/>
     <w:uiPriority w:val="9"/>
     <w:semiHidden/>
     <w:rsid w:val="005828CD"/>
@@ -2573,11 +4089,11 @@
       <w:color w:val="272727" w:themeColor="text1" w:themeTint="D8"/>
     </w:rPr>
   </w:style>
-  <w:style w:type="paragraph" w:styleId="Tittel">
+  <w:style w:type="paragraph" w:styleId="Title">
     <w:name w:val="Title"/>
     <w:basedOn w:val="Normal"/>
     <w:next w:val="Normal"/>
-    <w:link w:val="TittelTegn"/>
+    <w:link w:val="TitleChar"/>
     <w:uiPriority w:val="10"/>
     <w:qFormat/>
     <w:rsid w:val="005828CD"/>
@@ -2593,10 +4109,10 @@
       <w:szCs w:val="56"/>
     </w:rPr>
   </w:style>
-  <w:style w:type="character" w:customStyle="1" w:styleId="TittelTegn">
-    <w:name w:val="Tittel Tegn"/>
-    <w:basedOn w:val="Standardskriftforavsnitt"/>
-    <w:link w:val="Tittel"/>
+  <w:style w:type="character" w:customStyle="1" w:styleId="TitleChar">
+    <w:name w:val="Title Char"/>
+    <w:basedOn w:val="DefaultParagraphFont"/>
+    <w:link w:val="Title"/>
     <w:uiPriority w:val="10"/>
     <w:rsid w:val="005828CD"/>
     <w:rPr>
@@ -2607,11 +4123,11 @@
       <w:szCs w:val="56"/>
     </w:rPr>
   </w:style>
-  <w:style w:type="paragraph" w:styleId="Undertittel">
+  <w:style w:type="paragraph" w:styleId="Subtitle">
     <w:name w:val="Subtitle"/>
     <w:basedOn w:val="Normal"/>
     <w:next w:val="Normal"/>
-    <w:link w:val="UndertittelTegn"/>
+    <w:link w:val="SubtitleChar"/>
     <w:uiPriority w:val="11"/>
     <w:qFormat/>
     <w:rsid w:val="005828CD"/>
@@ -2628,10 +4144,10 @@
       <w:szCs w:val="28"/>
     </w:rPr>
   </w:style>
-  <w:style w:type="character" w:customStyle="1" w:styleId="UndertittelTegn">
-    <w:name w:val="Undertittel Tegn"/>
-    <w:basedOn w:val="Standardskriftforavsnitt"/>
-    <w:link w:val="Undertittel"/>
+  <w:style w:type="character" w:customStyle="1" w:styleId="SubtitleChar">
+    <w:name w:val="Subtitle Char"/>
+    <w:basedOn w:val="DefaultParagraphFont"/>
+    <w:link w:val="Subtitle"/>
     <w:uiPriority w:val="11"/>
     <w:rsid w:val="005828CD"/>
     <w:rPr>
@@ -2642,11 +4158,11 @@
       <w:szCs w:val="28"/>
     </w:rPr>
   </w:style>
-  <w:style w:type="paragraph" w:styleId="Sitat">
+  <w:style w:type="paragraph" w:styleId="Quote">
     <w:name w:val="Quote"/>
     <w:basedOn w:val="Normal"/>
     <w:next w:val="Normal"/>
-    <w:link w:val="SitatTegn"/>
+    <w:link w:val="QuoteChar"/>
     <w:uiPriority w:val="29"/>
     <w:qFormat/>
     <w:rsid w:val="005828CD"/>
@@ -2660,10 +4176,10 @@
       <w:color w:val="404040" w:themeColor="text1" w:themeTint="BF"/>
     </w:rPr>
   </w:style>
-  <w:style w:type="character" w:customStyle="1" w:styleId="SitatTegn">
-    <w:name w:val="Sitat Tegn"/>
-    <w:basedOn w:val="Standardskriftforavsnitt"/>
-    <w:link w:val="Sitat"/>
+  <w:style w:type="character" w:customStyle="1" w:styleId="QuoteChar">
+    <w:name w:val="Quote Char"/>
+    <w:basedOn w:val="DefaultParagraphFont"/>
+    <w:link w:val="Quote"/>
     <w:uiPriority w:val="29"/>
     <w:rsid w:val="005828CD"/>
     <w:rPr>
@@ -2672,7 +4188,7 @@
       <w:color w:val="404040" w:themeColor="text1" w:themeTint="BF"/>
     </w:rPr>
   </w:style>
-  <w:style w:type="paragraph" w:styleId="Listeavsnitt">
+  <w:style w:type="paragraph" w:styleId="ListParagraph">
     <w:name w:val="List Paragraph"/>
     <w:basedOn w:val="Normal"/>
     <w:uiPriority w:val="34"/>
@@ -2683,9 +4199,9 @@
       <w:contextualSpacing/>
     </w:pPr>
   </w:style>
-  <w:style w:type="character" w:styleId="Sterkutheving">
+  <w:style w:type="character" w:styleId="IntenseEmphasis">
     <w:name w:val="Intense Emphasis"/>
-    <w:basedOn w:val="Standardskriftforavsnitt"/>
+    <w:basedOn w:val="DefaultParagraphFont"/>
     <w:uiPriority w:val="21"/>
     <w:qFormat/>
     <w:rsid w:val="005828CD"/>
@@ -2695,11 +4211,11 @@
       <w:color w:val="0F4761" w:themeColor="accent1" w:themeShade="BF"/>
     </w:rPr>
   </w:style>
-  <w:style w:type="paragraph" w:styleId="Sterktsitat">
+  <w:style w:type="paragraph" w:styleId="IntenseQuote">
     <w:name w:val="Intense Quote"/>
     <w:basedOn w:val="Normal"/>
     <w:next w:val="Normal"/>
-    <w:link w:val="SterktsitatTegn"/>
+    <w:link w:val="IntenseQuoteChar"/>
     <w:uiPriority w:val="30"/>
     <w:qFormat/>
     <w:rsid w:val="005828CD"/>
@@ -2718,10 +4234,10 @@
       <w:color w:val="0F4761" w:themeColor="accent1" w:themeShade="BF"/>
     </w:rPr>
   </w:style>
-  <w:style w:type="character" w:customStyle="1" w:styleId="SterktsitatTegn">
-    <w:name w:val="Sterkt sitat Tegn"/>
-    <w:basedOn w:val="Standardskriftforavsnitt"/>
-    <w:link w:val="Sterktsitat"/>
+  <w:style w:type="character" w:customStyle="1" w:styleId="IntenseQuoteChar">
+    <w:name w:val="Intense Quote Char"/>
+    <w:basedOn w:val="DefaultParagraphFont"/>
+    <w:link w:val="IntenseQuote"/>
     <w:uiPriority w:val="30"/>
     <w:rsid w:val="005828CD"/>
     <w:rPr>
@@ -2730,9 +4246,9 @@
       <w:color w:val="0F4761" w:themeColor="accent1" w:themeShade="BF"/>
     </w:rPr>
   </w:style>
-  <w:style w:type="character" w:styleId="Sterkreferanse">
+  <w:style w:type="character" w:styleId="IntenseReference">
     <w:name w:val="Intense Reference"/>
-    <w:basedOn w:val="Standardskriftforavsnitt"/>
+    <w:basedOn w:val="DefaultParagraphFont"/>
     <w:uiPriority w:val="32"/>
     <w:qFormat/>
     <w:rsid w:val="005828CD"/>
@@ -2744,10 +4260,10 @@
       <w:spacing w:val="5"/>
     </w:rPr>
   </w:style>
-  <w:style w:type="paragraph" w:styleId="Topptekst">
+  <w:style w:type="paragraph" w:styleId="Header">
     <w:name w:val="header"/>
     <w:basedOn w:val="Normal"/>
-    <w:link w:val="TopptekstTegn"/>
+    <w:link w:val="HeaderChar"/>
     <w:uiPriority w:val="99"/>
     <w:unhideWhenUsed/>
     <w:rsid w:val="0073189B"/>
@@ -2759,17 +4275,17 @@
       <w:spacing w:after="0" w:line="240" w:lineRule="auto"/>
     </w:pPr>
   </w:style>
-  <w:style w:type="character" w:customStyle="1" w:styleId="TopptekstTegn">
-    <w:name w:val="Topptekst Tegn"/>
-    <w:basedOn w:val="Standardskriftforavsnitt"/>
-    <w:link w:val="Topptekst"/>
+  <w:style w:type="character" w:customStyle="1" w:styleId="HeaderChar">
+    <w:name w:val="Header Char"/>
+    <w:basedOn w:val="DefaultParagraphFont"/>
+    <w:link w:val="Header"/>
     <w:uiPriority w:val="99"/>
     <w:rsid w:val="0073189B"/>
   </w:style>
-  <w:style w:type="paragraph" w:styleId="Bunntekst">
+  <w:style w:type="paragraph" w:styleId="Footer">
     <w:name w:val="footer"/>
     <w:basedOn w:val="Normal"/>
-    <w:link w:val="BunntekstTegn"/>
+    <w:link w:val="FooterChar"/>
     <w:uiPriority w:val="99"/>
     <w:unhideWhenUsed/>
     <w:rsid w:val="0073189B"/>
@@ -2781,16 +4297,16 @@
       <w:spacing w:after="0" w:line="240" w:lineRule="auto"/>
     </w:pPr>
   </w:style>
-  <w:style w:type="character" w:customStyle="1" w:styleId="BunntekstTegn">
-    <w:name w:val="Bunntekst Tegn"/>
-    <w:basedOn w:val="Standardskriftforavsnitt"/>
-    <w:link w:val="Bunntekst"/>
+  <w:style w:type="character" w:customStyle="1" w:styleId="FooterChar">
+    <w:name w:val="Footer Char"/>
+    <w:basedOn w:val="DefaultParagraphFont"/>
+    <w:link w:val="Footer"/>
     <w:uiPriority w:val="99"/>
     <w:rsid w:val="0073189B"/>
   </w:style>
-  <w:style w:type="character" w:styleId="Sterk">
+  <w:style w:type="character" w:styleId="Strong">
     <w:name w:val="Strong"/>
-    <w:basedOn w:val="Standardskriftforavsnitt"/>
+    <w:basedOn w:val="DefaultParagraphFont"/>
     <w:uiPriority w:val="22"/>
     <w:qFormat/>
     <w:rsid w:val="00C1779A"/>

</xml_diff>